<commit_message>
Sửa tên đề tài thuyết trình
</commit_message>
<xml_diff>
--- a/ThuyetTrinhEntityFrameworkDatabaseFirst.docx
+++ b/ThuyetTrinhEntityFrameworkDatabaseFirst.docx
@@ -1,6 +1,6 @@
 
 <file path=word/document.xml><?xml version="1.0" encoding="utf-8"?>
-<w:document xmlns:wpc="http://schemas.microsoft.com/office/word/2010/wordprocessingCanvas" xmlns:mc="http://schemas.openxmlformats.org/markup-compatibility/2006" xmlns:o="urn:schemas-microsoft-com:office:office" xmlns:r="http://schemas.openxmlformats.org/officeDocument/2006/relationships" xmlns:m="http://schemas.openxmlformats.org/officeDocument/2006/math" xmlns:v="urn:schemas-microsoft-com:vml" xmlns:wp14="http://schemas.microsoft.com/office/word/2010/wordprocessingDrawing" xmlns:wp="http://schemas.openxmlformats.org/drawingml/2006/wordprocessingDrawing" xmlns:w10="urn:schemas-microsoft-com:office:word" xmlns:w="http://schemas.openxmlformats.org/wordprocessingml/2006/main" xmlns:w14="http://schemas.microsoft.com/office/word/2010/wordml" xmlns:wpg="http://schemas.microsoft.com/office/word/2010/wordprocessingGroup" xmlns:wpi="http://schemas.microsoft.com/office/word/2010/wordprocessingInk" xmlns:wne="http://schemas.microsoft.com/office/word/2006/wordml" xmlns:wps="http://schemas.microsoft.com/office/word/2010/wordprocessingShape" mc:Ignorable="w14 wp14">
+<w:document xmlns:wpc="http://schemas.microsoft.com/office/word/2010/wordprocessingCanvas" xmlns:cx="http://schemas.microsoft.com/office/drawing/2014/chartex" xmlns:cx1="http://schemas.microsoft.com/office/drawing/2015/9/8/chartex" xmlns:cx2="http://schemas.microsoft.com/office/drawing/2015/10/21/chartex" xmlns:cx3="http://schemas.microsoft.com/office/drawing/2016/5/9/chartex" xmlns:cx4="http://schemas.microsoft.com/office/drawing/2016/5/10/chartex" xmlns:cx5="http://schemas.microsoft.com/office/drawing/2016/5/11/chartex" xmlns:cx6="http://schemas.microsoft.com/office/drawing/2016/5/12/chartex" xmlns:cx7="http://schemas.microsoft.com/office/drawing/2016/5/13/chartex" xmlns:cx8="http://schemas.microsoft.com/office/drawing/2016/5/14/chartex" xmlns:mc="http://schemas.openxmlformats.org/markup-compatibility/2006" xmlns:aink="http://schemas.microsoft.com/office/drawing/2016/ink" xmlns:am3d="http://schemas.microsoft.com/office/drawing/2017/model3d" xmlns:o="urn:schemas-microsoft-com:office:office" xmlns:r="http://schemas.openxmlformats.org/officeDocument/2006/relationships" xmlns:m="http://schemas.openxmlformats.org/officeDocument/2006/math" xmlns:v="urn:schemas-microsoft-com:vml" xmlns:wp14="http://schemas.microsoft.com/office/word/2010/wordprocessingDrawing" xmlns:wp="http://schemas.openxmlformats.org/drawingml/2006/wordprocessingDrawing" xmlns:w10="urn:schemas-microsoft-com:office:word" xmlns:w="http://schemas.openxmlformats.org/wordprocessingml/2006/main" xmlns:w14="http://schemas.microsoft.com/office/word/2010/wordml" xmlns:w15="http://schemas.microsoft.com/office/word/2012/wordml" xmlns:w16cex="http://schemas.microsoft.com/office/word/2018/wordml/cex" xmlns:w16cid="http://schemas.microsoft.com/office/word/2016/wordml/cid" xmlns:w16="http://schemas.microsoft.com/office/word/2018/wordml" xmlns:w16sdtdh="http://schemas.microsoft.com/office/word/2020/wordml/sdtdatahash" xmlns:w16se="http://schemas.microsoft.com/office/word/2015/wordml/symex" xmlns:wpg="http://schemas.microsoft.com/office/word/2010/wordprocessingGroup" xmlns:wpi="http://schemas.microsoft.com/office/word/2010/wordprocessingInk" xmlns:wne="http://schemas.microsoft.com/office/word/2006/wordml" xmlns:wps="http://schemas.microsoft.com/office/word/2010/wordprocessingShape" mc:Ignorable="w14 w15 w16se w16cid w16 w16cex w16sdtdh wp14">
   <w:body>
     <w:tbl>
       <w:tblPr>
@@ -49,7 +49,7 @@
                           </pic:cNvPicPr>
                         </pic:nvPicPr>
                         <pic:blipFill>
-                          <a:blip r:embed="rId9" cstate="print">
+                          <a:blip r:embed="rId8" cstate="print">
                             <a:extLst>
                               <a:ext uri="{28A0092B-C50C-407E-A947-70E740481C1C}">
                                 <a14:useLocalDpi xmlns:a14="http://schemas.microsoft.com/office/drawing/2010/main" val="0"/>
@@ -207,7 +207,34 @@
           <w:sz w:val="36"/>
           <w:szCs w:val="36"/>
         </w:rPr>
-        <w:t>TÌM HIỂU JAVASCRIP FRAMEWORK</w:t>
+        <w:t xml:space="preserve">TÌM HIỂU </w:t>
+      </w:r>
+      <w:r>
+        <w:rPr>
+          <w:rFonts w:ascii="Times New Roman" w:hAnsi="Times New Roman" w:cs="Times New Roman"/>
+          <w:b/>
+          <w:sz w:val="36"/>
+          <w:szCs w:val="36"/>
+        </w:rPr>
+        <w:t>ENTITY</w:t>
+      </w:r>
+      <w:r>
+        <w:rPr>
+          <w:rFonts w:ascii="Times New Roman" w:hAnsi="Times New Roman" w:cs="Times New Roman"/>
+          <w:b/>
+          <w:sz w:val="36"/>
+          <w:szCs w:val="36"/>
+        </w:rPr>
+        <w:t xml:space="preserve"> FRAMEWORK</w:t>
+      </w:r>
+      <w:r>
+        <w:rPr>
+          <w:rFonts w:ascii="Times New Roman" w:hAnsi="Times New Roman" w:cs="Times New Roman"/>
+          <w:b/>
+          <w:sz w:val="36"/>
+          <w:szCs w:val="36"/>
+        </w:rPr>
+        <w:t xml:space="preserve"> DATABASE FIRST</w:t>
       </w:r>
     </w:p>
     <w:p>
@@ -293,27 +320,7 @@
           <w:sz w:val="28"/>
           <w:szCs w:val="20"/>
         </w:rPr>
-        <w:t xml:space="preserve">Giảng viên hướng </w:t>
-      </w:r>
-      <w:proofErr w:type="gramStart"/>
-      <w:r>
-        <w:rPr>
-          <w:rFonts w:ascii="Times New Roman" w:hAnsi="Times New Roman" w:cs="Times New Roman"/>
-          <w:bCs/>
-          <w:sz w:val="28"/>
-          <w:szCs w:val="20"/>
-        </w:rPr>
-        <w:t>dẫn :</w:t>
-      </w:r>
-      <w:proofErr w:type="gramEnd"/>
-      <w:r>
-        <w:rPr>
-          <w:rFonts w:ascii="Times New Roman" w:hAnsi="Times New Roman" w:cs="Times New Roman"/>
-          <w:bCs/>
-          <w:sz w:val="28"/>
-          <w:szCs w:val="20"/>
-        </w:rPr>
-        <w:t xml:space="preserve"> </w:t>
+        <w:t xml:space="preserve">Giảng viên hướng dẫn : </w:t>
       </w:r>
     </w:p>
     <w:p>
@@ -896,36 +903,8 @@
           <w:sz w:val="26"/>
           <w:szCs w:val="26"/>
         </w:rPr>
-        <w:t xml:space="preserve">Trong việc lập trình ứng dụng, và bên cạnh đó là lập trình web sẽ luôn luôn xuất </w:t>
-      </w:r>
-      <w:proofErr w:type="gramStart"/>
-      <w:r>
-        <w:rPr>
-          <w:rFonts w:ascii="Times New Roman" w:hAnsi="Times New Roman" w:cs="Times New Roman"/>
-          <w:sz w:val="26"/>
-          <w:szCs w:val="26"/>
-        </w:rPr>
-        <w:t>hiện  rất</w:t>
-      </w:r>
-      <w:proofErr w:type="gramEnd"/>
-      <w:r>
-        <w:rPr>
-          <w:rFonts w:ascii="Times New Roman" w:hAnsi="Times New Roman" w:cs="Times New Roman"/>
-          <w:sz w:val="26"/>
-          <w:szCs w:val="26"/>
-        </w:rPr>
-        <w:t xml:space="preserve"> nhiều vấn đề mà chúng ta gặp phải hết lần này đến lần khác, kể cả ở các công ty khác thì ai cũng gặp phải, khi xử lý cùng một vấn đề thì có cách nào để tiết kiệm thời gian và công sức không? </w:t>
-      </w:r>
-      <w:proofErr w:type="gramStart"/>
-      <w:r>
-        <w:rPr>
-          <w:rFonts w:ascii="Times New Roman" w:hAnsi="Times New Roman" w:cs="Times New Roman"/>
-          <w:sz w:val="26"/>
-          <w:szCs w:val="26"/>
-        </w:rPr>
-        <w:t>Để cung cấp một môi trường trợ giúp cho việc lập trình ứng dụng nhanh chóng thì thuật ngữ Framework ra đời.</w:t>
-      </w:r>
-      <w:proofErr w:type="gramEnd"/>
+        <w:t>Trong việc lập trình ứng dụng, và bên cạnh đó là lập trình web sẽ luôn luôn xuất hiện  rất nhiều vấn đề mà chúng ta gặp phải hết lần này đến lần khác, kể cả ở các công ty khác thì ai cũng gặp phải, khi xử lý cùng một vấn đề thì có cách nào để tiết kiệm thời gian và công sức không? Để cung cấp một môi trường trợ giúp cho việc lập trình ứng dụng nhanh chóng thì thuật ngữ Framework ra đời.</w:t>
+      </w:r>
     </w:p>
     <w:p>
       <w:pPr>
@@ -953,47 +932,7 @@
           <w:sz w:val="26"/>
           <w:szCs w:val="26"/>
         </w:rPr>
-        <w:t xml:space="preserve">Framework là các đoạn code đã được viết sẵn, cấu thành nên một bộ khung và các thư viện lập trình được đóng gói. </w:t>
-      </w:r>
-      <w:proofErr w:type="gramStart"/>
-      <w:r>
-        <w:rPr>
-          <w:rFonts w:ascii="Times New Roman" w:hAnsi="Times New Roman" w:cs="Times New Roman"/>
-          <w:i/>
-          <w:sz w:val="26"/>
-          <w:szCs w:val="26"/>
-        </w:rPr>
-        <w:t>Chúng cung cấp các tính năng có sẵn như mô hình, API và các yếu tố khác để tối giản cho việc phát triển các ứng dụng web phong phú, năng động.</w:t>
-      </w:r>
-      <w:proofErr w:type="gramEnd"/>
-      <w:r>
-        <w:rPr>
-          <w:rFonts w:ascii="Times New Roman" w:hAnsi="Times New Roman" w:cs="Times New Roman"/>
-          <w:i/>
-          <w:sz w:val="26"/>
-          <w:szCs w:val="26"/>
-        </w:rPr>
-        <w:t xml:space="preserve"> Các framework giống như là chúng ta có khung nhà được làm sẵn nền móng cơ bản, bạn chỉ cần vào xây dựng và nội thất </w:t>
-      </w:r>
-      <w:proofErr w:type="gramStart"/>
-      <w:r>
-        <w:rPr>
-          <w:rFonts w:ascii="Times New Roman" w:hAnsi="Times New Roman" w:cs="Times New Roman"/>
-          <w:i/>
-          <w:sz w:val="26"/>
-          <w:szCs w:val="26"/>
-        </w:rPr>
-        <w:t>theo</w:t>
-      </w:r>
-      <w:proofErr w:type="gramEnd"/>
-      <w:r>
-        <w:rPr>
-          <w:rFonts w:ascii="Times New Roman" w:hAnsi="Times New Roman" w:cs="Times New Roman"/>
-          <w:i/>
-          <w:sz w:val="26"/>
-          <w:szCs w:val="26"/>
-        </w:rPr>
-        <w:t xml:space="preserve"> ý mình.</w:t>
+        <w:t>Framework là các đoạn code đã được viết sẵn, cấu thành nên một bộ khung và các thư viện lập trình được đóng gói. Chúng cung cấp các tính năng có sẵn như mô hình, API và các yếu tố khác để tối giản cho việc phát triển các ứng dụng web phong phú, năng động. Các framework giống như là chúng ta có khung nhà được làm sẵn nền móng cơ bản, bạn chỉ cần vào xây dựng và nội thất theo ý mình.</w:t>
       </w:r>
       <w:r>
         <w:rPr>
@@ -1037,7 +976,7 @@
                     </pic:cNvPicPr>
                   </pic:nvPicPr>
                   <pic:blipFill>
-                    <a:blip r:embed="rId10">
+                    <a:blip r:embed="rId9">
                       <a:extLst>
                         <a:ext uri="{28A0092B-C50C-407E-A947-70E740481C1C}">
                           <a14:useLocalDpi xmlns:a14="http://schemas.microsoft.com/office/drawing/2010/main" val="0"/>
@@ -1397,52 +1336,14 @@
           <w:szCs w:val="26"/>
         </w:rPr>
       </w:pPr>
-      <w:proofErr w:type="gramStart"/>
-      <w:r>
-        <w:rPr>
-          <w:rFonts w:ascii="Times New Roman" w:hAnsi="Times New Roman" w:cs="Times New Roman"/>
-          <w:sz w:val="26"/>
-          <w:szCs w:val="26"/>
-        </w:rPr>
-        <w:t>Framework là gì được thiết kế để tiết kiệm thời gian và hỗ trợ phím tắt.</w:t>
-      </w:r>
-      <w:proofErr w:type="gramEnd"/>
-      <w:r>
-        <w:rPr>
-          <w:rFonts w:ascii="Times New Roman" w:hAnsi="Times New Roman" w:cs="Times New Roman"/>
-          <w:sz w:val="26"/>
-          <w:szCs w:val="26"/>
-        </w:rPr>
-        <w:t xml:space="preserve"> Thực sự có thể tạo một trang web rất đơn giản hoặc ứng dụng web hiện đại mà không cần nó. </w:t>
-      </w:r>
-      <w:proofErr w:type="gramStart"/>
-      <w:r>
-        <w:rPr>
-          <w:rFonts w:ascii="Times New Roman" w:hAnsi="Times New Roman" w:cs="Times New Roman"/>
-          <w:sz w:val="26"/>
-          <w:szCs w:val="26"/>
-        </w:rPr>
-        <w:t>Framework là gì tối ưu hóa quá trình phát triển và cho phép sử dụng, sửa đổi và tích hợp mã để đơn giản hóa công việc.</w:t>
-      </w:r>
-      <w:proofErr w:type="gramEnd"/>
-      <w:r>
-        <w:rPr>
-          <w:rFonts w:ascii="Times New Roman" w:hAnsi="Times New Roman" w:cs="Times New Roman"/>
-          <w:sz w:val="26"/>
-          <w:szCs w:val="26"/>
-        </w:rPr>
-        <w:t xml:space="preserve"> </w:t>
-      </w:r>
-      <w:proofErr w:type="gramStart"/>
-      <w:r>
-        <w:rPr>
-          <w:rFonts w:ascii="Times New Roman" w:hAnsi="Times New Roman" w:cs="Times New Roman"/>
-          <w:sz w:val="26"/>
-          <w:szCs w:val="26"/>
-        </w:rPr>
-        <w:t>Tất cả các lập trình viên chuyên nghiệp đều biết cách sử dụng một hoặc nhiều Framework là gì khác nhau.</w:t>
-      </w:r>
-      <w:proofErr w:type="gramEnd"/>
+      <w:r>
+        <w:rPr>
+          <w:rFonts w:ascii="Times New Roman" w:hAnsi="Times New Roman" w:cs="Times New Roman"/>
+          <w:sz w:val="26"/>
+          <w:szCs w:val="26"/>
+        </w:rPr>
+        <w:t>Framework là gì được thiết kế để tiết kiệm thời gian và hỗ trợ phím tắt. Thực sự có thể tạo một trang web rất đơn giản hoặc ứng dụng web hiện đại mà không cần nó. Framework là gì tối ưu hóa quá trình phát triển và cho phép sử dụng, sửa đổi và tích hợp mã để đơn giản hóa công việc. Tất cả các lập trình viên chuyên nghiệp đều biết cách sử dụng một hoặc nhiều Framework là gì khác nhau.</w:t>
+      </w:r>
     </w:p>
     <w:p>
       <w:pPr>
@@ -1459,43 +1360,7 @@
           <w:sz w:val="26"/>
           <w:szCs w:val="26"/>
         </w:rPr>
-        <w:t xml:space="preserve">Nói theo thống kê, sử dụng Framework là </w:t>
-      </w:r>
-      <w:proofErr w:type="gramStart"/>
-      <w:r>
-        <w:rPr>
-          <w:rFonts w:ascii="Times New Roman" w:hAnsi="Times New Roman" w:cs="Times New Roman"/>
-          <w:sz w:val="26"/>
-          <w:szCs w:val="26"/>
-        </w:rPr>
-        <w:t>gì  có</w:t>
-      </w:r>
-      <w:proofErr w:type="gramEnd"/>
-      <w:r>
-        <w:rPr>
-          <w:rFonts w:ascii="Times New Roman" w:hAnsi="Times New Roman" w:cs="Times New Roman"/>
-          <w:sz w:val="26"/>
-          <w:szCs w:val="26"/>
-        </w:rPr>
-        <w:t xml:space="preserve"> thể hoàn thành nhiều chương trình hơn trong thời gian ngắn hơn, nhưng chất lượng cao hơn nhiều. Đó là bởi vì ngay cả một lập trình viên thiếu kinh nghiệm sử dụng một Framework là gì cũng có thể dễ dàng tích hợp những đoạn mã tuyệt vời vào chương trình của mình, và thông thường đây là những gì lập trình viên làm, bởi vì đã có rất nhiều mã với quy trình hoàn hảo. </w:t>
-      </w:r>
-      <w:proofErr w:type="gramStart"/>
-      <w:r>
-        <w:rPr>
-          <w:rFonts w:ascii="Times New Roman" w:hAnsi="Times New Roman" w:cs="Times New Roman"/>
-          <w:sz w:val="26"/>
-          <w:szCs w:val="26"/>
-        </w:rPr>
-        <w:t>Tất cả những gì còn lại là tích hợp nó.</w:t>
-      </w:r>
-      <w:proofErr w:type="gramEnd"/>
-      <w:r>
-        <w:rPr>
-          <w:rFonts w:ascii="Times New Roman" w:hAnsi="Times New Roman" w:cs="Times New Roman"/>
-          <w:sz w:val="26"/>
-          <w:szCs w:val="26"/>
-        </w:rPr>
-        <w:t xml:space="preserve"> </w:t>
+        <w:t xml:space="preserve">Nói theo thống kê, sử dụng Framework là gì  có thể hoàn thành nhiều chương trình hơn trong thời gian ngắn hơn, nhưng chất lượng cao hơn nhiều. Đó là bởi vì ngay cả một lập trình viên thiếu kinh nghiệm sử dụng một Framework là gì cũng có thể dễ dàng tích hợp những đoạn mã tuyệt vời vào chương trình của mình, và thông thường đây là những gì lập trình viên làm, bởi vì đã có rất nhiều mã với quy trình hoàn hảo. Tất cả những gì còn lại là tích hợp nó. </w:t>
       </w:r>
     </w:p>
     <w:p>
@@ -1531,25 +1396,7 @@
           <w:sz w:val="26"/>
           <w:szCs w:val="26"/>
         </w:rPr>
-        <w:t xml:space="preserve">Không giống như các </w:t>
-      </w:r>
-      <w:proofErr w:type="gramStart"/>
-      <w:r>
-        <w:rPr>
-          <w:rFonts w:ascii="Times New Roman" w:hAnsi="Times New Roman" w:cs="Times New Roman"/>
-          <w:sz w:val="26"/>
-          <w:szCs w:val="26"/>
-        </w:rPr>
-        <w:t>thư</w:t>
-      </w:r>
-      <w:proofErr w:type="gramEnd"/>
-      <w:r>
-        <w:rPr>
-          <w:rFonts w:ascii="Times New Roman" w:hAnsi="Times New Roman" w:cs="Times New Roman"/>
-          <w:sz w:val="26"/>
-          <w:szCs w:val="26"/>
-        </w:rPr>
-        <w:t xml:space="preserve"> viện, các Framework là gì cho phép đảo ngược điều khiển mã. Do đó, nếu bạn cần xác định các quy tắc hoặc phương pháp làm việc, hãy giả sử nó là một công cụ để xây dựng các ứng dụ</w:t>
+        <w:t>Không giống như các thư viện, các Framework là gì cho phép đảo ngược điều khiển mã. Do đó, nếu bạn cần xác định các quy tắc hoặc phương pháp làm việc, hãy giả sử nó là một công cụ để xây dựng các ứng dụ</w:t>
       </w:r>
       <w:r>
         <w:rPr>
@@ -1666,27 +1513,7 @@
           <w:sz w:val="26"/>
           <w:szCs w:val="26"/>
         </w:rPr>
-        <w:t xml:space="preserve">Framework có các chức năng tích hợp </w:t>
-      </w:r>
-      <w:proofErr w:type="gramStart"/>
-      <w:r>
-        <w:rPr>
-          <w:rFonts w:ascii="Times New Roman" w:hAnsi="Times New Roman" w:cs="Times New Roman"/>
-          <w:i/>
-          <w:sz w:val="26"/>
-          <w:szCs w:val="26"/>
-        </w:rPr>
-        <w:t>chung</w:t>
-      </w:r>
-      <w:proofErr w:type="gramEnd"/>
-      <w:r>
-        <w:rPr>
-          <w:rFonts w:ascii="Times New Roman" w:hAnsi="Times New Roman" w:cs="Times New Roman"/>
-          <w:i/>
-          <w:sz w:val="26"/>
-          <w:szCs w:val="26"/>
-        </w:rPr>
-        <w:t xml:space="preserve"> cho các ứng dụng / phần mềm. Ví dụ: hầu hết tất cả các trang web thương mại điện tử đều yêu cầu đăng ký, đăng nhập, quản lý hồ sơ người dùng, v.v</w:t>
+        <w:t>Framework có các chức năng tích hợp chung cho các ứng dụng / phần mềm. Ví dụ: hầu hết tất cả các trang web thương mại điện tử đều yêu cầu đăng ký, đăng nhập, quản lý hồ sơ người dùng, v.v</w:t>
       </w:r>
     </w:p>
     <w:p>
@@ -1759,27 +1586,7 @@
           <w:sz w:val="26"/>
           <w:szCs w:val="26"/>
         </w:rPr>
-        <w:t xml:space="preserve">Cho phép người dùng mở rộng tùy ý </w:t>
-      </w:r>
-      <w:proofErr w:type="gramStart"/>
-      <w:r>
-        <w:rPr>
-          <w:rFonts w:ascii="Times New Roman" w:hAnsi="Times New Roman" w:cs="Times New Roman"/>
-          <w:i/>
-          <w:sz w:val="26"/>
-          <w:szCs w:val="26"/>
-        </w:rPr>
-        <w:t>theo</w:t>
-      </w:r>
-      <w:proofErr w:type="gramEnd"/>
-      <w:r>
-        <w:rPr>
-          <w:rFonts w:ascii="Times New Roman" w:hAnsi="Times New Roman" w:cs="Times New Roman"/>
-          <w:i/>
-          <w:sz w:val="26"/>
-          <w:szCs w:val="26"/>
-        </w:rPr>
-        <w:t xml:space="preserve"> nội dung mà framework cung cấp. Miễn là các tiêu chuẩn nhất định được tuân thủ, các nhà phát triển có thể mở rộng chức năng bằng cách ghi đè có chọn lọc các lớp hiện có hoặc viết các tính năng mới lên đầu khung.</w:t>
+        <w:t>Cho phép người dùng mở rộng tùy ý theo nội dung mà framework cung cấp. Miễn là các tiêu chuẩn nhất định được tuân thủ, các nhà phát triển có thể mở rộng chức năng bằng cách ghi đè có chọn lọc các lớp hiện có hoặc viết các tính năng mới lên đầu khung.</w:t>
       </w:r>
     </w:p>
     <w:p>
@@ -1949,7 +1756,7 @@
           <w:sz w:val="36"/>
           <w:szCs w:val="36"/>
         </w:rPr>
-        <w:t>Phần 2</w:t>
+        <w:t xml:space="preserve">Phần 2: </w:t>
       </w:r>
       <w:r>
         <w:rPr>
@@ -1957,31 +1764,8 @@
           <w:sz w:val="36"/>
           <w:szCs w:val="36"/>
         </w:rPr>
-        <w:t xml:space="preserve">: </w:t>
-      </w:r>
-      <w:r>
-        <w:rPr>
-          <w:bCs w:val="0"/>
-          <w:sz w:val="36"/>
-          <w:szCs w:val="36"/>
-        </w:rPr>
         <w:tab/>
-      </w:r>
-      <w:r>
-        <w:rPr>
-          <w:bCs w:val="0"/>
-          <w:sz w:val="36"/>
-          <w:szCs w:val="36"/>
-        </w:rPr>
-        <w:t xml:space="preserve">ENTITY </w:t>
-      </w:r>
-      <w:r>
-        <w:rPr>
-          <w:bCs w:val="0"/>
-          <w:sz w:val="36"/>
-          <w:szCs w:val="36"/>
-        </w:rPr>
-        <w:t>FRAMEWORK</w:t>
+        <w:t>ENTITY FRAMEWORK</w:t>
       </w:r>
     </w:p>
     <w:p>
@@ -2022,47 +1806,7 @@
           <w:sz w:val="26"/>
           <w:szCs w:val="26"/>
         </w:rPr>
-        <w:t>Entity Framework là một ánh xạ quan hệ đối tượng (ORM), là một loại công cụ giúp đơn</w:t>
-      </w:r>
-      <w:r>
-        <w:rPr>
-          <w:rFonts w:ascii="Times New Roman" w:hAnsi="Times New Roman" w:cs="Times New Roman"/>
-          <w:sz w:val="26"/>
-          <w:szCs w:val="26"/>
-        </w:rPr>
-        <w:t xml:space="preserve"> </w:t>
-      </w:r>
-      <w:r>
-        <w:rPr>
-          <w:rFonts w:ascii="Times New Roman" w:hAnsi="Times New Roman" w:cs="Times New Roman"/>
-          <w:sz w:val="26"/>
-          <w:szCs w:val="26"/>
-        </w:rPr>
-        <w:t>giản hóa ánh xạ giữa các đối tượng trong phần mềm của bạn với các bảng và cột của cơ</w:t>
-      </w:r>
-      <w:r>
-        <w:rPr>
-          <w:rFonts w:ascii="Times New Roman" w:hAnsi="Times New Roman" w:cs="Times New Roman"/>
-          <w:sz w:val="26"/>
-          <w:szCs w:val="26"/>
-        </w:rPr>
-        <w:t xml:space="preserve"> </w:t>
-      </w:r>
-      <w:r>
-        <w:rPr>
-          <w:rFonts w:ascii="Times New Roman" w:hAnsi="Times New Roman" w:cs="Times New Roman"/>
-          <w:sz w:val="26"/>
-          <w:szCs w:val="26"/>
-        </w:rPr>
-        <w:t>sở dữ liệu quan hệ</w:t>
-      </w:r>
-      <w:r>
-        <w:rPr>
-          <w:rFonts w:ascii="Times New Roman" w:hAnsi="Times New Roman" w:cs="Times New Roman"/>
-          <w:sz w:val="26"/>
-          <w:szCs w:val="26"/>
-        </w:rPr>
-        <w:t>.</w:t>
+        <w:t>Entity Framework là một ánh xạ quan hệ đối tượng (ORM), là một loại công cụ giúp đơn giản hóa ánh xạ giữa các đối tượng trong phần mềm của bạn với các bảng và cột của cơ sở dữ liệu quan hệ.</w:t>
       </w:r>
     </w:p>
     <w:p>
@@ -2084,23 +1828,7 @@
           <w:sz w:val="26"/>
           <w:szCs w:val="26"/>
         </w:rPr>
-        <w:t>Entity Framework (EF) là một framework ORM mã nguồn mở độc lập với .NET</w:t>
-      </w:r>
-      <w:r>
-        <w:rPr>
-          <w:rFonts w:ascii="Times New Roman" w:hAnsi="Times New Roman" w:cs="Times New Roman"/>
-          <w:sz w:val="26"/>
-          <w:szCs w:val="26"/>
-        </w:rPr>
-        <w:t xml:space="preserve"> </w:t>
-      </w:r>
-      <w:r>
-        <w:rPr>
-          <w:rFonts w:ascii="Times New Roman" w:hAnsi="Times New Roman" w:cs="Times New Roman"/>
-          <w:sz w:val="26"/>
-          <w:szCs w:val="26"/>
-        </w:rPr>
-        <w:t>Framework.</w:t>
+        <w:t>Entity Framework (EF) là một framework ORM mã nguồn mở độc lập với .NET Framework.</w:t>
       </w:r>
     </w:p>
     <w:p>
@@ -2122,23 +1850,7 @@
           <w:sz w:val="26"/>
           <w:szCs w:val="26"/>
         </w:rPr>
-        <w:t>Entity Framework đảm nhiệm việc tạo các kết nối cơ sở dữ liệu và thực thi các lệnh, cũng như lấy kết quả truy vấn và tự động ánh xạ các kết quả đó thành các đối tượng</w:t>
-      </w:r>
-      <w:r>
-        <w:rPr>
-          <w:rFonts w:ascii="Times New Roman" w:hAnsi="Times New Roman" w:cs="Times New Roman"/>
-          <w:sz w:val="26"/>
-          <w:szCs w:val="26"/>
-        </w:rPr>
-        <w:t xml:space="preserve"> </w:t>
-      </w:r>
-      <w:r>
-        <w:rPr>
-          <w:rFonts w:ascii="Times New Roman" w:hAnsi="Times New Roman" w:cs="Times New Roman"/>
-          <w:sz w:val="26"/>
-          <w:szCs w:val="26"/>
-        </w:rPr>
-        <w:t>trong ứng dụng của bạn.</w:t>
+        <w:t>Entity Framework đảm nhiệm việc tạo các kết nối cơ sở dữ liệu và thực thi các lệnh, cũng như lấy kết quả truy vấn và tự động ánh xạ các kết quả đó thành các đối tượng trong ứng dụng của bạn.</w:t>
       </w:r>
     </w:p>
     <w:p>
@@ -2160,25 +1872,7 @@
           <w:sz w:val="26"/>
           <w:szCs w:val="26"/>
         </w:rPr>
-        <w:t xml:space="preserve">Entity Framework giúp </w:t>
-      </w:r>
-      <w:proofErr w:type="gramStart"/>
-      <w:r>
-        <w:rPr>
-          <w:rFonts w:ascii="Times New Roman" w:hAnsi="Times New Roman" w:cs="Times New Roman"/>
-          <w:sz w:val="26"/>
-          <w:szCs w:val="26"/>
-        </w:rPr>
-        <w:t>theo</w:t>
-      </w:r>
-      <w:proofErr w:type="gramEnd"/>
-      <w:r>
-        <w:rPr>
-          <w:rFonts w:ascii="Times New Roman" w:hAnsi="Times New Roman" w:cs="Times New Roman"/>
-          <w:sz w:val="26"/>
-          <w:szCs w:val="26"/>
-        </w:rPr>
-        <w:t xml:space="preserve"> dõi các thay đổi của đối tượng và cập nhật các thay đổi đó trở lại cơ sở dữ liệu cho bạn.</w:t>
+        <w:t>Entity Framework giúp theo dõi các thay đổi của đối tượng và cập nhật các thay đổi đó trở lại cơ sở dữ liệu cho bạn.</w:t>
       </w:r>
     </w:p>
     <w:p>
@@ -2263,18 +1957,8 @@
           <w:sz w:val="26"/>
           <w:szCs w:val="26"/>
         </w:rPr>
-        <w:t xml:space="preserve">nghị sử dụng. </w:t>
-      </w:r>
-      <w:proofErr w:type="gramStart"/>
-      <w:r>
-        <w:rPr>
-          <w:rFonts w:ascii="Times New Roman" w:hAnsi="Times New Roman" w:cs="Times New Roman"/>
-          <w:sz w:val="26"/>
-          <w:szCs w:val="26"/>
-        </w:rPr>
-        <w:t>Ra đời cùng với .NET 3.5 và phiên bản mới nhất là 6.0.</w:t>
-      </w:r>
-      <w:proofErr w:type="gramEnd"/>
+        <w:t>nghị sử dụng. Ra đời cùng với .NET 3.5 và phiên bản mới nhất là 6.0.</w:t>
+      </w:r>
     </w:p>
     <w:p>
       <w:pPr>
@@ -2463,55 +2147,13 @@
           <w:szCs w:val="26"/>
         </w:rPr>
       </w:pPr>
-      <w:proofErr w:type="gramStart"/>
-      <w:r>
-        <w:rPr>
-          <w:rFonts w:ascii="Times New Roman" w:hAnsi="Times New Roman" w:cs="Times New Roman"/>
-          <w:sz w:val="26"/>
-          <w:szCs w:val="26"/>
-        </w:rPr>
-        <w:t>Để hiểu rõ hơn Entity Framework thì bạn cần phải tìm hiểu về đặc điểm của nó như</w:t>
-      </w:r>
-      <w:r>
-        <w:rPr>
-          <w:rFonts w:ascii="Times New Roman" w:hAnsi="Times New Roman" w:cs="Times New Roman"/>
-          <w:sz w:val="26"/>
-          <w:szCs w:val="26"/>
-        </w:rPr>
-        <w:t xml:space="preserve"> </w:t>
-      </w:r>
-      <w:r>
-        <w:rPr>
-          <w:rFonts w:ascii="Times New Roman" w:hAnsi="Times New Roman" w:cs="Times New Roman"/>
-          <w:sz w:val="26"/>
-          <w:szCs w:val="26"/>
-        </w:rPr>
-        <w:t>thế nào, sau đó mới có thể áp dụng linh hoạt trong công việc.</w:t>
-      </w:r>
-      <w:proofErr w:type="gramEnd"/>
-      <w:r>
-        <w:rPr>
-          <w:rFonts w:ascii="Times New Roman" w:hAnsi="Times New Roman" w:cs="Times New Roman"/>
-          <w:sz w:val="26"/>
-          <w:szCs w:val="26"/>
-        </w:rPr>
-        <w:t xml:space="preserve"> Entity Framework sẽ có</w:t>
-      </w:r>
-      <w:r>
-        <w:rPr>
-          <w:rFonts w:ascii="Times New Roman" w:hAnsi="Times New Roman" w:cs="Times New Roman"/>
-          <w:sz w:val="26"/>
-          <w:szCs w:val="26"/>
-        </w:rPr>
-        <w:t xml:space="preserve"> </w:t>
-      </w:r>
-      <w:r>
-        <w:rPr>
-          <w:rFonts w:ascii="Times New Roman" w:hAnsi="Times New Roman" w:cs="Times New Roman"/>
-          <w:sz w:val="26"/>
-          <w:szCs w:val="26"/>
-        </w:rPr>
-        <w:t>3 đặc điểm nổi bật như sau:</w:t>
+      <w:r>
+        <w:rPr>
+          <w:rFonts w:ascii="Times New Roman" w:hAnsi="Times New Roman" w:cs="Times New Roman"/>
+          <w:sz w:val="26"/>
+          <w:szCs w:val="26"/>
+        </w:rPr>
+        <w:t>Để hiểu rõ hơn Entity Framework thì bạn cần phải tìm hiểu về đặc điểm của nó như thế nào, sau đó mới có thể áp dụng linh hoạt trong công việc. Entity Framework sẽ có 3 đặc điểm nổi bật như sau:</w:t>
       </w:r>
     </w:p>
     <w:p>
@@ -2533,105 +2175,7 @@
           <w:sz w:val="26"/>
           <w:szCs w:val="26"/>
         </w:rPr>
-        <w:t>Thứ nhất là tất cả cơ sở dữ liệu đều được thể hiện bằng một lớp con của</w:t>
-      </w:r>
-      <w:r>
-        <w:rPr>
-          <w:rFonts w:ascii="Times New Roman" w:hAnsi="Times New Roman" w:cs="Times New Roman"/>
-          <w:sz w:val="26"/>
-          <w:szCs w:val="26"/>
-        </w:rPr>
-        <w:t xml:space="preserve"> </w:t>
-      </w:r>
-      <w:r>
-        <w:rPr>
-          <w:rFonts w:ascii="Times New Roman" w:hAnsi="Times New Roman" w:cs="Times New Roman"/>
-          <w:sz w:val="26"/>
-          <w:szCs w:val="26"/>
-        </w:rPr>
-        <w:t>DBContext. Mỗi bảng dữ liệu sẽ được thể hiện bằng một object của Dbset. Mỗi hàng</w:t>
-      </w:r>
-      <w:r>
-        <w:rPr>
-          <w:rFonts w:ascii="Times New Roman" w:hAnsi="Times New Roman" w:cs="Times New Roman"/>
-          <w:sz w:val="26"/>
-          <w:szCs w:val="26"/>
-        </w:rPr>
-        <w:t xml:space="preserve"> </w:t>
-      </w:r>
-      <w:r>
-        <w:rPr>
-          <w:rFonts w:ascii="Times New Roman" w:hAnsi="Times New Roman" w:cs="Times New Roman"/>
-          <w:sz w:val="26"/>
-          <w:szCs w:val="26"/>
-        </w:rPr>
-        <w:t>trong bảng đó sẽ thể hiện một object của lớp thực tế mà bạn đã xây dựng. Còn mỗi</w:t>
-      </w:r>
-      <w:r>
-        <w:rPr>
-          <w:rFonts w:ascii="Times New Roman" w:hAnsi="Times New Roman" w:cs="Times New Roman"/>
-          <w:sz w:val="26"/>
-          <w:szCs w:val="26"/>
-        </w:rPr>
-        <w:t xml:space="preserve"> </w:t>
-      </w:r>
-      <w:r>
-        <w:rPr>
-          <w:rFonts w:ascii="Times New Roman" w:hAnsi="Times New Roman" w:cs="Times New Roman"/>
-          <w:sz w:val="26"/>
-          <w:szCs w:val="26"/>
-        </w:rPr>
-        <w:t>cột sẽ được thể hiện bằng thuộc tính của object. Đối với những thao tác này thì hoàn</w:t>
-      </w:r>
-      <w:r>
-        <w:rPr>
-          <w:rFonts w:ascii="Times New Roman" w:hAnsi="Times New Roman" w:cs="Times New Roman"/>
-          <w:sz w:val="26"/>
-          <w:szCs w:val="26"/>
-        </w:rPr>
-        <w:t xml:space="preserve"> </w:t>
-      </w:r>
-      <w:r>
-        <w:rPr>
-          <w:rFonts w:ascii="Times New Roman" w:hAnsi="Times New Roman" w:cs="Times New Roman"/>
-          <w:sz w:val="26"/>
-          <w:szCs w:val="26"/>
-        </w:rPr>
-        <w:t xml:space="preserve">toàn được thực hiện một cách tự động, hoặc là cũng có thể can thiệp vào chúng </w:t>
-      </w:r>
-      <w:proofErr w:type="gramStart"/>
-      <w:r>
-        <w:rPr>
-          <w:rFonts w:ascii="Times New Roman" w:hAnsi="Times New Roman" w:cs="Times New Roman"/>
-          <w:sz w:val="26"/>
-          <w:szCs w:val="26"/>
-        </w:rPr>
-        <w:t>theo</w:t>
-      </w:r>
-      <w:proofErr w:type="gramEnd"/>
-      <w:r>
-        <w:rPr>
-          <w:rFonts w:ascii="Times New Roman" w:hAnsi="Times New Roman" w:cs="Times New Roman"/>
-          <w:sz w:val="26"/>
-          <w:szCs w:val="26"/>
-        </w:rPr>
-        <w:t xml:space="preserve"> </w:t>
-      </w:r>
-      <w:r>
-        <w:rPr>
-          <w:rFonts w:ascii="Times New Roman" w:hAnsi="Times New Roman" w:cs="Times New Roman"/>
-          <w:sz w:val="26"/>
-          <w:szCs w:val="26"/>
-        </w:rPr>
-        <w:t>ý củ</w:t>
-      </w:r>
-      <w:r>
-        <w:rPr>
-          <w:rFonts w:ascii="Times New Roman" w:hAnsi="Times New Roman" w:cs="Times New Roman"/>
-          <w:sz w:val="26"/>
-          <w:szCs w:val="26"/>
-        </w:rPr>
-        <w:t>a mình.</w:t>
+        <w:t>Thứ nhất là tất cả cơ sở dữ liệu đều được thể hiện bằng một lớp con của DBContext. Mỗi bảng dữ liệu sẽ được thể hiện bằng một object của Dbset. Mỗi hàng trong bảng đó sẽ thể hiện một object của lớp thực tế mà bạn đã xây dựng. Còn mỗi cột sẽ được thể hiện bằng thuộc tính của object. Đối với những thao tác này thì hoàn toàn được thực hiện một cách tự động, hoặc là cũng có thể can thiệp vào chúng theo ý của mình.</w:t>
       </w:r>
     </w:p>
     <w:p>
@@ -2653,39 +2197,7 @@
           <w:sz w:val="26"/>
           <w:szCs w:val="26"/>
         </w:rPr>
-        <w:t>Thứ hai chính là bạn có thể sử dụng để truy vấn dữ liệu sử dụng LINQ mà không</w:t>
-      </w:r>
-      <w:r>
-        <w:rPr>
-          <w:rFonts w:ascii="Times New Roman" w:hAnsi="Times New Roman" w:cs="Times New Roman"/>
-          <w:sz w:val="26"/>
-          <w:szCs w:val="26"/>
-        </w:rPr>
-        <w:t xml:space="preserve"> </w:t>
-      </w:r>
-      <w:r>
-        <w:rPr>
-          <w:rFonts w:ascii="Times New Roman" w:hAnsi="Times New Roman" w:cs="Times New Roman"/>
-          <w:sz w:val="26"/>
-          <w:szCs w:val="26"/>
-        </w:rPr>
-        <w:t>phải sử dụng SQL. Người dùng có thể đơn giản hơn khi thực hiện các truy vấn CRUD từ</w:t>
-      </w:r>
-      <w:r>
-        <w:rPr>
-          <w:rFonts w:ascii="Times New Roman" w:hAnsi="Times New Roman" w:cs="Times New Roman"/>
-          <w:sz w:val="26"/>
-          <w:szCs w:val="26"/>
-        </w:rPr>
-        <w:t xml:space="preserve"> </w:t>
-      </w:r>
-      <w:r>
-        <w:rPr>
-          <w:rFonts w:ascii="Times New Roman" w:hAnsi="Times New Roman" w:cs="Times New Roman"/>
-          <w:sz w:val="26"/>
-          <w:szCs w:val="26"/>
-        </w:rPr>
-        <w:t>code C# với các class mà không cần phải viết bất kỳ một dòng SQL nào.</w:t>
+        <w:t>Thứ hai chính là bạn có thể sử dụng để truy vấn dữ liệu sử dụng LINQ mà không phải sử dụng SQL. Người dùng có thể đơn giản hơn khi thực hiện các truy vấn CRUD từ code C# với các class mà không cần phải viết bất kỳ một dòng SQL nào.</w:t>
       </w:r>
     </w:p>
     <w:p>
@@ -2707,75 +2219,7 @@
           <w:sz w:val="26"/>
           <w:szCs w:val="26"/>
         </w:rPr>
-        <w:t>Thứ ba chính là có thể thực hiện thao tác với các cấu trúc dữ liệu như: Tạo ra cơ</w:t>
-      </w:r>
-      <w:r>
-        <w:rPr>
-          <w:rFonts w:ascii="Times New Roman" w:hAnsi="Times New Roman" w:cs="Times New Roman"/>
-          <w:sz w:val="26"/>
-          <w:szCs w:val="26"/>
-        </w:rPr>
-        <w:t xml:space="preserve"> </w:t>
-      </w:r>
-      <w:r>
-        <w:rPr>
-          <w:rFonts w:ascii="Times New Roman" w:hAnsi="Times New Roman" w:cs="Times New Roman"/>
-          <w:sz w:val="26"/>
-          <w:szCs w:val="26"/>
-        </w:rPr>
-        <w:t xml:space="preserve">sở dữ liệu, đổi cấu trúc bảng, tạo </w:t>
-      </w:r>
-      <w:proofErr w:type="gramStart"/>
-      <w:r>
-        <w:rPr>
-          <w:rFonts w:ascii="Times New Roman" w:hAnsi="Times New Roman" w:cs="Times New Roman"/>
-          <w:sz w:val="26"/>
-          <w:szCs w:val="26"/>
-        </w:rPr>
-        <w:t>bảng,..</w:t>
-      </w:r>
-      <w:proofErr w:type="gramEnd"/>
-      <w:r>
-        <w:rPr>
-          <w:rFonts w:ascii="Times New Roman" w:hAnsi="Times New Roman" w:cs="Times New Roman"/>
-          <w:sz w:val="26"/>
-          <w:szCs w:val="26"/>
-        </w:rPr>
-        <w:t xml:space="preserve"> </w:t>
-      </w:r>
-      <w:proofErr w:type="gramStart"/>
-      <w:r>
-        <w:rPr>
-          <w:rFonts w:ascii="Times New Roman" w:hAnsi="Times New Roman" w:cs="Times New Roman"/>
-          <w:sz w:val="26"/>
-          <w:szCs w:val="26"/>
-        </w:rPr>
-        <w:t>một</w:t>
-      </w:r>
-      <w:proofErr w:type="gramEnd"/>
-      <w:r>
-        <w:rPr>
-          <w:rFonts w:ascii="Times New Roman" w:hAnsi="Times New Roman" w:cs="Times New Roman"/>
-          <w:sz w:val="26"/>
-          <w:szCs w:val="26"/>
-        </w:rPr>
-        <w:t xml:space="preserve"> cách đơn giản và nhanh chóng với công</w:t>
-      </w:r>
-      <w:r>
-        <w:rPr>
-          <w:rFonts w:ascii="Times New Roman" w:hAnsi="Times New Roman" w:cs="Times New Roman"/>
-          <w:sz w:val="26"/>
-          <w:szCs w:val="26"/>
-        </w:rPr>
-        <w:t xml:space="preserve"> </w:t>
-      </w:r>
-      <w:r>
-        <w:rPr>
-          <w:rFonts w:ascii="Times New Roman" w:hAnsi="Times New Roman" w:cs="Times New Roman"/>
-          <w:sz w:val="26"/>
-          <w:szCs w:val="26"/>
-        </w:rPr>
-        <w:t>cụ Migration mà cũng sẽ không mất dữ liệu.</w:t>
+        <w:t>Thứ ba chính là có thể thực hiện thao tác với các cấu trúc dữ liệu như: Tạo ra cơ sở dữ liệu, đổi cấu trúc bảng, tạo bảng,.. một cách đơn giản và nhanh chóng với công cụ Migration mà cũng sẽ không mất dữ liệu.</w:t>
       </w:r>
     </w:p>
     <w:p>
@@ -2787,76 +2231,14 @@
           <w:szCs w:val="26"/>
         </w:rPr>
       </w:pPr>
-      <w:proofErr w:type="gramStart"/>
-      <w:r>
-        <w:rPr>
-          <w:rFonts w:ascii="Times New Roman" w:hAnsi="Times New Roman" w:cs="Times New Roman"/>
-          <w:sz w:val="26"/>
-          <w:szCs w:val="26"/>
-        </w:rPr>
-        <w:t>Đó chính là 3 đặc điểm nổi bật, cơ bản nhất mà một người lập trình viên khi sử dụng</w:t>
-      </w:r>
-      <w:r>
-        <w:rPr>
-          <w:rFonts w:ascii="Times New Roman" w:hAnsi="Times New Roman" w:cs="Times New Roman"/>
-          <w:sz w:val="26"/>
-          <w:szCs w:val="26"/>
-        </w:rPr>
-        <w:t>.</w:t>
-      </w:r>
-      <w:proofErr w:type="gramEnd"/>
-      <w:r>
-        <w:rPr>
-          <w:rFonts w:ascii="Times New Roman" w:hAnsi="Times New Roman" w:cs="Times New Roman"/>
-          <w:sz w:val="26"/>
-          <w:szCs w:val="26"/>
-        </w:rPr>
-        <w:t xml:space="preserve"> </w:t>
-      </w:r>
-      <w:proofErr w:type="gramStart"/>
-      <w:r>
-        <w:rPr>
-          <w:rFonts w:ascii="Times New Roman" w:hAnsi="Times New Roman" w:cs="Times New Roman"/>
-          <w:sz w:val="26"/>
-          <w:szCs w:val="26"/>
-        </w:rPr>
-        <w:t>Entity Framework cần phải nhớ rõ.</w:t>
-      </w:r>
-      <w:proofErr w:type="gramEnd"/>
-      <w:r>
-        <w:rPr>
-          <w:rFonts w:ascii="Times New Roman" w:hAnsi="Times New Roman" w:cs="Times New Roman"/>
-          <w:sz w:val="26"/>
-          <w:szCs w:val="26"/>
-        </w:rPr>
-        <w:t xml:space="preserve"> </w:t>
-      </w:r>
-      <w:proofErr w:type="gramStart"/>
-      <w:r>
-        <w:rPr>
-          <w:rFonts w:ascii="Times New Roman" w:hAnsi="Times New Roman" w:cs="Times New Roman"/>
-          <w:sz w:val="26"/>
-          <w:szCs w:val="26"/>
-        </w:rPr>
-        <w:t>Khi nhớ được những đặc điểm này của nó thì quá</w:t>
-      </w:r>
-      <w:r>
-        <w:rPr>
-          <w:rFonts w:ascii="Times New Roman" w:hAnsi="Times New Roman" w:cs="Times New Roman"/>
-          <w:sz w:val="26"/>
-          <w:szCs w:val="26"/>
-        </w:rPr>
-        <w:t xml:space="preserve"> </w:t>
-      </w:r>
-      <w:r>
-        <w:rPr>
-          <w:rFonts w:ascii="Times New Roman" w:hAnsi="Times New Roman" w:cs="Times New Roman"/>
-          <w:sz w:val="26"/>
-          <w:szCs w:val="26"/>
-        </w:rPr>
-        <w:t>trình sử dụng, thay thế khi lập trình cũng được đơn giản hóa hơn.</w:t>
-      </w:r>
-      <w:proofErr w:type="gramEnd"/>
+      <w:r>
+        <w:rPr>
+          <w:rFonts w:ascii="Times New Roman" w:hAnsi="Times New Roman" w:cs="Times New Roman"/>
+          <w:sz w:val="26"/>
+          <w:szCs w:val="26"/>
+        </w:rPr>
+        <w:t>Đó chính là 3 đặc điểm nổi bật, cơ bản nhất mà một người lập trình viên khi sử dụng. Entity Framework cần phải nhớ rõ. Khi nhớ được những đặc điểm này của nó thì quá trình sử dụng, thay thế khi lập trình cũng được đơn giản hóa hơn.</w:t>
+      </w:r>
     </w:p>
     <w:p>
       <w:pPr>
@@ -2891,71 +2273,13 @@
           <w:szCs w:val="26"/>
         </w:rPr>
       </w:pPr>
-      <w:proofErr w:type="gramStart"/>
-      <w:r>
-        <w:rPr>
-          <w:rFonts w:ascii="Times New Roman" w:hAnsi="Times New Roman" w:cs="Times New Roman"/>
-          <w:sz w:val="26"/>
-          <w:szCs w:val="26"/>
-        </w:rPr>
-        <w:t>Entity Framework được Microsoft phát triển và khuyến nghị sử dụng, bên cạnh đó</w:t>
-      </w:r>
-      <w:r>
-        <w:rPr>
-          <w:rFonts w:ascii="Times New Roman" w:hAnsi="Times New Roman" w:cs="Times New Roman"/>
-          <w:sz w:val="26"/>
-          <w:szCs w:val="26"/>
-        </w:rPr>
-        <w:t xml:space="preserve"> </w:t>
-      </w:r>
-      <w:r>
-        <w:rPr>
-          <w:rFonts w:ascii="Times New Roman" w:hAnsi="Times New Roman" w:cs="Times New Roman"/>
-          <w:sz w:val="26"/>
-          <w:szCs w:val="26"/>
-        </w:rPr>
-        <w:t>thì nó cũng được rất nhiều lập trình viên ưa chuộng sử dụng.</w:t>
-      </w:r>
-      <w:proofErr w:type="gramEnd"/>
-      <w:r>
-        <w:rPr>
-          <w:rFonts w:ascii="Times New Roman" w:hAnsi="Times New Roman" w:cs="Times New Roman"/>
-          <w:sz w:val="26"/>
-          <w:szCs w:val="26"/>
-        </w:rPr>
-        <w:t xml:space="preserve"> Chắc chắn Entity</w:t>
-      </w:r>
-      <w:r>
-        <w:rPr>
-          <w:rFonts w:ascii="Times New Roman" w:hAnsi="Times New Roman" w:cs="Times New Roman"/>
-          <w:sz w:val="26"/>
-          <w:szCs w:val="26"/>
-        </w:rPr>
-        <w:t xml:space="preserve"> </w:t>
-      </w:r>
-      <w:r>
-        <w:rPr>
-          <w:rFonts w:ascii="Times New Roman" w:hAnsi="Times New Roman" w:cs="Times New Roman"/>
-          <w:sz w:val="26"/>
-          <w:szCs w:val="26"/>
-        </w:rPr>
-        <w:t>Framework sẽ phải có những lợi ích tích cực thì mới được ưa chuộng đến như vậy,</w:t>
-      </w:r>
-      <w:r>
-        <w:rPr>
-          <w:rFonts w:ascii="Times New Roman" w:hAnsi="Times New Roman" w:cs="Times New Roman"/>
-          <w:sz w:val="26"/>
-          <w:szCs w:val="26"/>
-        </w:rPr>
-        <w:t xml:space="preserve"> </w:t>
-      </w:r>
-      <w:r>
-        <w:rPr>
-          <w:rFonts w:ascii="Times New Roman" w:hAnsi="Times New Roman" w:cs="Times New Roman"/>
-          <w:sz w:val="26"/>
-          <w:szCs w:val="26"/>
-        </w:rPr>
-        <w:t>trong phần này chúng ta cùng tìm hiểu về lợi ích khi sử dụng Entity Framework nhé!</w:t>
+      <w:r>
+        <w:rPr>
+          <w:rFonts w:ascii="Times New Roman" w:hAnsi="Times New Roman" w:cs="Times New Roman"/>
+          <w:sz w:val="26"/>
+          <w:szCs w:val="26"/>
+        </w:rPr>
+        <w:t>Entity Framework được Microsoft phát triển và khuyến nghị sử dụng, bên cạnh đó thì nó cũng được rất nhiều lập trình viên ưa chuộng sử dụng. Chắc chắn Entity Framework sẽ phải có những lợi ích tích cực thì mới được ưa chuộng đến như vậy, trong phần này chúng ta cùng tìm hiểu về lợi ích khi sử dụng Entity Framework nhé!</w:t>
       </w:r>
     </w:p>
     <w:p>
@@ -2995,119 +2319,7 @@
           <w:sz w:val="26"/>
           <w:szCs w:val="26"/>
         </w:rPr>
-        <w:t>Entity Framework sẽ giúp cho người sử dụng có thể tăng năng suất thông qua</w:t>
-      </w:r>
-      <w:r>
-        <w:rPr>
-          <w:rFonts w:ascii="Times New Roman" w:hAnsi="Times New Roman" w:cs="Times New Roman"/>
-          <w:sz w:val="26"/>
-          <w:szCs w:val="26"/>
-        </w:rPr>
-        <w:t xml:space="preserve"> </w:t>
-      </w:r>
-      <w:r>
-        <w:rPr>
-          <w:rFonts w:ascii="Times New Roman" w:hAnsi="Times New Roman" w:cs="Times New Roman"/>
-          <w:sz w:val="26"/>
-          <w:szCs w:val="26"/>
-        </w:rPr>
-        <w:t>giảm số lượng code của mình. Trên thực tế đã cho thấy có đến khoảng 35% code của</w:t>
-      </w:r>
-      <w:r>
-        <w:rPr>
-          <w:rFonts w:ascii="Times New Roman" w:hAnsi="Times New Roman" w:cs="Times New Roman"/>
-          <w:sz w:val="26"/>
-          <w:szCs w:val="26"/>
-        </w:rPr>
-        <w:t xml:space="preserve"> </w:t>
-      </w:r>
-      <w:r>
-        <w:rPr>
-          <w:rFonts w:ascii="Times New Roman" w:hAnsi="Times New Roman" w:cs="Times New Roman"/>
-          <w:sz w:val="26"/>
-          <w:szCs w:val="26"/>
-        </w:rPr>
-        <w:t>các chương trình thông thường là sẽ làm việc cùng với cơ sở dữ liệu. Tuy nhiên nếu</w:t>
-      </w:r>
-      <w:r>
-        <w:rPr>
-          <w:rFonts w:ascii="Times New Roman" w:hAnsi="Times New Roman" w:cs="Times New Roman"/>
-          <w:sz w:val="26"/>
-          <w:szCs w:val="26"/>
-        </w:rPr>
-        <w:t xml:space="preserve"> </w:t>
-      </w:r>
-      <w:r>
-        <w:rPr>
-          <w:rFonts w:ascii="Times New Roman" w:hAnsi="Times New Roman" w:cs="Times New Roman"/>
-          <w:sz w:val="26"/>
-          <w:szCs w:val="26"/>
-        </w:rPr>
-        <w:t>như bạn sử dụng một Entity Framework chất lượng thì nó có thể giúp bạn giảm con số</w:t>
-      </w:r>
-      <w:r>
-        <w:rPr>
-          <w:rFonts w:ascii="Times New Roman" w:hAnsi="Times New Roman" w:cs="Times New Roman"/>
-          <w:sz w:val="26"/>
-          <w:szCs w:val="26"/>
-        </w:rPr>
-        <w:t xml:space="preserve"> </w:t>
-      </w:r>
-      <w:r>
-        <w:rPr>
-          <w:rFonts w:ascii="Times New Roman" w:hAnsi="Times New Roman" w:cs="Times New Roman"/>
-          <w:sz w:val="26"/>
-          <w:szCs w:val="26"/>
-        </w:rPr>
-        <w:t>này xuống khoảng 15-20%, cũng có những trường hợp giảm chỉ còn 5%. Đây là con số</w:t>
-      </w:r>
-      <w:r>
-        <w:rPr>
-          <w:rFonts w:ascii="Times New Roman" w:hAnsi="Times New Roman" w:cs="Times New Roman"/>
-          <w:sz w:val="26"/>
-          <w:szCs w:val="26"/>
-        </w:rPr>
-        <w:t xml:space="preserve"> </w:t>
-      </w:r>
-      <w:r>
-        <w:rPr>
-          <w:rFonts w:ascii="Times New Roman" w:hAnsi="Times New Roman" w:cs="Times New Roman"/>
-          <w:sz w:val="26"/>
-          <w:szCs w:val="26"/>
-        </w:rPr>
-        <w:t>không hề nhỏ chút nào, nó giúp cho người sử dụng tiết kiệm được nhiều thời gian,</w:t>
-      </w:r>
-      <w:r>
-        <w:rPr>
-          <w:rFonts w:ascii="Times New Roman" w:hAnsi="Times New Roman" w:cs="Times New Roman"/>
-          <w:sz w:val="26"/>
-          <w:szCs w:val="26"/>
-        </w:rPr>
-        <w:t xml:space="preserve"> </w:t>
-      </w:r>
-      <w:r>
-        <w:rPr>
-          <w:rFonts w:ascii="Times New Roman" w:hAnsi="Times New Roman" w:cs="Times New Roman"/>
-          <w:sz w:val="26"/>
-          <w:szCs w:val="26"/>
-        </w:rPr>
-        <w:t>công sức và chất xám của mình trong quá trình làm việc. Thời gian tiết kiệm đó sẽ</w:t>
-      </w:r>
-      <w:r>
-        <w:rPr>
-          <w:rFonts w:ascii="Times New Roman" w:hAnsi="Times New Roman" w:cs="Times New Roman"/>
-          <w:sz w:val="26"/>
-          <w:szCs w:val="26"/>
-        </w:rPr>
-        <w:t xml:space="preserve"> </w:t>
-      </w:r>
-      <w:r>
-        <w:rPr>
-          <w:rFonts w:ascii="Times New Roman" w:hAnsi="Times New Roman" w:cs="Times New Roman"/>
-          <w:sz w:val="26"/>
-          <w:szCs w:val="26"/>
-        </w:rPr>
-        <w:t>giúp họ làm được nhiều các công việc khác.</w:t>
+        <w:t>Entity Framework sẽ giúp cho người sử dụng có thể tăng năng suất thông qua giảm số lượng code của mình. Trên thực tế đã cho thấy có đến khoảng 35% code của các chương trình thông thường là sẽ làm việc cùng với cơ sở dữ liệu. Tuy nhiên nếu như bạn sử dụng một Entity Framework chất lượng thì nó có thể giúp bạn giảm con số này xuống khoảng 15-20%, cũng có những trường hợp giảm chỉ còn 5%. Đây là con số không hề nhỏ chút nào, nó giúp cho người sử dụng tiết kiệm được nhiều thời gian, công sức và chất xám của mình trong quá trình làm việc. Thời gian tiết kiệm đó sẽ giúp họ làm được nhiều các công việc khác.</w:t>
       </w:r>
     </w:p>
     <w:p>
@@ -3129,71 +2341,7 @@
           <w:sz w:val="26"/>
           <w:szCs w:val="26"/>
         </w:rPr>
-        <w:t>Entity Framework làm giảm sự phức tạp hóa khi cần bảo trì phần mềm. Bạn có thể</w:t>
-      </w:r>
-      <w:r>
-        <w:rPr>
-          <w:rFonts w:ascii="Times New Roman" w:hAnsi="Times New Roman" w:cs="Times New Roman"/>
-          <w:sz w:val="26"/>
-          <w:szCs w:val="26"/>
-        </w:rPr>
-        <w:t xml:space="preserve"> </w:t>
-      </w:r>
-      <w:r>
-        <w:rPr>
-          <w:rFonts w:ascii="Times New Roman" w:hAnsi="Times New Roman" w:cs="Times New Roman"/>
-          <w:sz w:val="26"/>
-          <w:szCs w:val="26"/>
-        </w:rPr>
-        <w:t>so sánh đơn giản, việc bảo trì 400 dòng code và bảo trì khoảng 1000 dòng code thì cái</w:t>
-      </w:r>
-      <w:r>
-        <w:rPr>
-          <w:rFonts w:ascii="Times New Roman" w:hAnsi="Times New Roman" w:cs="Times New Roman"/>
-          <w:sz w:val="26"/>
-          <w:szCs w:val="26"/>
-        </w:rPr>
-        <w:t xml:space="preserve"> </w:t>
-      </w:r>
-      <w:r>
-        <w:rPr>
-          <w:rFonts w:ascii="Times New Roman" w:hAnsi="Times New Roman" w:cs="Times New Roman"/>
-          <w:sz w:val="26"/>
-          <w:szCs w:val="26"/>
-        </w:rPr>
-        <w:t>nào sẽ đơn giản hơn. Khi số lượng code ít thì bảo trì, kiểm tra lại cũng sẽ đơn giản</w:t>
-      </w:r>
-      <w:r>
-        <w:rPr>
-          <w:rFonts w:ascii="Times New Roman" w:hAnsi="Times New Roman" w:cs="Times New Roman"/>
-          <w:sz w:val="26"/>
-          <w:szCs w:val="26"/>
-        </w:rPr>
-        <w:t xml:space="preserve"> </w:t>
-      </w:r>
-      <w:r>
-        <w:rPr>
-          <w:rFonts w:ascii="Times New Roman" w:hAnsi="Times New Roman" w:cs="Times New Roman"/>
-          <w:sz w:val="26"/>
-          <w:szCs w:val="26"/>
-        </w:rPr>
-        <w:t>hơn. Đặc biệt là khi bạn phải bảo trì thường xuyên, dài hạn. Đối với bảo trì có thể thực</w:t>
-      </w:r>
-      <w:r>
-        <w:rPr>
-          <w:rFonts w:ascii="Times New Roman" w:hAnsi="Times New Roman" w:cs="Times New Roman"/>
-          <w:sz w:val="26"/>
-          <w:szCs w:val="26"/>
-        </w:rPr>
-        <w:t xml:space="preserve"> </w:t>
-      </w:r>
-      <w:r>
-        <w:rPr>
-          <w:rFonts w:ascii="Times New Roman" w:hAnsi="Times New Roman" w:cs="Times New Roman"/>
-          <w:sz w:val="26"/>
-          <w:szCs w:val="26"/>
-        </w:rPr>
-        <w:t>hiện ở trên phía cơ sở dữ liệu và ứng dụng mà không khiến người dùng phải code lại.</w:t>
+        <w:t>Entity Framework làm giảm sự phức tạp hóa khi cần bảo trì phần mềm. Bạn có thể so sánh đơn giản, việc bảo trì 400 dòng code và bảo trì khoảng 1000 dòng code thì cái nào sẽ đơn giản hơn. Khi số lượng code ít thì bảo trì, kiểm tra lại cũng sẽ đơn giản hơn. Đặc biệt là khi bạn phải bảo trì thường xuyên, dài hạn. Đối với bảo trì có thể thực hiện ở trên phía cơ sở dữ liệu và ứng dụng mà không khiến người dùng phải code lại.</w:t>
       </w:r>
     </w:p>
     <w:p>
@@ -3215,87 +2363,7 @@
           <w:sz w:val="26"/>
           <w:szCs w:val="26"/>
         </w:rPr>
-        <w:t>Entity Framework sẽ được đặt trong .NET Framewwork, được tích hợp trong cả</w:t>
-      </w:r>
-      <w:r>
-        <w:rPr>
-          <w:rFonts w:ascii="Times New Roman" w:hAnsi="Times New Roman" w:cs="Times New Roman"/>
-          <w:sz w:val="26"/>
-          <w:szCs w:val="26"/>
-        </w:rPr>
-        <w:t xml:space="preserve"> </w:t>
-      </w:r>
-      <w:r>
-        <w:rPr>
-          <w:rFonts w:ascii="Times New Roman" w:hAnsi="Times New Roman" w:cs="Times New Roman"/>
-          <w:sz w:val="26"/>
-          <w:szCs w:val="26"/>
-        </w:rPr>
-        <w:t>Visual studio. Yếu tố này sẽ giúp cho người dùng làm việc với EF đơn giản hơn và tiện</w:t>
-      </w:r>
-      <w:r>
-        <w:rPr>
-          <w:rFonts w:ascii="Times New Roman" w:hAnsi="Times New Roman" w:cs="Times New Roman"/>
-          <w:sz w:val="26"/>
-          <w:szCs w:val="26"/>
-        </w:rPr>
-        <w:t xml:space="preserve"> </w:t>
-      </w:r>
-      <w:r>
-        <w:rPr>
-          <w:rFonts w:ascii="Times New Roman" w:hAnsi="Times New Roman" w:cs="Times New Roman"/>
-          <w:sz w:val="26"/>
-          <w:szCs w:val="26"/>
-        </w:rPr>
-        <w:t>lợi hơn nhiều. Có thể đây sẽ là lý do chính khiến cho nhiều người từ sử dụng</w:t>
-      </w:r>
-      <w:r>
-        <w:rPr>
-          <w:rFonts w:ascii="Times New Roman" w:hAnsi="Times New Roman" w:cs="Times New Roman"/>
-          <w:sz w:val="26"/>
-          <w:szCs w:val="26"/>
-        </w:rPr>
-        <w:t xml:space="preserve"> </w:t>
-      </w:r>
-      <w:r>
-        <w:rPr>
-          <w:rFonts w:ascii="Times New Roman" w:hAnsi="Times New Roman" w:cs="Times New Roman"/>
-          <w:sz w:val="26"/>
-          <w:szCs w:val="26"/>
-        </w:rPr>
-        <w:t>Nhibernata mà sử dụng thành EF. Còn một ORM cũng khá phổ biến và dễ sử dụng cho</w:t>
-      </w:r>
-      <w:r>
-        <w:rPr>
-          <w:rFonts w:ascii="Times New Roman" w:hAnsi="Times New Roman" w:cs="Times New Roman"/>
-          <w:sz w:val="26"/>
-          <w:szCs w:val="26"/>
-        </w:rPr>
-        <w:t xml:space="preserve"> </w:t>
-      </w:r>
-      <w:r>
-        <w:rPr>
-          <w:rFonts w:ascii="Times New Roman" w:hAnsi="Times New Roman" w:cs="Times New Roman"/>
-          <w:sz w:val="26"/>
-          <w:szCs w:val="26"/>
-        </w:rPr>
-        <w:t>.NET. Entity frameword, nó cũng là ORM mà được nhà phát triển khuyến nghị sử dụng.</w:t>
-      </w:r>
-      <w:r>
-        <w:rPr>
-          <w:rFonts w:ascii="Times New Roman" w:hAnsi="Times New Roman" w:cs="Times New Roman"/>
-          <w:sz w:val="26"/>
-          <w:szCs w:val="26"/>
-        </w:rPr>
-        <w:t xml:space="preserve"> </w:t>
-      </w:r>
-      <w:r>
-        <w:rPr>
-          <w:rFonts w:ascii="Times New Roman" w:hAnsi="Times New Roman" w:cs="Times New Roman"/>
-          <w:sz w:val="26"/>
-          <w:szCs w:val="26"/>
-        </w:rPr>
-        <w:t>Cũng có rất nhiều các công ty lớn đầu tư vào ORM này.</w:t>
+        <w:t>Entity Framework sẽ được đặt trong .NET Framewwork, được tích hợp trong cả Visual studio. Yếu tố này sẽ giúp cho người dùng làm việc với EF đơn giản hơn và tiện lợi hơn nhiều. Có thể đây sẽ là lý do chính khiến cho nhiều người từ sử dụng Nhibernata mà sử dụng thành EF. Còn một ORM cũng khá phổ biến và dễ sử dụng cho .NET. Entity frameword, nó cũng là ORM mà được nhà phát triển khuyến nghị sử dụng. Cũng có rất nhiều các công ty lớn đầu tư vào ORM này.</w:t>
       </w:r>
     </w:p>
     <w:p>
@@ -3307,202 +2375,14 @@
           <w:szCs w:val="26"/>
         </w:rPr>
       </w:pPr>
-      <w:proofErr w:type="gramStart"/>
-      <w:r>
-        <w:rPr>
-          <w:rFonts w:ascii="Times New Roman" w:hAnsi="Times New Roman" w:cs="Times New Roman"/>
-          <w:sz w:val="26"/>
-          <w:szCs w:val="26"/>
-        </w:rPr>
-        <w:t>Đó chính là những lợi ích mà một Entity Framework đem lại.</w:t>
-      </w:r>
-      <w:proofErr w:type="gramEnd"/>
-      <w:r>
-        <w:rPr>
-          <w:rFonts w:ascii="Times New Roman" w:hAnsi="Times New Roman" w:cs="Times New Roman"/>
-          <w:sz w:val="26"/>
-          <w:szCs w:val="26"/>
-        </w:rPr>
-        <w:t xml:space="preserve"> </w:t>
-      </w:r>
-      <w:proofErr w:type="gramStart"/>
-      <w:r>
-        <w:rPr>
-          <w:rFonts w:ascii="Times New Roman" w:hAnsi="Times New Roman" w:cs="Times New Roman"/>
-          <w:sz w:val="26"/>
-          <w:szCs w:val="26"/>
-        </w:rPr>
-        <w:t>Thế nhưng bên cạnh</w:t>
-      </w:r>
-      <w:r>
-        <w:rPr>
-          <w:rFonts w:ascii="Times New Roman" w:hAnsi="Times New Roman" w:cs="Times New Roman"/>
-          <w:sz w:val="26"/>
-          <w:szCs w:val="26"/>
-        </w:rPr>
-        <w:t xml:space="preserve"> </w:t>
-      </w:r>
-      <w:r>
-        <w:rPr>
-          <w:rFonts w:ascii="Times New Roman" w:hAnsi="Times New Roman" w:cs="Times New Roman"/>
-          <w:sz w:val="26"/>
-          <w:szCs w:val="26"/>
-        </w:rPr>
-        <w:t>những lợi ích đó thì Entity Framework cũng đã gây rất nhiều tranh cãi về mặt hạn chế.</w:t>
-      </w:r>
-      <w:proofErr w:type="gramEnd"/>
-      <w:r>
-        <w:rPr>
-          <w:rFonts w:ascii="Times New Roman" w:hAnsi="Times New Roman" w:cs="Times New Roman"/>
-          <w:sz w:val="26"/>
-          <w:szCs w:val="26"/>
-        </w:rPr>
-        <w:t xml:space="preserve"> </w:t>
-      </w:r>
-      <w:proofErr w:type="gramStart"/>
-      <w:r>
-        <w:rPr>
-          <w:rFonts w:ascii="Times New Roman" w:hAnsi="Times New Roman" w:cs="Times New Roman"/>
-          <w:sz w:val="26"/>
-          <w:szCs w:val="26"/>
-        </w:rPr>
-        <w:t>Không có công cụ nào ra đời mà lại hoàn hảo ở mức tuyệt đối, đôi khi nó cũng có</w:t>
-      </w:r>
-      <w:r>
-        <w:rPr>
-          <w:rFonts w:ascii="Times New Roman" w:hAnsi="Times New Roman" w:cs="Times New Roman"/>
-          <w:sz w:val="26"/>
-          <w:szCs w:val="26"/>
-        </w:rPr>
-        <w:t xml:space="preserve"> </w:t>
-      </w:r>
-      <w:r>
-        <w:rPr>
-          <w:rFonts w:ascii="Times New Roman" w:hAnsi="Times New Roman" w:cs="Times New Roman"/>
-          <w:sz w:val="26"/>
-          <w:szCs w:val="26"/>
-        </w:rPr>
-        <w:t>những điểm hạn chế của mình.</w:t>
-      </w:r>
-      <w:proofErr w:type="gramEnd"/>
-      <w:r>
-        <w:rPr>
-          <w:rFonts w:ascii="Times New Roman" w:hAnsi="Times New Roman" w:cs="Times New Roman"/>
-          <w:sz w:val="26"/>
-          <w:szCs w:val="26"/>
-        </w:rPr>
-        <w:t xml:space="preserve"> </w:t>
-      </w:r>
-      <w:proofErr w:type="gramStart"/>
-      <w:r>
-        <w:rPr>
-          <w:rFonts w:ascii="Times New Roman" w:hAnsi="Times New Roman" w:cs="Times New Roman"/>
-          <w:sz w:val="26"/>
-          <w:szCs w:val="26"/>
-        </w:rPr>
-        <w:t>Đối với Entity Framework cũng vậy, khi sử dụng nó thì</w:t>
-      </w:r>
-      <w:r>
-        <w:rPr>
-          <w:rFonts w:ascii="Times New Roman" w:hAnsi="Times New Roman" w:cs="Times New Roman"/>
-          <w:sz w:val="26"/>
-          <w:szCs w:val="26"/>
-        </w:rPr>
-        <w:t xml:space="preserve"> </w:t>
-      </w:r>
-      <w:r>
-        <w:rPr>
-          <w:rFonts w:ascii="Times New Roman" w:hAnsi="Times New Roman" w:cs="Times New Roman"/>
-          <w:sz w:val="26"/>
-          <w:szCs w:val="26"/>
-        </w:rPr>
-        <w:t>sẽ gây ra nhược điểm hiệu suất khá lớn.</w:t>
-      </w:r>
-      <w:proofErr w:type="gramEnd"/>
-      <w:r>
-        <w:rPr>
-          <w:rFonts w:ascii="Times New Roman" w:hAnsi="Times New Roman" w:cs="Times New Roman"/>
-          <w:sz w:val="26"/>
-          <w:szCs w:val="26"/>
-        </w:rPr>
-        <w:t xml:space="preserve"> </w:t>
-      </w:r>
-      <w:proofErr w:type="gramStart"/>
-      <w:r>
-        <w:rPr>
-          <w:rFonts w:ascii="Times New Roman" w:hAnsi="Times New Roman" w:cs="Times New Roman"/>
-          <w:sz w:val="26"/>
-          <w:szCs w:val="26"/>
-        </w:rPr>
-        <w:t>Bởi vì ORM phức tạp, khi sử dụng sẽ dẫn đến</w:t>
-      </w:r>
-      <w:r>
-        <w:rPr>
-          <w:rFonts w:ascii="Times New Roman" w:hAnsi="Times New Roman" w:cs="Times New Roman"/>
-          <w:sz w:val="26"/>
-          <w:szCs w:val="26"/>
-        </w:rPr>
-        <w:t xml:space="preserve"> </w:t>
-      </w:r>
-      <w:r>
-        <w:rPr>
-          <w:rFonts w:ascii="Times New Roman" w:hAnsi="Times New Roman" w:cs="Times New Roman"/>
-          <w:sz w:val="26"/>
-          <w:szCs w:val="26"/>
-        </w:rPr>
-        <w:t>giảm hiệu suất hơn khi sử dụng ADO.NET.</w:t>
-      </w:r>
-      <w:proofErr w:type="gramEnd"/>
-      <w:r>
-        <w:rPr>
-          <w:rFonts w:ascii="Times New Roman" w:hAnsi="Times New Roman" w:cs="Times New Roman"/>
-          <w:sz w:val="26"/>
-          <w:szCs w:val="26"/>
-        </w:rPr>
-        <w:t xml:space="preserve"> </w:t>
-      </w:r>
-      <w:proofErr w:type="gramStart"/>
-      <w:r>
-        <w:rPr>
-          <w:rFonts w:ascii="Times New Roman" w:hAnsi="Times New Roman" w:cs="Times New Roman"/>
-          <w:sz w:val="26"/>
-          <w:szCs w:val="26"/>
-        </w:rPr>
-        <w:t>Song, hạn một hạn chế này sẽ khiến cho</w:t>
-      </w:r>
-      <w:r>
-        <w:rPr>
-          <w:rFonts w:ascii="Times New Roman" w:hAnsi="Times New Roman" w:cs="Times New Roman"/>
-          <w:sz w:val="26"/>
-          <w:szCs w:val="26"/>
-        </w:rPr>
-        <w:t xml:space="preserve"> </w:t>
-      </w:r>
-      <w:r>
-        <w:rPr>
-          <w:rFonts w:ascii="Times New Roman" w:hAnsi="Times New Roman" w:cs="Times New Roman"/>
-          <w:sz w:val="26"/>
-          <w:szCs w:val="26"/>
-        </w:rPr>
-        <w:t>nhiều lập trình viên phải so sánh với những lợi ích mà nó đem lại cho mình trong quá</w:t>
-      </w:r>
-      <w:r>
-        <w:rPr>
-          <w:rFonts w:ascii="Times New Roman" w:hAnsi="Times New Roman" w:cs="Times New Roman"/>
-          <w:sz w:val="26"/>
-          <w:szCs w:val="26"/>
-        </w:rPr>
-        <w:t xml:space="preserve"> </w:t>
-      </w:r>
-      <w:r>
-        <w:rPr>
-          <w:rFonts w:ascii="Times New Roman" w:hAnsi="Times New Roman" w:cs="Times New Roman"/>
-          <w:sz w:val="26"/>
-          <w:szCs w:val="26"/>
-        </w:rPr>
-        <w:t>trình sử dụng.</w:t>
-      </w:r>
-      <w:proofErr w:type="gramEnd"/>
+      <w:r>
+        <w:rPr>
+          <w:rFonts w:ascii="Times New Roman" w:hAnsi="Times New Roman" w:cs="Times New Roman"/>
+          <w:sz w:val="26"/>
+          <w:szCs w:val="26"/>
+        </w:rPr>
+        <w:t>Đó chính là những lợi ích mà một Entity Framework đem lại. Thế nhưng bên cạnh những lợi ích đó thì Entity Framework cũng đã gây rất nhiều tranh cãi về mặt hạn chế. Không có công cụ nào ra đời mà lại hoàn hảo ở mức tuyệt đối, đôi khi nó cũng có những điểm hạn chế của mình. Đối với Entity Framework cũng vậy, khi sử dụng nó thì sẽ gây ra nhược điểm hiệu suất khá lớn. Bởi vì ORM phức tạp, khi sử dụng sẽ dẫn đến giảm hiệu suất hơn khi sử dụng ADO.NET. Song, hạn một hạn chế này sẽ khiến cho nhiều lập trình viên phải so sánh với những lợi ích mà nó đem lại cho mình trong quá trình sử dụng.</w:t>
+      </w:r>
     </w:p>
     <w:p>
       <w:pPr>
@@ -3561,7 +2441,7 @@
                     </pic:cNvPicPr>
                   </pic:nvPicPr>
                   <pic:blipFill>
-                    <a:blip r:embed="rId11">
+                    <a:blip r:embed="rId10">
                       <a:extLst>
                         <a:ext uri="{28A0092B-C50C-407E-A947-70E740481C1C}">
                           <a14:useLocalDpi xmlns:a14="http://schemas.microsoft.com/office/drawing/2010/main" val="0"/>
@@ -3612,27 +2492,7 @@
           <w:sz w:val="26"/>
           <w:szCs w:val="26"/>
         </w:rPr>
-        <w:t>Hình 2.5.1</w:t>
-      </w:r>
-      <w:proofErr w:type="gramStart"/>
-      <w:r>
-        <w:rPr>
-          <w:rFonts w:ascii="Times New Roman" w:hAnsi="Times New Roman" w:cs="Times New Roman"/>
-          <w:i/>
-          <w:sz w:val="26"/>
-          <w:szCs w:val="26"/>
-        </w:rPr>
-        <w:t>:Kiến</w:t>
-      </w:r>
-      <w:proofErr w:type="gramEnd"/>
-      <w:r>
-        <w:rPr>
-          <w:rFonts w:ascii="Times New Roman" w:hAnsi="Times New Roman" w:cs="Times New Roman"/>
-          <w:i/>
-          <w:sz w:val="26"/>
-          <w:szCs w:val="26"/>
-        </w:rPr>
-        <w:t xml:space="preserve"> trúc của một Entity Framework</w:t>
+        <w:t>Hình 2.5.1:Kiến trúc của một Entity Framework</w:t>
       </w:r>
     </w:p>
     <w:p>
@@ -3650,57 +2510,7 @@
           <w:sz w:val="26"/>
           <w:szCs w:val="26"/>
         </w:rPr>
-        <w:t xml:space="preserve">Như trong </w:t>
-      </w:r>
-      <w:proofErr w:type="gramStart"/>
-      <w:r>
-        <w:rPr>
-          <w:rFonts w:ascii="Times New Roman" w:hAnsi="Times New Roman" w:cs="Times New Roman"/>
-          <w:sz w:val="26"/>
-          <w:szCs w:val="26"/>
-        </w:rPr>
-        <w:t>sơ</w:t>
-      </w:r>
-      <w:proofErr w:type="gramEnd"/>
-      <w:r>
-        <w:rPr>
-          <w:rFonts w:ascii="Times New Roman" w:hAnsi="Times New Roman" w:cs="Times New Roman"/>
-          <w:sz w:val="26"/>
-          <w:szCs w:val="26"/>
-        </w:rPr>
-        <w:t xml:space="preserve"> đồ trên bạn thấy Entity Framework phân chia làm các thành phần: Entity</w:t>
-      </w:r>
-      <w:r>
-        <w:rPr>
-          <w:rFonts w:ascii="Times New Roman" w:hAnsi="Times New Roman" w:cs="Times New Roman"/>
-          <w:sz w:val="26"/>
-          <w:szCs w:val="26"/>
-        </w:rPr>
-        <w:t xml:space="preserve"> </w:t>
-      </w:r>
-      <w:r>
-        <w:rPr>
-          <w:rFonts w:ascii="Times New Roman" w:hAnsi="Times New Roman" w:cs="Times New Roman"/>
-          <w:sz w:val="26"/>
-          <w:szCs w:val="26"/>
-        </w:rPr>
-        <w:t>Data Model (EDM), Entity Client data provider, Object Services, LINQ to Entities và Entity</w:t>
-      </w:r>
-      <w:r>
-        <w:rPr>
-          <w:rFonts w:ascii="Times New Roman" w:hAnsi="Times New Roman" w:cs="Times New Roman"/>
-          <w:sz w:val="26"/>
-          <w:szCs w:val="26"/>
-        </w:rPr>
-        <w:t xml:space="preserve"> </w:t>
-      </w:r>
-      <w:r>
-        <w:rPr>
-          <w:rFonts w:ascii="Times New Roman" w:hAnsi="Times New Roman" w:cs="Times New Roman"/>
-          <w:sz w:val="26"/>
-          <w:szCs w:val="26"/>
-        </w:rPr>
-        <w:t>SQL.</w:t>
+        <w:t>Như trong sơ đồ trên bạn thấy Entity Framework phân chia làm các thành phần: Entity Data Model (EDM), Entity Client data provider, Object Services, LINQ to Entities và Entity SQL.</w:t>
       </w:r>
     </w:p>
     <w:p>
@@ -3745,193 +2555,45 @@
           <w:szCs w:val="26"/>
         </w:rPr>
       </w:pPr>
-      <w:proofErr w:type="gramStart"/>
-      <w:r>
-        <w:rPr>
-          <w:rFonts w:ascii="Times New Roman" w:hAnsi="Times New Roman" w:cs="Times New Roman"/>
-          <w:sz w:val="26"/>
-          <w:szCs w:val="26"/>
-        </w:rPr>
-        <w:t>EDM là thành phần lưu trữ thông tin ánh xạ (mapping) giữa các class và cơ sở dữ liệu.</w:t>
-      </w:r>
-      <w:proofErr w:type="gramEnd"/>
-      <w:r>
-        <w:rPr>
-          <w:rFonts w:ascii="Times New Roman" w:hAnsi="Times New Roman" w:cs="Times New Roman"/>
-          <w:sz w:val="26"/>
-          <w:szCs w:val="26"/>
+      <w:r>
+        <w:rPr>
+          <w:rFonts w:ascii="Times New Roman" w:hAnsi="Times New Roman" w:cs="Times New Roman"/>
+          <w:sz w:val="26"/>
+          <w:szCs w:val="26"/>
+        </w:rPr>
+        <w:t>EDM là thành phần lưu trữ thông tin ánh xạ (mapping) giữa các class và cơ sở dữ liệu. Nó đóng vai trò cầu nối giữa các lớp model và cơ sở dữ liệu nhưng lại giúp chương trình hoàn toàn tách biệt với cơ sở dữ liệu.</w:t>
+      </w:r>
+    </w:p>
+    <w:p>
+      <w:pPr>
+        <w:ind w:left="1080" w:firstLine="360"/>
+        <w:rPr>
+          <w:rFonts w:ascii="Times New Roman" w:hAnsi="Times New Roman" w:cs="Times New Roman"/>
+          <w:sz w:val="26"/>
+          <w:szCs w:val="26"/>
+        </w:rPr>
+      </w:pPr>
+      <w:r>
+        <w:rPr>
+          <w:rFonts w:ascii="Times New Roman" w:hAnsi="Times New Roman" w:cs="Times New Roman"/>
+          <w:sz w:val="26"/>
+          <w:szCs w:val="26"/>
+        </w:rPr>
+        <w:t>Cơ sở dữ liệu và các lớp model của chương trình là hai thứ khác nhau hoàn toàn về bảnchất và cấu trúc. Nhờ có EDM, hai thứ khác nhau này được liên kết với nhau. Nếu bạn thay một cơ sở dữ liệu khác, EDM lại giúp bạn tạo cầu nối mới mà không phải thay đổi các lớp model. Như vậy chương trình không phụ thuộc vào cơ s</w:t>
+      </w:r>
+      <w:r>
+        <w:rPr>
+          <w:rFonts w:ascii="Times New Roman" w:hAnsi="Times New Roman" w:cs="Times New Roman"/>
         </w:rPr>
         <w:t xml:space="preserve"> </w:t>
       </w:r>
-      <w:proofErr w:type="gramStart"/>
-      <w:r>
-        <w:rPr>
-          <w:rFonts w:ascii="Times New Roman" w:hAnsi="Times New Roman" w:cs="Times New Roman"/>
-          <w:sz w:val="26"/>
-          <w:szCs w:val="26"/>
-        </w:rPr>
-        <w:t>Nó</w:t>
-      </w:r>
-      <w:r>
-        <w:rPr>
-          <w:rFonts w:ascii="Times New Roman" w:hAnsi="Times New Roman" w:cs="Times New Roman"/>
-          <w:sz w:val="26"/>
-          <w:szCs w:val="26"/>
-        </w:rPr>
-        <w:t xml:space="preserve"> </w:t>
-      </w:r>
-      <w:r>
-        <w:rPr>
-          <w:rFonts w:ascii="Times New Roman" w:hAnsi="Times New Roman" w:cs="Times New Roman"/>
-          <w:sz w:val="26"/>
-          <w:szCs w:val="26"/>
-        </w:rPr>
-        <w:t>đóng vai trò cầu nối giữa các lớp model và cơ sở dữ liệu nhưng lại giúp chương trình hoàn</w:t>
-      </w:r>
-      <w:r>
-        <w:rPr>
-          <w:rFonts w:ascii="Times New Roman" w:hAnsi="Times New Roman" w:cs="Times New Roman"/>
-          <w:sz w:val="26"/>
-          <w:szCs w:val="26"/>
-        </w:rPr>
-        <w:t xml:space="preserve"> </w:t>
-      </w:r>
-      <w:r>
-        <w:rPr>
-          <w:rFonts w:ascii="Times New Roman" w:hAnsi="Times New Roman" w:cs="Times New Roman"/>
-          <w:sz w:val="26"/>
-          <w:szCs w:val="26"/>
-        </w:rPr>
-        <w:t>toàn tách biệt với cơ sở dữ liệu.</w:t>
-      </w:r>
-      <w:proofErr w:type="gramEnd"/>
-    </w:p>
-    <w:p>
-      <w:pPr>
-        <w:ind w:left="1080" w:firstLine="360"/>
-        <w:rPr>
-          <w:rFonts w:ascii="Times New Roman" w:hAnsi="Times New Roman" w:cs="Times New Roman"/>
-          <w:sz w:val="26"/>
-          <w:szCs w:val="26"/>
-        </w:rPr>
-      </w:pPr>
-      <w:proofErr w:type="gramStart"/>
-      <w:r>
-        <w:rPr>
-          <w:rFonts w:ascii="Times New Roman" w:hAnsi="Times New Roman" w:cs="Times New Roman"/>
-          <w:sz w:val="26"/>
-          <w:szCs w:val="26"/>
-        </w:rPr>
-        <w:t>Cơ sở dữ liệu và các lớp model của chương trình là hai thứ khác nhau hoàn toàn về bảnchất và cấu trúc.</w:t>
-      </w:r>
-      <w:proofErr w:type="gramEnd"/>
-      <w:r>
-        <w:rPr>
-          <w:rFonts w:ascii="Times New Roman" w:hAnsi="Times New Roman" w:cs="Times New Roman"/>
-          <w:sz w:val="26"/>
-          <w:szCs w:val="26"/>
-        </w:rPr>
-        <w:t xml:space="preserve"> </w:t>
-      </w:r>
-      <w:proofErr w:type="gramStart"/>
-      <w:r>
-        <w:rPr>
-          <w:rFonts w:ascii="Times New Roman" w:hAnsi="Times New Roman" w:cs="Times New Roman"/>
-          <w:sz w:val="26"/>
-          <w:szCs w:val="26"/>
-        </w:rPr>
-        <w:t>Nhờ có EDM, hai thứ khác nhau này được liên kết với nhau.</w:t>
-      </w:r>
-      <w:proofErr w:type="gramEnd"/>
-      <w:r>
-        <w:rPr>
-          <w:rFonts w:ascii="Times New Roman" w:hAnsi="Times New Roman" w:cs="Times New Roman"/>
-          <w:sz w:val="26"/>
-          <w:szCs w:val="26"/>
-        </w:rPr>
-        <w:t xml:space="preserve"> </w:t>
-      </w:r>
-      <w:proofErr w:type="gramStart"/>
-      <w:r>
-        <w:rPr>
-          <w:rFonts w:ascii="Times New Roman" w:hAnsi="Times New Roman" w:cs="Times New Roman"/>
-          <w:sz w:val="26"/>
-          <w:szCs w:val="26"/>
-        </w:rPr>
-        <w:t>Nếu bạn thay</w:t>
-      </w:r>
-      <w:r>
-        <w:rPr>
-          <w:rFonts w:ascii="Times New Roman" w:hAnsi="Times New Roman" w:cs="Times New Roman"/>
-          <w:sz w:val="26"/>
-          <w:szCs w:val="26"/>
-        </w:rPr>
-        <w:t xml:space="preserve"> </w:t>
-      </w:r>
-      <w:r>
-        <w:rPr>
-          <w:rFonts w:ascii="Times New Roman" w:hAnsi="Times New Roman" w:cs="Times New Roman"/>
-          <w:sz w:val="26"/>
-          <w:szCs w:val="26"/>
-        </w:rPr>
-        <w:t>một cơ sở dữ liệu khác, EDM lại giúp bạn tạo cầu nối mới mà không phải thay đổi các lớp</w:t>
-      </w:r>
-      <w:r>
-        <w:rPr>
-          <w:rFonts w:ascii="Times New Roman" w:hAnsi="Times New Roman" w:cs="Times New Roman"/>
-          <w:sz w:val="26"/>
-          <w:szCs w:val="26"/>
-        </w:rPr>
-        <w:t xml:space="preserve"> </w:t>
-      </w:r>
-      <w:r>
-        <w:rPr>
-          <w:rFonts w:ascii="Times New Roman" w:hAnsi="Times New Roman" w:cs="Times New Roman"/>
-          <w:sz w:val="26"/>
-          <w:szCs w:val="26"/>
-        </w:rPr>
-        <w:t>model.</w:t>
-      </w:r>
-      <w:proofErr w:type="gramEnd"/>
-      <w:r>
-        <w:rPr>
-          <w:rFonts w:ascii="Times New Roman" w:hAnsi="Times New Roman" w:cs="Times New Roman"/>
-          <w:sz w:val="26"/>
-          <w:szCs w:val="26"/>
-        </w:rPr>
-        <w:t xml:space="preserve"> </w:t>
-      </w:r>
-      <w:proofErr w:type="gramStart"/>
-      <w:r>
-        <w:rPr>
-          <w:rFonts w:ascii="Times New Roman" w:hAnsi="Times New Roman" w:cs="Times New Roman"/>
-          <w:sz w:val="26"/>
-          <w:szCs w:val="26"/>
-        </w:rPr>
-        <w:t>Như vậy chương trình không phụ thuộc vào cơ s</w:t>
-      </w:r>
-      <w:r>
-        <w:rPr>
-          <w:rFonts w:ascii="Times New Roman" w:hAnsi="Times New Roman" w:cs="Times New Roman"/>
-        </w:rPr>
-        <w:t xml:space="preserve"> </w:t>
-      </w:r>
-      <w:r>
-        <w:rPr>
-          <w:rFonts w:ascii="Times New Roman" w:hAnsi="Times New Roman" w:cs="Times New Roman"/>
-          <w:sz w:val="26"/>
-          <w:szCs w:val="26"/>
-        </w:rPr>
-        <w:t>ở dữ liệu.</w:t>
-      </w:r>
-      <w:proofErr w:type="gramEnd"/>
-      <w:r>
-        <w:rPr>
-          <w:rFonts w:ascii="Times New Roman" w:hAnsi="Times New Roman" w:cs="Times New Roman"/>
-          <w:sz w:val="26"/>
-          <w:szCs w:val="26"/>
-        </w:rPr>
-        <w:t xml:space="preserve"> </w:t>
+      <w:r>
+        <w:rPr>
+          <w:rFonts w:ascii="Times New Roman" w:hAnsi="Times New Roman" w:cs="Times New Roman"/>
+          <w:sz w:val="26"/>
+          <w:szCs w:val="26"/>
+        </w:rPr>
+        <w:t xml:space="preserve">ở dữ liệu. </w:t>
       </w:r>
     </w:p>
     <w:p>
@@ -3967,7 +2629,7 @@
                     </pic:cNvPicPr>
                   </pic:nvPicPr>
                   <pic:blipFill>
-                    <a:blip r:embed="rId12">
+                    <a:blip r:embed="rId11">
                       <a:extLst>
                         <a:ext uri="{28A0092B-C50C-407E-A947-70E740481C1C}">
                           <a14:useLocalDpi xmlns:a14="http://schemas.microsoft.com/office/drawing/2010/main" val="0"/>
@@ -4018,54 +2680,7 @@
           <w:sz w:val="26"/>
           <w:szCs w:val="26"/>
         </w:rPr>
-        <w:t>Hình 2.5.</w:t>
-      </w:r>
-      <w:r>
-        <w:rPr>
-          <w:rFonts w:ascii="Times New Roman" w:hAnsi="Times New Roman" w:cs="Times New Roman"/>
-          <w:i/>
-          <w:sz w:val="26"/>
-          <w:szCs w:val="26"/>
-        </w:rPr>
-        <w:t>1.</w:t>
-      </w:r>
-      <w:r>
-        <w:rPr>
-          <w:rFonts w:ascii="Times New Roman" w:hAnsi="Times New Roman" w:cs="Times New Roman"/>
-          <w:i/>
-          <w:sz w:val="26"/>
-          <w:szCs w:val="26"/>
-        </w:rPr>
-        <w:t>1</w:t>
-      </w:r>
-      <w:proofErr w:type="gramStart"/>
-      <w:r>
-        <w:rPr>
-          <w:rFonts w:ascii="Times New Roman" w:hAnsi="Times New Roman" w:cs="Times New Roman"/>
-          <w:i/>
-          <w:sz w:val="26"/>
-          <w:szCs w:val="26"/>
-        </w:rPr>
-        <w:t>:</w:t>
-      </w:r>
-      <w:r>
-        <w:rPr>
-          <w:rFonts w:ascii="Times New Roman" w:hAnsi="Times New Roman" w:cs="Times New Roman"/>
-          <w:i/>
-          <w:sz w:val="26"/>
-          <w:szCs w:val="26"/>
-        </w:rPr>
-        <w:t>Entity</w:t>
-      </w:r>
-      <w:proofErr w:type="gramEnd"/>
-      <w:r>
-        <w:rPr>
-          <w:rFonts w:ascii="Times New Roman" w:hAnsi="Times New Roman" w:cs="Times New Roman"/>
-          <w:i/>
-          <w:sz w:val="26"/>
-          <w:szCs w:val="26"/>
-        </w:rPr>
-        <w:t xml:space="preserve"> data model</w:t>
+        <w:t>Hình 2.5.1.1:Entity data model</w:t>
       </w:r>
     </w:p>
     <w:p>
@@ -4105,23 +2720,7 @@
           <w:sz w:val="26"/>
           <w:szCs w:val="26"/>
         </w:rPr>
-        <w:t>Conceptual model (đuôi csdl): chịu trách nhiệm lưu thông tin về các lớp model và quan</w:t>
-      </w:r>
-      <w:r>
-        <w:rPr>
-          <w:rFonts w:ascii="Times New Roman" w:hAnsi="Times New Roman" w:cs="Times New Roman"/>
-          <w:sz w:val="26"/>
-          <w:szCs w:val="26"/>
-        </w:rPr>
-        <w:t xml:space="preserve"> </w:t>
-      </w:r>
-      <w:r>
-        <w:rPr>
-          <w:rFonts w:ascii="Times New Roman" w:hAnsi="Times New Roman" w:cs="Times New Roman"/>
-          <w:sz w:val="26"/>
-          <w:szCs w:val="26"/>
-        </w:rPr>
-        <w:t xml:space="preserve">  hệ giữa chúng;</w:t>
+        <w:t>Conceptual model (đuôi csdl): chịu trách nhiệm lưu thông tin về các lớp model và quan   hệ giữa chúng;</w:t>
       </w:r>
     </w:p>
     <w:p>
@@ -4143,23 +2742,7 @@
           <w:sz w:val="26"/>
           <w:szCs w:val="26"/>
         </w:rPr>
-        <w:t>Storage model (đuôi ssdl): lưu thông tin về cơ sở dữ liệu, bao gồm các bảng, view,</w:t>
-      </w:r>
-      <w:r>
-        <w:rPr>
-          <w:rFonts w:ascii="Times New Roman" w:hAnsi="Times New Roman" w:cs="Times New Roman"/>
-          <w:sz w:val="26"/>
-          <w:szCs w:val="26"/>
-        </w:rPr>
-        <w:t xml:space="preserve"> </w:t>
-      </w:r>
-      <w:r>
-        <w:rPr>
-          <w:rFonts w:ascii="Times New Roman" w:hAnsi="Times New Roman" w:cs="Times New Roman"/>
-          <w:sz w:val="26"/>
-          <w:szCs w:val="26"/>
-        </w:rPr>
-        <w:t xml:space="preserve">  stored procedure, khóa, quan hệ;</w:t>
+        <w:t>Storage model (đuôi ssdl): lưu thông tin về cơ sở dữ liệu, bao gồm các bảng, view,   stored procedure, khóa, quan hệ;</w:t>
       </w:r>
     </w:p>
     <w:p>
@@ -4199,15 +2782,7 @@
           <w:sz w:val="26"/>
           <w:szCs w:val="26"/>
         </w:rPr>
-        <w:t>Thông tin từ các file này được sử dụng để cung cấp metadata cho các thành phần còn lại.Một điều vô cùng may mắn là EDM hầu như được tạo tự động hế</w:t>
-      </w:r>
-      <w:r>
-        <w:rPr>
-          <w:rFonts w:ascii="Times New Roman" w:hAnsi="Times New Roman" w:cs="Times New Roman"/>
-          <w:sz w:val="26"/>
-          <w:szCs w:val="26"/>
-        </w:rPr>
-        <w:t xml:space="preserve">t. </w:t>
+        <w:t xml:space="preserve">Thông tin từ các file này được sử dụng để cung cấp metadata cho các thành phần còn lại.Một điều vô cùng may mắn là EDM hầu như được tạo tự động hết. </w:t>
       </w:r>
     </w:p>
     <w:p>
@@ -4291,7 +2866,7 @@
                     </pic:cNvPicPr>
                   </pic:nvPicPr>
                   <pic:blipFill>
-                    <a:blip r:embed="rId13">
+                    <a:blip r:embed="rId12">
                       <a:extLst>
                         <a:ext uri="{28A0092B-C50C-407E-A947-70E740481C1C}">
                           <a14:useLocalDpi xmlns:a14="http://schemas.microsoft.com/office/drawing/2010/main" val="0"/>
@@ -4342,43 +2917,7 @@
           <w:sz w:val="26"/>
           <w:szCs w:val="26"/>
         </w:rPr>
-        <w:t>Hình 2.5.</w:t>
-      </w:r>
-      <w:r>
-        <w:rPr>
-          <w:rFonts w:ascii="Times New Roman" w:hAnsi="Times New Roman" w:cs="Times New Roman"/>
-          <w:i/>
-          <w:sz w:val="26"/>
-          <w:szCs w:val="26"/>
-        </w:rPr>
-        <w:t>2.</w:t>
-      </w:r>
-      <w:r>
-        <w:rPr>
-          <w:rFonts w:ascii="Times New Roman" w:hAnsi="Times New Roman" w:cs="Times New Roman"/>
-          <w:i/>
-          <w:sz w:val="26"/>
-          <w:szCs w:val="26"/>
-        </w:rPr>
-        <w:t>1:</w:t>
-      </w:r>
-      <w:r>
-        <w:rPr>
-          <w:rFonts w:ascii="Times New Roman" w:hAnsi="Times New Roman" w:cs="Times New Roman"/>
-          <w:i/>
-          <w:sz w:val="26"/>
-          <w:szCs w:val="26"/>
-        </w:rPr>
-        <w:t xml:space="preserve"> </w:t>
-      </w:r>
-      <w:r>
-        <w:rPr>
-          <w:rFonts w:ascii="Times New Roman" w:hAnsi="Times New Roman" w:cs="Times New Roman"/>
-          <w:i/>
-          <w:sz w:val="26"/>
-          <w:szCs w:val="26"/>
-        </w:rPr>
-        <w:t>Entity Client data provider</w:t>
+        <w:t>Hình 2.5.2.1: Entity Client data provider</w:t>
       </w:r>
     </w:p>
     <w:p>
@@ -4417,118 +2956,14 @@
           <w:szCs w:val="26"/>
         </w:rPr>
       </w:pPr>
-      <w:proofErr w:type="gramStart"/>
-      <w:r>
-        <w:rPr>
-          <w:rFonts w:ascii="Times New Roman" w:hAnsi="Times New Roman" w:cs="Times New Roman"/>
-          <w:sz w:val="26"/>
-          <w:szCs w:val="26"/>
-        </w:rPr>
-        <w:t>Tầng này chịu trách nhiệm tương tác với Data provider của ADO.NET.</w:t>
-      </w:r>
-      <w:proofErr w:type="gramEnd"/>
-      <w:r>
-        <w:rPr>
-          <w:rFonts w:ascii="Times New Roman" w:hAnsi="Times New Roman" w:cs="Times New Roman"/>
-          <w:sz w:val="26"/>
-          <w:szCs w:val="26"/>
-        </w:rPr>
-        <w:t xml:space="preserve"> </w:t>
-      </w:r>
-      <w:proofErr w:type="gramStart"/>
-      <w:r>
-        <w:rPr>
-          <w:rFonts w:ascii="Times New Roman" w:hAnsi="Times New Roman" w:cs="Times New Roman"/>
-          <w:sz w:val="26"/>
-          <w:szCs w:val="26"/>
-        </w:rPr>
-        <w:t>Tầng này thực hiện</w:t>
-      </w:r>
-      <w:r>
-        <w:rPr>
-          <w:rFonts w:ascii="Times New Roman" w:hAnsi="Times New Roman" w:cs="Times New Roman"/>
-          <w:sz w:val="26"/>
-          <w:szCs w:val="26"/>
-        </w:rPr>
-        <w:t xml:space="preserve"> </w:t>
-      </w:r>
-      <w:r>
-        <w:rPr>
-          <w:rFonts w:ascii="Times New Roman" w:hAnsi="Times New Roman" w:cs="Times New Roman"/>
-          <w:sz w:val="26"/>
-          <w:szCs w:val="26"/>
-        </w:rPr>
-        <w:t>chuyển đổi truy vấn LINQ to Entities hoặc Entity SQL về truy vấn SQL.</w:t>
-      </w:r>
-      <w:proofErr w:type="gramEnd"/>
-      <w:r>
-        <w:rPr>
-          <w:rFonts w:ascii="Times New Roman" w:hAnsi="Times New Roman" w:cs="Times New Roman"/>
-          <w:sz w:val="26"/>
-          <w:szCs w:val="26"/>
-        </w:rPr>
-        <w:t xml:space="preserve"> </w:t>
-      </w:r>
-      <w:proofErr w:type="gramStart"/>
-      <w:r>
-        <w:rPr>
-          <w:rFonts w:ascii="Times New Roman" w:hAnsi="Times New Roman" w:cs="Times New Roman"/>
-          <w:sz w:val="26"/>
-          <w:szCs w:val="26"/>
-        </w:rPr>
-        <w:t>Sau đó Data</w:t>
-      </w:r>
-      <w:r>
-        <w:rPr>
-          <w:rFonts w:ascii="Times New Roman" w:hAnsi="Times New Roman" w:cs="Times New Roman"/>
-          <w:sz w:val="26"/>
-          <w:szCs w:val="26"/>
-        </w:rPr>
-        <w:t xml:space="preserve"> </w:t>
-      </w:r>
-      <w:r>
-        <w:rPr>
-          <w:rFonts w:ascii="Times New Roman" w:hAnsi="Times New Roman" w:cs="Times New Roman"/>
-          <w:sz w:val="26"/>
-          <w:szCs w:val="26"/>
-        </w:rPr>
-        <w:t>provider sẽ thực thi truy vấn SQL.</w:t>
-      </w:r>
-      <w:proofErr w:type="gramEnd"/>
-      <w:r>
-        <w:rPr>
-          <w:rFonts w:ascii="Times New Roman" w:hAnsi="Times New Roman" w:cs="Times New Roman"/>
-          <w:sz w:val="26"/>
-          <w:szCs w:val="26"/>
-        </w:rPr>
-        <w:t xml:space="preserve"> </w:t>
-      </w:r>
-      <w:proofErr w:type="gramStart"/>
-      <w:r>
-        <w:rPr>
-          <w:rFonts w:ascii="Times New Roman" w:hAnsi="Times New Roman" w:cs="Times New Roman"/>
-          <w:sz w:val="26"/>
-          <w:szCs w:val="26"/>
-        </w:rPr>
-        <w:t>Như bạn đã biết, Data provider chịu trách nhiệm tương</w:t>
-      </w:r>
-      <w:r>
-        <w:rPr>
-          <w:rFonts w:ascii="Times New Roman" w:hAnsi="Times New Roman" w:cs="Times New Roman"/>
-          <w:sz w:val="26"/>
-          <w:szCs w:val="26"/>
-        </w:rPr>
-        <w:t xml:space="preserve"> </w:t>
-      </w:r>
-      <w:r>
-        <w:rPr>
-          <w:rFonts w:ascii="Times New Roman" w:hAnsi="Times New Roman" w:cs="Times New Roman"/>
-          <w:sz w:val="26"/>
-          <w:szCs w:val="26"/>
-        </w:rPr>
-        <w:t>tác về mặt vật lý với cơ sở dữ liệu.</w:t>
-      </w:r>
-      <w:proofErr w:type="gramEnd"/>
+      <w:r>
+        <w:rPr>
+          <w:rFonts w:ascii="Times New Roman" w:hAnsi="Times New Roman" w:cs="Times New Roman"/>
+          <w:sz w:val="26"/>
+          <w:szCs w:val="26"/>
+        </w:rPr>
+        <w:t>Tầng này chịu trách nhiệm tương tác với Data provider của ADO.NET. Tầng này thực hiện chuyển đổi truy vấn LINQ to Entities hoặc Entity SQL về truy vấn SQL. Sau đó Data provider sẽ thực thi truy vấn SQL. Như bạn đã biết, Data provider chịu trách nhiệm tương tác về mặt vật lý với cơ sở dữ liệu.</w:t>
+      </w:r>
     </w:p>
     <w:p>
       <w:pPr>
@@ -4545,68 +2980,8 @@
           <w:sz w:val="26"/>
           <w:szCs w:val="26"/>
         </w:rPr>
-        <w:t xml:space="preserve">Một nhiệm vụ khác của Entity Client là chuyển đổi kết quả </w:t>
-      </w:r>
-      <w:proofErr w:type="gramStart"/>
-      <w:r>
-        <w:rPr>
-          <w:rFonts w:ascii="Times New Roman" w:hAnsi="Times New Roman" w:cs="Times New Roman"/>
-          <w:sz w:val="26"/>
-          <w:szCs w:val="26"/>
-        </w:rPr>
-        <w:t>thu</w:t>
-      </w:r>
-      <w:proofErr w:type="gramEnd"/>
-      <w:r>
-        <w:rPr>
-          <w:rFonts w:ascii="Times New Roman" w:hAnsi="Times New Roman" w:cs="Times New Roman"/>
-          <w:sz w:val="26"/>
-          <w:szCs w:val="26"/>
-        </w:rPr>
-        <w:t xml:space="preserve"> được từ truy vấn SQL về một</w:t>
-      </w:r>
-      <w:r>
-        <w:rPr>
-          <w:rFonts w:ascii="Times New Roman" w:hAnsi="Times New Roman" w:cs="Times New Roman"/>
-          <w:sz w:val="26"/>
-          <w:szCs w:val="26"/>
-        </w:rPr>
-        <w:t xml:space="preserve"> </w:t>
-      </w:r>
-      <w:r>
-        <w:rPr>
-          <w:rFonts w:ascii="Times New Roman" w:hAnsi="Times New Roman" w:cs="Times New Roman"/>
-          <w:sz w:val="26"/>
-          <w:szCs w:val="26"/>
-        </w:rPr>
-        <w:t xml:space="preserve">dạng trung gian (model tabular structure). </w:t>
-      </w:r>
-      <w:proofErr w:type="gramStart"/>
-      <w:r>
-        <w:rPr>
-          <w:rFonts w:ascii="Times New Roman" w:hAnsi="Times New Roman" w:cs="Times New Roman"/>
-          <w:sz w:val="26"/>
-          <w:szCs w:val="26"/>
-        </w:rPr>
-        <w:t>Kết quả trung gian này chuyển lên cho Object</w:t>
-      </w:r>
-      <w:r>
-        <w:rPr>
-          <w:rFonts w:ascii="Times New Roman" w:hAnsi="Times New Roman" w:cs="Times New Roman"/>
-          <w:sz w:val="26"/>
-          <w:szCs w:val="26"/>
-        </w:rPr>
-        <w:t xml:space="preserve"> </w:t>
-      </w:r>
-      <w:r>
-        <w:rPr>
-          <w:rFonts w:ascii="Times New Roman" w:hAnsi="Times New Roman" w:cs="Times New Roman"/>
-          <w:sz w:val="26"/>
-          <w:szCs w:val="26"/>
-        </w:rPr>
-        <w:t>Services xử lý.</w:t>
-      </w:r>
-      <w:proofErr w:type="gramEnd"/>
+        <w:t>Một nhiệm vụ khác của Entity Client là chuyển đổi kết quả thu được từ truy vấn SQL về một dạng trung gian (model tabular structure). Kết quả trung gian này chuyển lên cho Object Services xử lý.</w:t>
+      </w:r>
     </w:p>
     <w:p>
       <w:pPr>
@@ -4628,23 +3003,7 @@
           <w:sz w:val="28"/>
           <w:szCs w:val="28"/>
         </w:rPr>
-        <w:t xml:space="preserve">Object </w:t>
-      </w:r>
-      <w:r>
-        <w:rPr>
-          <w:rFonts w:ascii="Times New Roman" w:hAnsi="Times New Roman" w:cs="Times New Roman"/>
-          <w:sz w:val="28"/>
-          <w:szCs w:val="28"/>
-        </w:rPr>
-        <w:t xml:space="preserve"> </w:t>
-      </w:r>
-      <w:r>
-        <w:rPr>
-          <w:rFonts w:ascii="Times New Roman" w:hAnsi="Times New Roman" w:cs="Times New Roman"/>
-          <w:sz w:val="28"/>
-          <w:szCs w:val="28"/>
-        </w:rPr>
-        <w:t>Services</w:t>
+        <w:t>Object  Services</w:t>
       </w:r>
     </w:p>
     <w:p>
@@ -4680,7 +3039,7 @@
                     </pic:cNvPicPr>
                   </pic:nvPicPr>
                   <pic:blipFill>
-                    <a:blip r:embed="rId14">
+                    <a:blip r:embed="rId13">
                       <a:extLst>
                         <a:ext uri="{28A0092B-C50C-407E-A947-70E740481C1C}">
                           <a14:useLocalDpi xmlns:a14="http://schemas.microsoft.com/office/drawing/2010/main" val="0"/>
@@ -4742,37 +3101,8 @@
           <w:sz w:val="26"/>
           <w:szCs w:val="26"/>
         </w:rPr>
-        <w:t>Hình 2.5.</w:t>
-      </w:r>
-      <w:r>
-        <w:rPr>
-          <w:rFonts w:ascii="Times New Roman" w:hAnsi="Times New Roman" w:cs="Times New Roman"/>
-          <w:i/>
-          <w:sz w:val="26"/>
-          <w:szCs w:val="26"/>
-        </w:rPr>
-        <w:t>3</w:t>
-      </w:r>
-      <w:r>
-        <w:rPr>
-          <w:rFonts w:ascii="Times New Roman" w:hAnsi="Times New Roman" w:cs="Times New Roman"/>
-          <w:i/>
-          <w:sz w:val="26"/>
-          <w:szCs w:val="26"/>
-        </w:rPr>
-        <w:t xml:space="preserve">.1: </w:t>
-      </w:r>
-      <w:proofErr w:type="gramStart"/>
-      <w:r>
-        <w:rPr>
-          <w:rFonts w:ascii="Times New Roman" w:hAnsi="Times New Roman" w:cs="Times New Roman"/>
-          <w:i/>
-          <w:sz w:val="26"/>
-          <w:szCs w:val="26"/>
-        </w:rPr>
-        <w:t>Object  Services</w:t>
-      </w:r>
-      <w:proofErr w:type="gramEnd"/>
+        <w:t>Hình 2.5.3.1: Object  Services</w:t>
+      </w:r>
     </w:p>
     <w:p>
       <w:pPr>
@@ -4783,32 +3113,13 @@
           <w:szCs w:val="26"/>
         </w:rPr>
       </w:pPr>
-      <w:proofErr w:type="gramStart"/>
-      <w:r>
-        <w:rPr>
-          <w:rFonts w:ascii="Times New Roman" w:hAnsi="Times New Roman" w:cs="Times New Roman"/>
-          <w:sz w:val="26"/>
-          <w:szCs w:val="26"/>
-        </w:rPr>
-        <w:t>Đây là cánh cổng để truy xuất dữ liệu.</w:t>
-      </w:r>
-      <w:proofErr w:type="gramEnd"/>
-      <w:r>
-        <w:rPr>
-          <w:rFonts w:ascii="Times New Roman" w:hAnsi="Times New Roman" w:cs="Times New Roman"/>
-          <w:sz w:val="26"/>
-          <w:szCs w:val="26"/>
-        </w:rPr>
-        <w:t xml:space="preserve"> </w:t>
-      </w:r>
-      <w:proofErr w:type="gramStart"/>
-      <w:r>
-        <w:rPr>
-          <w:rFonts w:ascii="Times New Roman" w:hAnsi="Times New Roman" w:cs="Times New Roman"/>
-          <w:sz w:val="26"/>
-          <w:szCs w:val="26"/>
-        </w:rPr>
-        <w:t xml:space="preserve">Tầng này thực hiện một quá trình gọi là </w:t>
+      <w:r>
+        <w:rPr>
+          <w:rFonts w:ascii="Times New Roman" w:hAnsi="Times New Roman" w:cs="Times New Roman"/>
+          <w:sz w:val="26"/>
+          <w:szCs w:val="26"/>
+        </w:rPr>
+        <w:t xml:space="preserve">Đây là cánh cổng để truy xuất dữ liệu. Tầng này thực hiện một quá trình gọi là </w:t>
       </w:r>
       <w:r>
         <w:rPr>
@@ -4825,34 +3136,7 @@
           <w:sz w:val="26"/>
           <w:szCs w:val="26"/>
         </w:rPr>
-        <w:t xml:space="preserve"> – quá trình chuyển đổi dữ liệu dạng bảng nhận từ tầng dưới (Entity Client data provider) về dạng object.</w:t>
-      </w:r>
-      <w:proofErr w:type="gramEnd"/>
-      <w:r>
-        <w:rPr>
-          <w:rFonts w:ascii="Times New Roman" w:hAnsi="Times New Roman" w:cs="Times New Roman"/>
-          <w:sz w:val="26"/>
-          <w:szCs w:val="26"/>
-        </w:rPr>
-        <w:t xml:space="preserve"> Lưu ý rằng, dữ liệu dạng bảng nhận từ tầng dưới không phải là dữ liệu dạng bảng </w:t>
-      </w:r>
-      <w:proofErr w:type="gramStart"/>
-      <w:r>
-        <w:rPr>
-          <w:rFonts w:ascii="Times New Roman" w:hAnsi="Times New Roman" w:cs="Times New Roman"/>
-          <w:sz w:val="26"/>
-          <w:szCs w:val="26"/>
-        </w:rPr>
-        <w:t>thu</w:t>
-      </w:r>
-      <w:proofErr w:type="gramEnd"/>
-      <w:r>
-        <w:rPr>
-          <w:rFonts w:ascii="Times New Roman" w:hAnsi="Times New Roman" w:cs="Times New Roman"/>
-          <w:sz w:val="26"/>
-          <w:szCs w:val="26"/>
-        </w:rPr>
-        <w:t xml:space="preserve"> trực tiếp từ cơ sở dữ liệu (gọi là database tabular structure) mà là một dạng trung gian có tên gọi là model tabular structure.</w:t>
+        <w:t xml:space="preserve"> – quá trình chuyển đổi dữ liệu dạng bảng nhận từ tầng dưới (Entity Client data provider) về dạng object. Lưu ý rằng, dữ liệu dạng bảng nhận từ tầng dưới không phải là dữ liệu dạng bảng thu trực tiếp từ cơ sở dữ liệu (gọi là database tabular structure) mà là một dạng trung gian có tên gọi là model tabular structure.</w:t>
       </w:r>
     </w:p>
     <w:p>
@@ -4864,59 +3148,13 @@
           <w:szCs w:val="26"/>
         </w:rPr>
       </w:pPr>
-      <w:proofErr w:type="gramStart"/>
-      <w:r>
-        <w:rPr>
-          <w:rFonts w:ascii="Times New Roman" w:hAnsi="Times New Roman" w:cs="Times New Roman"/>
-          <w:sz w:val="26"/>
-          <w:szCs w:val="26"/>
-        </w:rPr>
-        <w:t>Ngoài ra tầng này cũng đảm nhiệm việc quản lý trạng thái (state management).</w:t>
-      </w:r>
-      <w:proofErr w:type="gramEnd"/>
-      <w:r>
-        <w:rPr>
-          <w:rFonts w:ascii="Times New Roman" w:hAnsi="Times New Roman" w:cs="Times New Roman"/>
-          <w:sz w:val="26"/>
-          <w:szCs w:val="26"/>
-        </w:rPr>
-        <w:t xml:space="preserve"> Hiểu một cách đơn giản, đây là việc </w:t>
-      </w:r>
-      <w:proofErr w:type="gramStart"/>
-      <w:r>
-        <w:rPr>
-          <w:rFonts w:ascii="Times New Roman" w:hAnsi="Times New Roman" w:cs="Times New Roman"/>
-          <w:sz w:val="26"/>
-          <w:szCs w:val="26"/>
-        </w:rPr>
-        <w:t>theo</w:t>
-      </w:r>
-      <w:proofErr w:type="gramEnd"/>
-      <w:r>
-        <w:rPr>
-          <w:rFonts w:ascii="Times New Roman" w:hAnsi="Times New Roman" w:cs="Times New Roman"/>
-          <w:sz w:val="26"/>
-          <w:szCs w:val="26"/>
-        </w:rPr>
-        <w:t xml:space="preserve"> dõi các thay đổi (change tracking) của từng object. </w:t>
-      </w:r>
-      <w:proofErr w:type="gramStart"/>
-      <w:r>
-        <w:rPr>
-          <w:rFonts w:ascii="Times New Roman" w:hAnsi="Times New Roman" w:cs="Times New Roman"/>
-          <w:sz w:val="26"/>
-          <w:szCs w:val="26"/>
-        </w:rPr>
-        <w:t>Quản lý trạng thái có vai trò đặc biệt quan trọng khi thực hiện các thao tác thêm mới, cập nhật, xóa bỏ dữ liệu.</w:t>
-      </w:r>
-      <w:proofErr w:type="gramEnd"/>
-      <w:r>
-        <w:rPr>
-          <w:rFonts w:ascii="Times New Roman" w:hAnsi="Times New Roman" w:cs="Times New Roman"/>
-          <w:sz w:val="26"/>
-          <w:szCs w:val="26"/>
-        </w:rPr>
-        <w:t xml:space="preserve"> Nhờ có nó bạn thoải mái thực hiện các thao tác trên dữ liệu và lưu lại tất cả thay đổi chỉ với một dòng code!</w:t>
+      <w:r>
+        <w:rPr>
+          <w:rFonts w:ascii="Times New Roman" w:hAnsi="Times New Roman" w:cs="Times New Roman"/>
+          <w:sz w:val="26"/>
+          <w:szCs w:val="26"/>
+        </w:rPr>
+        <w:t>Ngoài ra tầng này cũng đảm nhiệm việc quản lý trạng thái (state management). Hiểu một cách đơn giản, đây là việc theo dõi các thay đổi (change tracking) của từng object. Quản lý trạng thái có vai trò đặc biệt quan trọng khi thực hiện các thao tác thêm mới, cập nhật, xóa bỏ dữ liệu. Nhờ có nó bạn thoải mái thực hiện các thao tác trên dữ liệu và lưu lại tất cả thay đổi chỉ với một dòng code!</w:t>
       </w:r>
     </w:p>
     <w:p>
@@ -4997,7 +3235,7 @@
                     </pic:cNvPicPr>
                   </pic:nvPicPr>
                   <pic:blipFill>
-                    <a:blip r:embed="rId15">
+                    <a:blip r:embed="rId14">
                       <a:extLst>
                         <a:ext uri="{28A0092B-C50C-407E-A947-70E740481C1C}">
                           <a14:useLocalDpi xmlns:a14="http://schemas.microsoft.com/office/drawing/2010/main" val="0"/>
@@ -5048,25 +3286,7 @@
           <w:sz w:val="26"/>
           <w:szCs w:val="26"/>
         </w:rPr>
-        <w:t>Hình 2.5.</w:t>
-      </w:r>
-      <w:r>
-        <w:rPr>
-          <w:rFonts w:ascii="Times New Roman" w:hAnsi="Times New Roman" w:cs="Times New Roman"/>
-          <w:i/>
-          <w:sz w:val="26"/>
-          <w:szCs w:val="26"/>
-        </w:rPr>
-        <w:t>4</w:t>
-      </w:r>
-      <w:r>
-        <w:rPr>
-          <w:rFonts w:ascii="Times New Roman" w:hAnsi="Times New Roman" w:cs="Times New Roman"/>
-          <w:i/>
-          <w:sz w:val="26"/>
-          <w:szCs w:val="26"/>
-        </w:rPr>
-        <w:t>.1: LINQ to Entities và Entity SQL.</w:t>
+        <w:t>Hình 2.5.4.1: LINQ to Entities và Entity SQL.</w:t>
       </w:r>
     </w:p>
     <w:p>
@@ -5078,34 +3298,14 @@
           <w:szCs w:val="26"/>
         </w:rPr>
       </w:pPr>
-      <w:proofErr w:type="gramStart"/>
-      <w:r>
-        <w:rPr>
-          <w:rFonts w:ascii="Times New Roman" w:hAnsi="Times New Roman" w:cs="Times New Roman"/>
-          <w:sz w:val="26"/>
-          <w:szCs w:val="26"/>
-        </w:rPr>
-        <w:t>Đây là hai ngôn ngữ dùng để truy vấn dữ liệu.Sở dĩ có 2 ngôn ngữ truy vấn là vì Entity Framework đã xây dựng trước.</w:t>
-      </w:r>
-      <w:proofErr w:type="gramEnd"/>
-      <w:r>
-        <w:rPr>
-          <w:rFonts w:ascii="Times New Roman" w:hAnsi="Times New Roman" w:cs="Times New Roman"/>
-          <w:sz w:val="26"/>
-          <w:szCs w:val="26"/>
-        </w:rPr>
-        <w:t xml:space="preserve"> </w:t>
-      </w:r>
-      <w:proofErr w:type="gramStart"/>
-      <w:r>
-        <w:rPr>
-          <w:rFonts w:ascii="Times New Roman" w:hAnsi="Times New Roman" w:cs="Times New Roman"/>
-          <w:sz w:val="26"/>
-          <w:szCs w:val="26"/>
-        </w:rPr>
-        <w:t>Entity SQL được tạo ra làm ngôn ngữ truy vấn.</w:t>
-      </w:r>
-      <w:proofErr w:type="gramEnd"/>
+      <w:r>
+        <w:rPr>
+          <w:rFonts w:ascii="Times New Roman" w:hAnsi="Times New Roman" w:cs="Times New Roman"/>
+          <w:sz w:val="26"/>
+          <w:szCs w:val="26"/>
+        </w:rPr>
+        <w:t>Đây là hai ngôn ngữ dùng để truy vấn dữ liệu.Sở dĩ có 2 ngôn ngữ truy vấn là vì Entity Framework đã xây dựng trước. Entity SQL được tạo ra làm ngôn ngữ truy vấn.</w:t>
+      </w:r>
     </w:p>
     <w:p>
       <w:pPr>
@@ -5122,25 +3322,7 @@
           <w:sz w:val="26"/>
           <w:szCs w:val="26"/>
         </w:rPr>
-        <w:t xml:space="preserve"> Sau đó LINQ mới ra đời và đội </w:t>
-      </w:r>
-      <w:proofErr w:type="gramStart"/>
-      <w:r>
-        <w:rPr>
-          <w:rFonts w:ascii="Times New Roman" w:hAnsi="Times New Roman" w:cs="Times New Roman"/>
-          <w:sz w:val="26"/>
-          <w:szCs w:val="26"/>
-        </w:rPr>
-        <w:t>ngũ</w:t>
-      </w:r>
-      <w:proofErr w:type="gramEnd"/>
-      <w:r>
-        <w:rPr>
-          <w:rFonts w:ascii="Times New Roman" w:hAnsi="Times New Roman" w:cs="Times New Roman"/>
-          <w:sz w:val="26"/>
-          <w:szCs w:val="26"/>
-        </w:rPr>
-        <w:t xml:space="preserve"> phát triển Entity Framework đưa LINQ to Entities vào EF.Nếu đã quen thuộc với LINQ thì bạn tiếp có thể tục sử dụng nó cho LINQ to Entities vì nó rất giống nhau.</w:t>
+        <w:t xml:space="preserve"> Sau đó LINQ mới ra đời và đội ngũ phát triển Entity Framework đưa LINQ to Entities vào EF.Nếu đã quen thuộc với LINQ thì bạn tiếp có thể tục sử dụng nó cho LINQ to Entities vì nó rất giống nhau.</w:t>
       </w:r>
     </w:p>
     <w:p>
@@ -5158,36 +3340,8 @@
           <w:sz w:val="26"/>
           <w:szCs w:val="26"/>
         </w:rPr>
-        <w:t xml:space="preserve"> </w:t>
-      </w:r>
-      <w:proofErr w:type="gramStart"/>
-      <w:r>
-        <w:rPr>
-          <w:rFonts w:ascii="Times New Roman" w:hAnsi="Times New Roman" w:cs="Times New Roman"/>
-          <w:sz w:val="26"/>
-          <w:szCs w:val="26"/>
-        </w:rPr>
-        <w:t>Bạn không cần học Entity SQL làm gì.</w:t>
-      </w:r>
-      <w:proofErr w:type="gramEnd"/>
-      <w:r>
-        <w:rPr>
-          <w:rFonts w:ascii="Times New Roman" w:hAnsi="Times New Roman" w:cs="Times New Roman"/>
-          <w:sz w:val="26"/>
-          <w:szCs w:val="26"/>
-        </w:rPr>
-        <w:t xml:space="preserve"> </w:t>
-      </w:r>
-      <w:proofErr w:type="gramStart"/>
-      <w:r>
-        <w:rPr>
-          <w:rFonts w:ascii="Times New Roman" w:hAnsi="Times New Roman" w:cs="Times New Roman"/>
-          <w:sz w:val="26"/>
-          <w:szCs w:val="26"/>
-        </w:rPr>
-        <w:t>Entity SQL có cú pháp nhìn hơi khó chịu.</w:t>
-      </w:r>
-      <w:proofErr w:type="gramEnd"/>
+        <w:t xml:space="preserve"> Bạn không cần học Entity SQL làm gì. Entity SQL có cú pháp nhìn hơi khó chịu.</w:t>
+      </w:r>
     </w:p>
     <w:p>
       <w:pPr>
@@ -5296,7 +3450,7 @@
                     </pic:cNvPicPr>
                   </pic:nvPicPr>
                   <pic:blipFill>
-                    <a:blip r:embed="rId11">
+                    <a:blip r:embed="rId10">
                       <a:extLst>
                         <a:ext uri="{28A0092B-C50C-407E-A947-70E740481C1C}">
                           <a14:useLocalDpi xmlns:a14="http://schemas.microsoft.com/office/drawing/2010/main" val="0"/>
@@ -5427,54 +3581,8 @@
           <w:sz w:val="26"/>
           <w:szCs w:val="26"/>
         </w:rPr>
-        <w:t xml:space="preserve">Ở giai đoạn xây dựng EDM bạn có bốn cách tiếp cận khác nhau: Database-first, Model-first, Code-first, Code-first from Database. </w:t>
-      </w:r>
-      <w:proofErr w:type="gramStart"/>
-      <w:r>
-        <w:rPr>
-          <w:rFonts w:ascii="Times New Roman" w:hAnsi="Times New Roman" w:cs="Times New Roman"/>
-          <w:sz w:val="26"/>
-          <w:szCs w:val="26"/>
-        </w:rPr>
-        <w:t>Lựa chọn cách nào phụ thuộc vào từng điều kiện cụ thể.</w:t>
-      </w:r>
-      <w:proofErr w:type="gramEnd"/>
-      <w:r>
-        <w:rPr>
-          <w:rFonts w:ascii="Times New Roman" w:hAnsi="Times New Roman" w:cs="Times New Roman"/>
-          <w:sz w:val="26"/>
-          <w:szCs w:val="26"/>
-        </w:rPr>
-        <w:t xml:space="preserve"> Dù chọn cách nào, cuối cùng bạn cũng </w:t>
-      </w:r>
-      <w:proofErr w:type="gramStart"/>
-      <w:r>
-        <w:rPr>
-          <w:rFonts w:ascii="Times New Roman" w:hAnsi="Times New Roman" w:cs="Times New Roman"/>
-          <w:sz w:val="26"/>
-          <w:szCs w:val="26"/>
-        </w:rPr>
-        <w:t>thu</w:t>
-      </w:r>
-      <w:proofErr w:type="gramEnd"/>
-      <w:r>
-        <w:rPr>
-          <w:rFonts w:ascii="Times New Roman" w:hAnsi="Times New Roman" w:cs="Times New Roman"/>
-          <w:sz w:val="26"/>
-          <w:szCs w:val="26"/>
-        </w:rPr>
-        <w:t xml:space="preserve"> được đủ bộ Entity Data Model (EDM). </w:t>
-      </w:r>
-      <w:proofErr w:type="gramStart"/>
-      <w:r>
-        <w:rPr>
-          <w:rFonts w:ascii="Times New Roman" w:hAnsi="Times New Roman" w:cs="Times New Roman"/>
-          <w:sz w:val="26"/>
-          <w:szCs w:val="26"/>
-        </w:rPr>
-        <w:t>Tuy nhiên cái bạn trực tiếp sử dụng trong chương trình chỉ là thành phần Conceptual Model.</w:t>
-      </w:r>
-      <w:proofErr w:type="gramEnd"/>
+        <w:t>Ở giai đoạn xây dựng EDM bạn có bốn cách tiếp cận khác nhau: Database-first, Model-first, Code-first, Code-first from Database. Lựa chọn cách nào phụ thuộc vào từng điều kiện cụ thể. Dù chọn cách nào, cuối cùng bạn cũng thu được đủ bộ Entity Data Model (EDM). Tuy nhiên cái bạn trực tiếp sử dụng trong chương trình chỉ là thành phần Conceptual Model.</w:t>
+      </w:r>
     </w:p>
     <w:p>
       <w:pPr>
@@ -5485,7 +3593,6 @@
           <w:szCs w:val="26"/>
         </w:rPr>
       </w:pPr>
-      <w:proofErr w:type="gramStart"/>
       <w:r>
         <w:rPr>
           <w:rFonts w:ascii="Times New Roman" w:hAnsi="Times New Roman" w:cs="Times New Roman"/>
@@ -5494,7 +3601,6 @@
         </w:rPr>
         <w:t>Việc lựa chọn hướng tiếp cận xây dựng EDM không có ảnh hưởng gì đến giai đoạn xử lý.</w:t>
       </w:r>
-      <w:proofErr w:type="gramEnd"/>
     </w:p>
     <w:p>
       <w:pPr>
@@ -5505,52 +3611,14 @@
           <w:szCs w:val="26"/>
         </w:rPr>
       </w:pPr>
-      <w:proofErr w:type="gramStart"/>
-      <w:r>
-        <w:rPr>
-          <w:rFonts w:ascii="Times New Roman" w:hAnsi="Times New Roman" w:cs="Times New Roman"/>
-          <w:sz w:val="26"/>
-          <w:szCs w:val="26"/>
-        </w:rPr>
-        <w:t>Ở giai đoạn xử lý dữ liệu, bạn sử dụng LINQ to Entities và Object Services để làm việc với dữ liệu dựa trên EDM đã xây dựng.</w:t>
-      </w:r>
-      <w:proofErr w:type="gramEnd"/>
-      <w:r>
-        <w:rPr>
-          <w:rFonts w:ascii="Times New Roman" w:hAnsi="Times New Roman" w:cs="Times New Roman"/>
-          <w:sz w:val="26"/>
-          <w:szCs w:val="26"/>
-        </w:rPr>
-        <w:t xml:space="preserve"> Trong đó: LINQ to Entities giúp truy vấn (đọc dữ liệu); Object Services giúp thực hiện các thao tác </w:t>
-      </w:r>
-      <w:proofErr w:type="gramStart"/>
-      <w:r>
-        <w:rPr>
-          <w:rFonts w:ascii="Times New Roman" w:hAnsi="Times New Roman" w:cs="Times New Roman"/>
-          <w:sz w:val="26"/>
-          <w:szCs w:val="26"/>
-        </w:rPr>
-        <w:t>theo</w:t>
-      </w:r>
-      <w:proofErr w:type="gramEnd"/>
-      <w:r>
-        <w:rPr>
-          <w:rFonts w:ascii="Times New Roman" w:hAnsi="Times New Roman" w:cs="Times New Roman"/>
-          <w:sz w:val="26"/>
-          <w:szCs w:val="26"/>
-        </w:rPr>
-        <w:t xml:space="preserve"> dõi và ghi dữ liệu. </w:t>
-      </w:r>
-      <w:proofErr w:type="gramStart"/>
-      <w:r>
-        <w:rPr>
-          <w:rFonts w:ascii="Times New Roman" w:hAnsi="Times New Roman" w:cs="Times New Roman"/>
-          <w:sz w:val="26"/>
-          <w:szCs w:val="26"/>
-        </w:rPr>
-        <w:t>Bạn cũng không bao giờ phải tương tác các tầng bên dưới.</w:t>
-      </w:r>
-      <w:proofErr w:type="gramEnd"/>
+      <w:r>
+        <w:rPr>
+          <w:rFonts w:ascii="Times New Roman" w:hAnsi="Times New Roman" w:cs="Times New Roman"/>
+          <w:sz w:val="26"/>
+          <w:szCs w:val="26"/>
+        </w:rPr>
+        <w:t>Ở giai đoạn xử lý dữ liệu, bạn sử dụng LINQ to Entities và Object Services để làm việc với dữ liệu dựa trên EDM đã xây dựng. Trong đó: LINQ to Entities giúp truy vấn (đọc dữ liệu); Object Services giúp thực hiện các thao tác theo dõi và ghi dữ liệu. Bạn cũng không bao giờ phải tương tác các tầng bên dưới.</w:t>
+      </w:r>
     </w:p>
     <w:p>
       <w:pPr>
@@ -5579,8 +3647,6 @@
           <w:szCs w:val="26"/>
         </w:rPr>
       </w:pPr>
-      <w:bookmarkStart w:id="8" w:name="_GoBack"/>
-      <w:bookmarkEnd w:id="8"/>
     </w:p>
     <w:p>
       <w:pPr>
@@ -5663,43 +3729,7 @@
           <w:sz w:val="26"/>
           <w:szCs w:val="26"/>
         </w:rPr>
-        <w:t xml:space="preserve"> Bạn chỉ cần tinh chỉnh lại model (domain classes) </w:t>
-      </w:r>
-      <w:proofErr w:type="gramStart"/>
-      <w:r>
-        <w:rPr>
-          <w:rFonts w:ascii="Times New Roman" w:hAnsi="Times New Roman" w:cs="Times New Roman"/>
-          <w:sz w:val="26"/>
-          <w:szCs w:val="26"/>
-        </w:rPr>
-        <w:t>theo</w:t>
-      </w:r>
-      <w:proofErr w:type="gramEnd"/>
-      <w:r>
-        <w:rPr>
-          <w:rFonts w:ascii="Times New Roman" w:hAnsi="Times New Roman" w:cs="Times New Roman"/>
-          <w:sz w:val="26"/>
-          <w:szCs w:val="26"/>
-        </w:rPr>
-        <w:t xml:space="preserve"> nhu cầu của mình là xong. </w:t>
-      </w:r>
-      <w:proofErr w:type="gramStart"/>
-      <w:r>
-        <w:rPr>
-          <w:rFonts w:ascii="Times New Roman" w:hAnsi="Times New Roman" w:cs="Times New Roman"/>
-          <w:sz w:val="26"/>
-          <w:szCs w:val="26"/>
-        </w:rPr>
-        <w:t>Việc tinh chỉnh này thực hiện qua một giao diện đồ họa (visual designer) rất tiện lợi.</w:t>
-      </w:r>
-      <w:proofErr w:type="gramEnd"/>
-      <w:r>
-        <w:rPr>
-          <w:rFonts w:ascii="Times New Roman" w:hAnsi="Times New Roman" w:cs="Times New Roman"/>
-          <w:sz w:val="26"/>
-          <w:szCs w:val="26"/>
-        </w:rPr>
-        <w:t xml:space="preserve"> Nói cách khác, bạn xuất phát từ Storage Model có sẵn, EF sẽ giúp bạn sinh ra Conceptual Model và Mapping.</w:t>
+        <w:t xml:space="preserve"> Bạn chỉ cần tinh chỉnh lại model (domain classes) theo nhu cầu của mình là xong. Việc tinh chỉnh này thực hiện qua một giao diện đồ họa (visual designer) rất tiện lợi. Nói cách khác, bạn xuất phát từ Storage Model có sẵn, EF sẽ giúp bạn sinh ra Conceptual Model và Mapping.</w:t>
       </w:r>
     </w:p>
     <w:p>
@@ -5735,88 +3765,14 @@
           <w:szCs w:val="26"/>
         </w:rPr>
       </w:pPr>
-      <w:proofErr w:type="gramStart"/>
-      <w:r>
-        <w:rPr>
-          <w:rFonts w:ascii="Times New Roman" w:hAnsi="Times New Roman" w:cs="Times New Roman"/>
-          <w:sz w:val="26"/>
-          <w:szCs w:val="26"/>
-        </w:rPr>
-        <w:t>Đây là hướng tiếp cận thứ hai xuất hiện từ EF4.</w:t>
-      </w:r>
-      <w:proofErr w:type="gramEnd"/>
-      <w:r>
-        <w:rPr>
-          <w:rFonts w:ascii="Times New Roman" w:hAnsi="Times New Roman" w:cs="Times New Roman"/>
-          <w:sz w:val="26"/>
-          <w:szCs w:val="26"/>
-        </w:rPr>
-        <w:t xml:space="preserve"> </w:t>
-      </w:r>
-      <w:proofErr w:type="gramStart"/>
-      <w:r>
-        <w:rPr>
-          <w:rFonts w:ascii="Times New Roman" w:hAnsi="Times New Roman" w:cs="Times New Roman"/>
-          <w:sz w:val="26"/>
-          <w:szCs w:val="26"/>
-        </w:rPr>
-        <w:t>Hướng tiếp cận này cho phép bạn sử dụng một giao diện đồ họa để thiết kế model trước.</w:t>
-      </w:r>
-      <w:proofErr w:type="gramEnd"/>
-      <w:r>
-        <w:rPr>
-          <w:rFonts w:ascii="Times New Roman" w:hAnsi="Times New Roman" w:cs="Times New Roman"/>
-          <w:sz w:val="26"/>
-          <w:szCs w:val="26"/>
-        </w:rPr>
-        <w:t xml:space="preserve"> </w:t>
-      </w:r>
-      <w:proofErr w:type="gramStart"/>
-      <w:r>
-        <w:rPr>
-          <w:rFonts w:ascii="Times New Roman" w:hAnsi="Times New Roman" w:cs="Times New Roman"/>
-          <w:sz w:val="26"/>
-          <w:szCs w:val="26"/>
-        </w:rPr>
-        <w:t>Sau đó trình thiết kế này sẽ sinh ra các lớp model tương ứng cũng như mã SQL để tạo cơ sở dữ liệu.</w:t>
-      </w:r>
-      <w:proofErr w:type="gramEnd"/>
-      <w:r>
-        <w:rPr>
-          <w:rFonts w:ascii="Times New Roman" w:hAnsi="Times New Roman" w:cs="Times New Roman"/>
-          <w:sz w:val="26"/>
-          <w:szCs w:val="26"/>
-        </w:rPr>
-        <w:t xml:space="preserve"> </w:t>
-      </w:r>
-      <w:proofErr w:type="gramStart"/>
-      <w:r>
-        <w:rPr>
-          <w:rFonts w:ascii="Times New Roman" w:hAnsi="Times New Roman" w:cs="Times New Roman"/>
-          <w:sz w:val="26"/>
-          <w:szCs w:val="26"/>
-        </w:rPr>
-        <w:t>Nói cách khác, bạn xuất phát từ một giao diện thiết kế riêng biệt.</w:t>
-      </w:r>
-      <w:proofErr w:type="gramEnd"/>
-      <w:r>
-        <w:rPr>
-          <w:rFonts w:ascii="Times New Roman" w:hAnsi="Times New Roman" w:cs="Times New Roman"/>
-          <w:sz w:val="26"/>
-          <w:szCs w:val="26"/>
-        </w:rPr>
-        <w:t xml:space="preserve"> </w:t>
-      </w:r>
-      <w:proofErr w:type="gramStart"/>
-      <w:r>
-        <w:rPr>
-          <w:rFonts w:ascii="Times New Roman" w:hAnsi="Times New Roman" w:cs="Times New Roman"/>
-          <w:sz w:val="26"/>
-          <w:szCs w:val="26"/>
-        </w:rPr>
-        <w:t>EF sẽ giúp bạn sinh ra cả ba thành phần của EDM.</w:t>
-      </w:r>
-      <w:proofErr w:type="gramEnd"/>
+      <w:r>
+        <w:rPr>
+          <w:rFonts w:ascii="Times New Roman" w:hAnsi="Times New Roman" w:cs="Times New Roman"/>
+          <w:sz w:val="26"/>
+          <w:szCs w:val="26"/>
+        </w:rPr>
+        <w:t>Đây là hướng tiếp cận thứ hai xuất hiện từ EF4. Hướng tiếp cận này cho phép bạn sử dụng một giao diện đồ họa để thiết kế model trước. Sau đó trình thiết kế này sẽ sinh ra các lớp model tương ứng cũng như mã SQL để tạo cơ sở dữ liệu. Nói cách khác, bạn xuất phát từ một giao diện thiết kế riêng biệt. EF sẽ giúp bạn sinh ra cả ba thành phần của EDM.</w:t>
+      </w:r>
     </w:p>
     <w:p>
       <w:pPr>
@@ -5863,34 +3819,14 @@
           <w:szCs w:val="26"/>
         </w:rPr>
       </w:pPr>
-      <w:proofErr w:type="gramStart"/>
-      <w:r>
-        <w:rPr>
-          <w:rFonts w:ascii="Times New Roman" w:hAnsi="Times New Roman" w:cs="Times New Roman"/>
-          <w:sz w:val="26"/>
-          <w:szCs w:val="26"/>
-        </w:rPr>
-        <w:t>Đây là hướng tiếp cận được lập trình viên hoan nghênh nhất.</w:t>
-      </w:r>
-      <w:proofErr w:type="gramEnd"/>
-      <w:r>
-        <w:rPr>
-          <w:rFonts w:ascii="Times New Roman" w:hAnsi="Times New Roman" w:cs="Times New Roman"/>
-          <w:sz w:val="26"/>
-          <w:szCs w:val="26"/>
-        </w:rPr>
-        <w:t xml:space="preserve"> </w:t>
-      </w:r>
-      <w:proofErr w:type="gramStart"/>
-      <w:r>
-        <w:rPr>
-          <w:rFonts w:ascii="Times New Roman" w:hAnsi="Times New Roman" w:cs="Times New Roman"/>
-          <w:sz w:val="26"/>
-          <w:szCs w:val="26"/>
-        </w:rPr>
-        <w:t>Code-first xuất hiện từ EF4.1.</w:t>
-      </w:r>
-      <w:proofErr w:type="gramEnd"/>
+      <w:r>
+        <w:rPr>
+          <w:rFonts w:ascii="Times New Roman" w:hAnsi="Times New Roman" w:cs="Times New Roman"/>
+          <w:sz w:val="26"/>
+          <w:szCs w:val="26"/>
+        </w:rPr>
+        <w:t>Đây là hướng tiếp cận được lập trình viên hoan nghênh nhất. Code-first xuất hiện từ EF4.1.</w:t>
+      </w:r>
     </w:p>
     <w:p>
       <w:pPr>
@@ -5908,61 +3844,7 @@
           <w:sz w:val="26"/>
           <w:szCs w:val="26"/>
         </w:rPr>
-        <w:t xml:space="preserve">Với vai trò lập trình viên, bạn không cần quan tâm đến SQL hay giao diện thiết kế đồ họa nữa. Tất cả những gì cần làm là xây dựng các lớp model (domain classes) </w:t>
-      </w:r>
-      <w:proofErr w:type="gramStart"/>
-      <w:r>
-        <w:rPr>
-          <w:rFonts w:ascii="Times New Roman" w:hAnsi="Times New Roman" w:cs="Times New Roman"/>
-          <w:sz w:val="26"/>
-          <w:szCs w:val="26"/>
-        </w:rPr>
-        <w:t>theo</w:t>
-      </w:r>
-      <w:proofErr w:type="gramEnd"/>
-      <w:r>
-        <w:rPr>
-          <w:rFonts w:ascii="Times New Roman" w:hAnsi="Times New Roman" w:cs="Times New Roman"/>
-          <w:sz w:val="26"/>
-          <w:szCs w:val="26"/>
-        </w:rPr>
-        <w:t xml:space="preserve"> đúng kiểu hướng đối tượng mà bạn quen thuộc nhất. </w:t>
-      </w:r>
-      <w:proofErr w:type="gramStart"/>
-      <w:r>
-        <w:rPr>
-          <w:rFonts w:ascii="Times New Roman" w:hAnsi="Times New Roman" w:cs="Times New Roman"/>
-          <w:sz w:val="26"/>
-          <w:szCs w:val="26"/>
-        </w:rPr>
-        <w:t>Entity Framework sẽ làm tất cả những gì còn lại để bạn có một cơ sở dữ liệu phù hợp.</w:t>
-      </w:r>
-      <w:proofErr w:type="gramEnd"/>
-      <w:r>
-        <w:rPr>
-          <w:rFonts w:ascii="Times New Roman" w:hAnsi="Times New Roman" w:cs="Times New Roman"/>
-          <w:sz w:val="26"/>
-          <w:szCs w:val="26"/>
-        </w:rPr>
-        <w:t xml:space="preserve"> Nói </w:t>
-      </w:r>
-      <w:proofErr w:type="gramStart"/>
-      <w:r>
-        <w:rPr>
-          <w:rFonts w:ascii="Times New Roman" w:hAnsi="Times New Roman" w:cs="Times New Roman"/>
-          <w:sz w:val="26"/>
-          <w:szCs w:val="26"/>
-        </w:rPr>
-        <w:t>theo</w:t>
-      </w:r>
-      <w:proofErr w:type="gramEnd"/>
-      <w:r>
-        <w:rPr>
-          <w:rFonts w:ascii="Times New Roman" w:hAnsi="Times New Roman" w:cs="Times New Roman"/>
-          <w:sz w:val="26"/>
-          <w:szCs w:val="26"/>
-        </w:rPr>
-        <w:t xml:space="preserve"> kiểu khác, bạn tự mình code Conceptual Model, EF sẽ giúp bạn sinh ra Mapping và Storage Model.</w:t>
+        <w:t>Với vai trò lập trình viên, bạn không cần quan tâm đến SQL hay giao diện thiết kế đồ họa nữa. Tất cả những gì cần làm là xây dựng các lớp model (domain classes) theo đúng kiểu hướng đối tượng mà bạn quen thuộc nhất. Entity Framework sẽ làm tất cả những gì còn lại để bạn có một cơ sở dữ liệu phù hợp. Nói theo kiểu khác, bạn tự mình code Conceptual Model, EF sẽ giúp bạn sinh ra Mapping và Storage Model.</w:t>
       </w:r>
     </w:p>
     <w:p>
@@ -6034,10 +3916,10 @@
             <v:path o:extrusionok="f" gradientshapeok="t" o:connecttype="rect"/>
             <o:lock v:ext="edit" aspectratio="t"/>
           </v:shapetype>
-          <v:shape id="_x0000_i1025" type="#_x0000_t75" style="width:470.1pt;height:123.15pt" o:ole="">
-            <v:imagedata r:id="rId16" o:title=""/>
+          <v:shape id="_x0000_i1025" type="#_x0000_t75" style="width:469.55pt;height:123.35pt" o:ole="">
+            <v:imagedata r:id="rId15" o:title=""/>
           </v:shape>
-          <o:OLEObject Type="Embed" ProgID="Paint.Picture" ShapeID="_x0000_i1025" DrawAspect="Content" ObjectID="_1708096756" r:id="rId17"/>
+          <o:OLEObject Type="Embed" ProgID="Paint.Picture" ShapeID="_x0000_i1025" DrawAspect="Content" ObjectID="_1708105803" r:id="rId16"/>
         </w:object>
       </w:r>
     </w:p>
@@ -6072,7 +3954,7 @@
       </w:r>
     </w:p>
     <w:sectPr>
-      <w:footerReference w:type="default" r:id="rId18"/>
+      <w:footerReference w:type="default" r:id="rId17"/>
       <w:pgSz w:w="12240" w:h="15840"/>
       <w:pgMar w:top="1134" w:right="1134" w:bottom="1418" w:left="1701" w:header="720" w:footer="720" w:gutter="0"/>
       <w:cols w:space="720"/>
@@ -6083,7 +3965,7 @@
 </file>
 
 <file path=word/endnotes.xml><?xml version="1.0" encoding="utf-8"?>
-<w:endnotes xmlns:wpc="http://schemas.microsoft.com/office/word/2010/wordprocessingCanvas" xmlns:mc="http://schemas.openxmlformats.org/markup-compatibility/2006" xmlns:o="urn:schemas-microsoft-com:office:office" xmlns:r="http://schemas.openxmlformats.org/officeDocument/2006/relationships" xmlns:m="http://schemas.openxmlformats.org/officeDocument/2006/math" xmlns:v="urn:schemas-microsoft-com:vml" xmlns:wp14="http://schemas.microsoft.com/office/word/2010/wordprocessingDrawing" xmlns:wp="http://schemas.openxmlformats.org/drawingml/2006/wordprocessingDrawing" xmlns:w10="urn:schemas-microsoft-com:office:word" xmlns:w="http://schemas.openxmlformats.org/wordprocessingml/2006/main" xmlns:w14="http://schemas.microsoft.com/office/word/2010/wordml" xmlns:wpg="http://schemas.microsoft.com/office/word/2010/wordprocessingGroup" xmlns:wpi="http://schemas.microsoft.com/office/word/2010/wordprocessingInk" xmlns:wne="http://schemas.microsoft.com/office/word/2006/wordml" xmlns:wps="http://schemas.microsoft.com/office/word/2010/wordprocessingShape" mc:Ignorable="w14 wp14">
+<w:endnotes xmlns:wpc="http://schemas.microsoft.com/office/word/2010/wordprocessingCanvas" xmlns:cx="http://schemas.microsoft.com/office/drawing/2014/chartex" xmlns:cx1="http://schemas.microsoft.com/office/drawing/2015/9/8/chartex" xmlns:cx2="http://schemas.microsoft.com/office/drawing/2015/10/21/chartex" xmlns:cx3="http://schemas.microsoft.com/office/drawing/2016/5/9/chartex" xmlns:cx4="http://schemas.microsoft.com/office/drawing/2016/5/10/chartex" xmlns:cx5="http://schemas.microsoft.com/office/drawing/2016/5/11/chartex" xmlns:cx6="http://schemas.microsoft.com/office/drawing/2016/5/12/chartex" xmlns:cx7="http://schemas.microsoft.com/office/drawing/2016/5/13/chartex" xmlns:cx8="http://schemas.microsoft.com/office/drawing/2016/5/14/chartex" xmlns:mc="http://schemas.openxmlformats.org/markup-compatibility/2006" xmlns:aink="http://schemas.microsoft.com/office/drawing/2016/ink" xmlns:am3d="http://schemas.microsoft.com/office/drawing/2017/model3d" xmlns:o="urn:schemas-microsoft-com:office:office" xmlns:r="http://schemas.openxmlformats.org/officeDocument/2006/relationships" xmlns:m="http://schemas.openxmlformats.org/officeDocument/2006/math" xmlns:v="urn:schemas-microsoft-com:vml" xmlns:wp14="http://schemas.microsoft.com/office/word/2010/wordprocessingDrawing" xmlns:wp="http://schemas.openxmlformats.org/drawingml/2006/wordprocessingDrawing" xmlns:w10="urn:schemas-microsoft-com:office:word" xmlns:w="http://schemas.openxmlformats.org/wordprocessingml/2006/main" xmlns:w14="http://schemas.microsoft.com/office/word/2010/wordml" xmlns:w15="http://schemas.microsoft.com/office/word/2012/wordml" xmlns:w16cex="http://schemas.microsoft.com/office/word/2018/wordml/cex" xmlns:w16cid="http://schemas.microsoft.com/office/word/2016/wordml/cid" xmlns:w16="http://schemas.microsoft.com/office/word/2018/wordml" xmlns:w16sdtdh="http://schemas.microsoft.com/office/word/2020/wordml/sdtdatahash" xmlns:w16se="http://schemas.microsoft.com/office/word/2015/wordml/symex" xmlns:wpg="http://schemas.microsoft.com/office/word/2010/wordprocessingGroup" xmlns:wpi="http://schemas.microsoft.com/office/word/2010/wordprocessingInk" xmlns:wne="http://schemas.microsoft.com/office/word/2006/wordml" xmlns:wps="http://schemas.microsoft.com/office/word/2010/wordprocessingShape" mc:Ignorable="w14 w15 w16se w16cid w16 w16cex w16sdtdh wp14">
   <w:endnote w:type="separator" w:id="-1">
     <w:p>
       <w:pPr>
@@ -6108,7 +3990,7 @@
 </file>
 
 <file path=word/footer1.xml><?xml version="1.0" encoding="utf-8"?>
-<w:ftr xmlns:wpc="http://schemas.microsoft.com/office/word/2010/wordprocessingCanvas" xmlns:mc="http://schemas.openxmlformats.org/markup-compatibility/2006" xmlns:o="urn:schemas-microsoft-com:office:office" xmlns:r="http://schemas.openxmlformats.org/officeDocument/2006/relationships" xmlns:m="http://schemas.openxmlformats.org/officeDocument/2006/math" xmlns:v="urn:schemas-microsoft-com:vml" xmlns:wp14="http://schemas.microsoft.com/office/word/2010/wordprocessingDrawing" xmlns:wp="http://schemas.openxmlformats.org/drawingml/2006/wordprocessingDrawing" xmlns:w10="urn:schemas-microsoft-com:office:word" xmlns:w="http://schemas.openxmlformats.org/wordprocessingml/2006/main" xmlns:w14="http://schemas.microsoft.com/office/word/2010/wordml" xmlns:wpg="http://schemas.microsoft.com/office/word/2010/wordprocessingGroup" xmlns:wpi="http://schemas.microsoft.com/office/word/2010/wordprocessingInk" xmlns:wne="http://schemas.microsoft.com/office/word/2006/wordml" xmlns:wps="http://schemas.microsoft.com/office/word/2010/wordprocessingShape" mc:Ignorable="w14 wp14">
+<w:ftr xmlns:wpc="http://schemas.microsoft.com/office/word/2010/wordprocessingCanvas" xmlns:cx="http://schemas.microsoft.com/office/drawing/2014/chartex" xmlns:cx1="http://schemas.microsoft.com/office/drawing/2015/9/8/chartex" xmlns:cx2="http://schemas.microsoft.com/office/drawing/2015/10/21/chartex" xmlns:cx3="http://schemas.microsoft.com/office/drawing/2016/5/9/chartex" xmlns:cx4="http://schemas.microsoft.com/office/drawing/2016/5/10/chartex" xmlns:cx5="http://schemas.microsoft.com/office/drawing/2016/5/11/chartex" xmlns:cx6="http://schemas.microsoft.com/office/drawing/2016/5/12/chartex" xmlns:cx7="http://schemas.microsoft.com/office/drawing/2016/5/13/chartex" xmlns:cx8="http://schemas.microsoft.com/office/drawing/2016/5/14/chartex" xmlns:mc="http://schemas.openxmlformats.org/markup-compatibility/2006" xmlns:aink="http://schemas.microsoft.com/office/drawing/2016/ink" xmlns:am3d="http://schemas.microsoft.com/office/drawing/2017/model3d" xmlns:o="urn:schemas-microsoft-com:office:office" xmlns:r="http://schemas.openxmlformats.org/officeDocument/2006/relationships" xmlns:m="http://schemas.openxmlformats.org/officeDocument/2006/math" xmlns:v="urn:schemas-microsoft-com:vml" xmlns:wp14="http://schemas.microsoft.com/office/word/2010/wordprocessingDrawing" xmlns:wp="http://schemas.openxmlformats.org/drawingml/2006/wordprocessingDrawing" xmlns:w10="urn:schemas-microsoft-com:office:word" xmlns:w="http://schemas.openxmlformats.org/wordprocessingml/2006/main" xmlns:w14="http://schemas.microsoft.com/office/word/2010/wordml" xmlns:w15="http://schemas.microsoft.com/office/word/2012/wordml" xmlns:w16cex="http://schemas.microsoft.com/office/word/2018/wordml/cex" xmlns:w16cid="http://schemas.microsoft.com/office/word/2016/wordml/cid" xmlns:w16="http://schemas.microsoft.com/office/word/2018/wordml" xmlns:w16sdtdh="http://schemas.microsoft.com/office/word/2020/wordml/sdtdatahash" xmlns:w16se="http://schemas.microsoft.com/office/word/2015/wordml/symex" xmlns:wpg="http://schemas.microsoft.com/office/word/2010/wordprocessingGroup" xmlns:wpi="http://schemas.microsoft.com/office/word/2010/wordprocessingInk" xmlns:wne="http://schemas.microsoft.com/office/word/2006/wordml" xmlns:wps="http://schemas.microsoft.com/office/word/2010/wordprocessingShape" mc:Ignorable="w14 w15 w16se w16cid w16 w16cex w16sdtdh wp14">
   <w:sdt>
     <w:sdtPr>
       <w:id w:val="-265158821"/>
@@ -6161,7 +4043,7 @@
 </file>
 
 <file path=word/footnotes.xml><?xml version="1.0" encoding="utf-8"?>
-<w:footnotes xmlns:wpc="http://schemas.microsoft.com/office/word/2010/wordprocessingCanvas" xmlns:mc="http://schemas.openxmlformats.org/markup-compatibility/2006" xmlns:o="urn:schemas-microsoft-com:office:office" xmlns:r="http://schemas.openxmlformats.org/officeDocument/2006/relationships" xmlns:m="http://schemas.openxmlformats.org/officeDocument/2006/math" xmlns:v="urn:schemas-microsoft-com:vml" xmlns:wp14="http://schemas.microsoft.com/office/word/2010/wordprocessingDrawing" xmlns:wp="http://schemas.openxmlformats.org/drawingml/2006/wordprocessingDrawing" xmlns:w10="urn:schemas-microsoft-com:office:word" xmlns:w="http://schemas.openxmlformats.org/wordprocessingml/2006/main" xmlns:w14="http://schemas.microsoft.com/office/word/2010/wordml" xmlns:wpg="http://schemas.microsoft.com/office/word/2010/wordprocessingGroup" xmlns:wpi="http://schemas.microsoft.com/office/word/2010/wordprocessingInk" xmlns:wne="http://schemas.microsoft.com/office/word/2006/wordml" xmlns:wps="http://schemas.microsoft.com/office/word/2010/wordprocessingShape" mc:Ignorable="w14 wp14">
+<w:footnotes xmlns:wpc="http://schemas.microsoft.com/office/word/2010/wordprocessingCanvas" xmlns:cx="http://schemas.microsoft.com/office/drawing/2014/chartex" xmlns:cx1="http://schemas.microsoft.com/office/drawing/2015/9/8/chartex" xmlns:cx2="http://schemas.microsoft.com/office/drawing/2015/10/21/chartex" xmlns:cx3="http://schemas.microsoft.com/office/drawing/2016/5/9/chartex" xmlns:cx4="http://schemas.microsoft.com/office/drawing/2016/5/10/chartex" xmlns:cx5="http://schemas.microsoft.com/office/drawing/2016/5/11/chartex" xmlns:cx6="http://schemas.microsoft.com/office/drawing/2016/5/12/chartex" xmlns:cx7="http://schemas.microsoft.com/office/drawing/2016/5/13/chartex" xmlns:cx8="http://schemas.microsoft.com/office/drawing/2016/5/14/chartex" xmlns:mc="http://schemas.openxmlformats.org/markup-compatibility/2006" xmlns:aink="http://schemas.microsoft.com/office/drawing/2016/ink" xmlns:am3d="http://schemas.microsoft.com/office/drawing/2017/model3d" xmlns:o="urn:schemas-microsoft-com:office:office" xmlns:r="http://schemas.openxmlformats.org/officeDocument/2006/relationships" xmlns:m="http://schemas.openxmlformats.org/officeDocument/2006/math" xmlns:v="urn:schemas-microsoft-com:vml" xmlns:wp14="http://schemas.microsoft.com/office/word/2010/wordprocessingDrawing" xmlns:wp="http://schemas.openxmlformats.org/drawingml/2006/wordprocessingDrawing" xmlns:w10="urn:schemas-microsoft-com:office:word" xmlns:w="http://schemas.openxmlformats.org/wordprocessingml/2006/main" xmlns:w14="http://schemas.microsoft.com/office/word/2010/wordml" xmlns:w15="http://schemas.microsoft.com/office/word/2012/wordml" xmlns:w16cex="http://schemas.microsoft.com/office/word/2018/wordml/cex" xmlns:w16cid="http://schemas.microsoft.com/office/word/2016/wordml/cid" xmlns:w16="http://schemas.microsoft.com/office/word/2018/wordml" xmlns:w16sdtdh="http://schemas.microsoft.com/office/word/2020/wordml/sdtdatahash" xmlns:w16se="http://schemas.microsoft.com/office/word/2015/wordml/symex" xmlns:wpg="http://schemas.microsoft.com/office/word/2010/wordprocessingGroup" xmlns:wpi="http://schemas.microsoft.com/office/word/2010/wordprocessingInk" xmlns:wne="http://schemas.microsoft.com/office/word/2006/wordml" xmlns:wps="http://schemas.microsoft.com/office/word/2010/wordprocessingShape" mc:Ignorable="w14 w15 w16se w16cid w16 w16cex w16sdtdh wp14">
   <w:footnote w:type="separator" w:id="-1">
     <w:p>
       <w:pPr>
@@ -6186,8 +4068,8 @@
 </file>
 
 <file path=word/numbering.xml><?xml version="1.0" encoding="utf-8"?>
-<w:numbering xmlns:wpc="http://schemas.microsoft.com/office/word/2010/wordprocessingCanvas" xmlns:mc="http://schemas.openxmlformats.org/markup-compatibility/2006" xmlns:o="urn:schemas-microsoft-com:office:office" xmlns:r="http://schemas.openxmlformats.org/officeDocument/2006/relationships" xmlns:m="http://schemas.openxmlformats.org/officeDocument/2006/math" xmlns:v="urn:schemas-microsoft-com:vml" xmlns:wp14="http://schemas.microsoft.com/office/word/2010/wordprocessingDrawing" xmlns:wp="http://schemas.openxmlformats.org/drawingml/2006/wordprocessingDrawing" xmlns:w10="urn:schemas-microsoft-com:office:word" xmlns:w="http://schemas.openxmlformats.org/wordprocessingml/2006/main" xmlns:w14="http://schemas.microsoft.com/office/word/2010/wordml" xmlns:wpg="http://schemas.microsoft.com/office/word/2010/wordprocessingGroup" xmlns:wpi="http://schemas.microsoft.com/office/word/2010/wordprocessingInk" xmlns:wne="http://schemas.microsoft.com/office/word/2006/wordml" xmlns:wps="http://schemas.microsoft.com/office/word/2010/wordprocessingShape" mc:Ignorable="w14 wp14">
-  <w:abstractNum w:abstractNumId="0">
+<w:numbering xmlns:wpc="http://schemas.microsoft.com/office/word/2010/wordprocessingCanvas" xmlns:cx="http://schemas.microsoft.com/office/drawing/2014/chartex" xmlns:cx1="http://schemas.microsoft.com/office/drawing/2015/9/8/chartex" xmlns:cx2="http://schemas.microsoft.com/office/drawing/2015/10/21/chartex" xmlns:cx3="http://schemas.microsoft.com/office/drawing/2016/5/9/chartex" xmlns:cx4="http://schemas.microsoft.com/office/drawing/2016/5/10/chartex" xmlns:cx5="http://schemas.microsoft.com/office/drawing/2016/5/11/chartex" xmlns:cx6="http://schemas.microsoft.com/office/drawing/2016/5/12/chartex" xmlns:cx7="http://schemas.microsoft.com/office/drawing/2016/5/13/chartex" xmlns:cx8="http://schemas.microsoft.com/office/drawing/2016/5/14/chartex" xmlns:mc="http://schemas.openxmlformats.org/markup-compatibility/2006" xmlns:aink="http://schemas.microsoft.com/office/drawing/2016/ink" xmlns:am3d="http://schemas.microsoft.com/office/drawing/2017/model3d" xmlns:o="urn:schemas-microsoft-com:office:office" xmlns:r="http://schemas.openxmlformats.org/officeDocument/2006/relationships" xmlns:m="http://schemas.openxmlformats.org/officeDocument/2006/math" xmlns:v="urn:schemas-microsoft-com:vml" xmlns:wp14="http://schemas.microsoft.com/office/word/2010/wordprocessingDrawing" xmlns:wp="http://schemas.openxmlformats.org/drawingml/2006/wordprocessingDrawing" xmlns:w10="urn:schemas-microsoft-com:office:word" xmlns:w="http://schemas.openxmlformats.org/wordprocessingml/2006/main" xmlns:w14="http://schemas.microsoft.com/office/word/2010/wordml" xmlns:w15="http://schemas.microsoft.com/office/word/2012/wordml" xmlns:w16cex="http://schemas.microsoft.com/office/word/2018/wordml/cex" xmlns:w16cid="http://schemas.microsoft.com/office/word/2016/wordml/cid" xmlns:w16="http://schemas.microsoft.com/office/word/2018/wordml" xmlns:w16sdtdh="http://schemas.microsoft.com/office/word/2020/wordml/sdtdatahash" xmlns:w16se="http://schemas.microsoft.com/office/word/2015/wordml/symex" xmlns:wpg="http://schemas.microsoft.com/office/word/2010/wordprocessingGroup" xmlns:wpi="http://schemas.microsoft.com/office/word/2010/wordprocessingInk" xmlns:wne="http://schemas.microsoft.com/office/word/2006/wordml" xmlns:wps="http://schemas.microsoft.com/office/word/2010/wordprocessingShape" mc:Ignorable="w14 w15 w16se w16cid w16 w16cex w16sdtdh wp14">
+  <w:abstractNum w:abstractNumId="0" w15:restartNumberingAfterBreak="0">
     <w:nsid w:val="0E9C38BC"/>
     <w:multiLevelType w:val="hybridMultilevel"/>
     <w:tmpl w:val="8578EC98"/>
@@ -6300,7 +4182,7 @@
       </w:rPr>
     </w:lvl>
   </w:abstractNum>
-  <w:abstractNum w:abstractNumId="1">
+  <w:abstractNum w:abstractNumId="1" w15:restartNumberingAfterBreak="0">
     <w:nsid w:val="162B14BB"/>
     <w:multiLevelType w:val="hybridMultilevel"/>
     <w:tmpl w:val="5494217C"/>
@@ -6389,7 +4271,7 @@
       </w:pPr>
     </w:lvl>
   </w:abstractNum>
-  <w:abstractNum w:abstractNumId="2">
+  <w:abstractNum w:abstractNumId="2" w15:restartNumberingAfterBreak="0">
     <w:nsid w:val="224E42D2"/>
     <w:multiLevelType w:val="hybridMultilevel"/>
     <w:tmpl w:val="65585518"/>
@@ -6502,7 +4384,7 @@
       </w:rPr>
     </w:lvl>
   </w:abstractNum>
-  <w:abstractNum w:abstractNumId="3">
+  <w:abstractNum w:abstractNumId="3" w15:restartNumberingAfterBreak="0">
     <w:nsid w:val="270F15BC"/>
     <w:multiLevelType w:val="hybridMultilevel"/>
     <w:tmpl w:val="AFAA7870"/>
@@ -6591,7 +4473,7 @@
       </w:pPr>
     </w:lvl>
   </w:abstractNum>
-  <w:abstractNum w:abstractNumId="4">
+  <w:abstractNum w:abstractNumId="4" w15:restartNumberingAfterBreak="0">
     <w:nsid w:val="2D4977BB"/>
     <w:multiLevelType w:val="hybridMultilevel"/>
     <w:tmpl w:val="402AF7F8"/>
@@ -6704,7 +4586,7 @@
       </w:rPr>
     </w:lvl>
   </w:abstractNum>
-  <w:abstractNum w:abstractNumId="5">
+  <w:abstractNum w:abstractNumId="5" w15:restartNumberingAfterBreak="0">
     <w:nsid w:val="30601196"/>
     <w:multiLevelType w:val="multilevel"/>
     <w:tmpl w:val="6B9CDBFE"/>
@@ -6826,7 +4708,7 @@
       </w:rPr>
     </w:lvl>
   </w:abstractNum>
-  <w:abstractNum w:abstractNumId="6">
+  <w:abstractNum w:abstractNumId="6" w15:restartNumberingAfterBreak="0">
     <w:nsid w:val="36B869A5"/>
     <w:multiLevelType w:val="hybridMultilevel"/>
     <w:tmpl w:val="74D807E0"/>
@@ -6939,7 +4821,7 @@
       </w:rPr>
     </w:lvl>
   </w:abstractNum>
-  <w:abstractNum w:abstractNumId="7">
+  <w:abstractNum w:abstractNumId="7" w15:restartNumberingAfterBreak="0">
     <w:nsid w:val="3A6153AC"/>
     <w:multiLevelType w:val="hybridMultilevel"/>
     <w:tmpl w:val="73724938"/>
@@ -7052,7 +4934,7 @@
       </w:rPr>
     </w:lvl>
   </w:abstractNum>
-  <w:abstractNum w:abstractNumId="8">
+  <w:abstractNum w:abstractNumId="8" w15:restartNumberingAfterBreak="0">
     <w:nsid w:val="41300742"/>
     <w:multiLevelType w:val="hybridMultilevel"/>
     <w:tmpl w:val="483462DE"/>
@@ -7165,7 +5047,7 @@
       </w:rPr>
     </w:lvl>
   </w:abstractNum>
-  <w:abstractNum w:abstractNumId="9">
+  <w:abstractNum w:abstractNumId="9" w15:restartNumberingAfterBreak="0">
     <w:nsid w:val="4DA50311"/>
     <w:multiLevelType w:val="hybridMultilevel"/>
     <w:tmpl w:val="8D0A481A"/>
@@ -7254,7 +5136,7 @@
       </w:pPr>
     </w:lvl>
   </w:abstractNum>
-  <w:abstractNum w:abstractNumId="10">
+  <w:abstractNum w:abstractNumId="10" w15:restartNumberingAfterBreak="0">
     <w:nsid w:val="500935E9"/>
     <w:multiLevelType w:val="hybridMultilevel"/>
     <w:tmpl w:val="AB5676B2"/>
@@ -7343,7 +5225,7 @@
       </w:pPr>
     </w:lvl>
   </w:abstractNum>
-  <w:abstractNum w:abstractNumId="11">
+  <w:abstractNum w:abstractNumId="11" w15:restartNumberingAfterBreak="0">
     <w:nsid w:val="5BC559BC"/>
     <w:multiLevelType w:val="multilevel"/>
     <w:tmpl w:val="E18E9DAE"/>
@@ -7464,7 +5346,7 @@
       </w:rPr>
     </w:lvl>
   </w:abstractNum>
-  <w:abstractNum w:abstractNumId="12">
+  <w:abstractNum w:abstractNumId="12" w15:restartNumberingAfterBreak="0">
     <w:nsid w:val="6B1147BC"/>
     <w:multiLevelType w:val="hybridMultilevel"/>
     <w:tmpl w:val="86D2AFEE"/>
@@ -7577,7 +5459,7 @@
       </w:rPr>
     </w:lvl>
   </w:abstractNum>
-  <w:abstractNum w:abstractNumId="13">
+  <w:abstractNum w:abstractNumId="13" w15:restartNumberingAfterBreak="0">
     <w:nsid w:val="6F305184"/>
     <w:multiLevelType w:val="hybridMultilevel"/>
     <w:tmpl w:val="EFFE6576"/>
@@ -7690,7 +5572,7 @@
       </w:rPr>
     </w:lvl>
   </w:abstractNum>
-  <w:abstractNum w:abstractNumId="14">
+  <w:abstractNum w:abstractNumId="14" w15:restartNumberingAfterBreak="0">
     <w:nsid w:val="7A2530EC"/>
     <w:multiLevelType w:val="hybridMultilevel"/>
     <w:tmpl w:val="FCAE2EB0"/>
@@ -7853,7 +5735,7 @@
 </file>
 
 <file path=word/styles.xml><?xml version="1.0" encoding="utf-8"?>
-<w:styles xmlns:mc="http://schemas.openxmlformats.org/markup-compatibility/2006" xmlns:r="http://schemas.openxmlformats.org/officeDocument/2006/relationships" xmlns:w="http://schemas.openxmlformats.org/wordprocessingml/2006/main" xmlns:w14="http://schemas.microsoft.com/office/word/2010/wordml" mc:Ignorable="w14">
+<w:styles xmlns:mc="http://schemas.openxmlformats.org/markup-compatibility/2006" xmlns:r="http://schemas.openxmlformats.org/officeDocument/2006/relationships" xmlns:w="http://schemas.openxmlformats.org/wordprocessingml/2006/main" xmlns:w14="http://schemas.microsoft.com/office/word/2010/wordml" xmlns:w15="http://schemas.microsoft.com/office/word/2012/wordml" xmlns:w16cex="http://schemas.microsoft.com/office/word/2018/wordml/cex" xmlns:w16cid="http://schemas.microsoft.com/office/word/2016/wordml/cid" xmlns:w16="http://schemas.microsoft.com/office/word/2018/wordml" xmlns:w16sdtdh="http://schemas.microsoft.com/office/word/2020/wordml/sdtdatahash" xmlns:w16se="http://schemas.microsoft.com/office/word/2015/wordml/symex" mc:Ignorable="w14 w15 w16se w16cid w16 w16cex w16sdtdh">
   <w:docDefaults>
     <w:rPrDefault>
       <w:rPr>
@@ -7869,144 +5751,383 @@
       </w:pPr>
     </w:pPrDefault>
   </w:docDefaults>
-  <w:latentStyles w:defLockedState="0" w:defUIPriority="99" w:defSemiHidden="1" w:defUnhideWhenUsed="1" w:defQFormat="0" w:count="267">
-    <w:lsdException w:name="Normal" w:semiHidden="0" w:uiPriority="0" w:unhideWhenUsed="0" w:qFormat="1"/>
-    <w:lsdException w:name="heading 1" w:semiHidden="0" w:unhideWhenUsed="0" w:qFormat="1"/>
-    <w:lsdException w:name="heading 2" w:qFormat="1"/>
-    <w:lsdException w:name="heading 3" w:uiPriority="9" w:qFormat="1"/>
-    <w:lsdException w:name="heading 4" w:uiPriority="9" w:qFormat="1"/>
-    <w:lsdException w:name="heading 5" w:uiPriority="9" w:qFormat="1"/>
-    <w:lsdException w:name="heading 6" w:uiPriority="9" w:qFormat="1"/>
-    <w:lsdException w:name="heading 7" w:uiPriority="9" w:qFormat="1"/>
-    <w:lsdException w:name="heading 8" w:uiPriority="9" w:qFormat="1"/>
-    <w:lsdException w:name="heading 9" w:uiPriority="9" w:qFormat="1"/>
-    <w:lsdException w:name="toc 1" w:uiPriority="39"/>
-    <w:lsdException w:name="toc 2" w:uiPriority="39"/>
-    <w:lsdException w:name="toc 3" w:uiPriority="39"/>
-    <w:lsdException w:name="toc 4" w:uiPriority="39"/>
-    <w:lsdException w:name="toc 5" w:uiPriority="39"/>
-    <w:lsdException w:name="toc 6" w:uiPriority="39"/>
-    <w:lsdException w:name="toc 7" w:uiPriority="39"/>
-    <w:lsdException w:name="toc 8" w:uiPriority="39"/>
-    <w:lsdException w:name="toc 9" w:uiPriority="39"/>
-    <w:lsdException w:name="caption" w:uiPriority="35" w:qFormat="1"/>
-    <w:lsdException w:name="Title" w:semiHidden="0" w:uiPriority="10" w:unhideWhenUsed="0" w:qFormat="1"/>
-    <w:lsdException w:name="Default Paragraph Font" w:uiPriority="1"/>
-    <w:lsdException w:name="Subtitle" w:semiHidden="0" w:uiPriority="11" w:unhideWhenUsed="0" w:qFormat="1"/>
-    <w:lsdException w:name="Strong" w:semiHidden="0" w:uiPriority="22" w:unhideWhenUsed="0" w:qFormat="1"/>
-    <w:lsdException w:name="Emphasis" w:semiHidden="0" w:uiPriority="20" w:unhideWhenUsed="0" w:qFormat="1"/>
-    <w:lsdException w:name="Table Grid" w:semiHidden="0" w:unhideWhenUsed="0"/>
-    <w:lsdException w:name="Placeholder Text" w:unhideWhenUsed="0"/>
-    <w:lsdException w:name="No Spacing" w:semiHidden="0" w:uiPriority="1" w:unhideWhenUsed="0" w:qFormat="1"/>
-    <w:lsdException w:name="Light Shading" w:semiHidden="0" w:uiPriority="60" w:unhideWhenUsed="0"/>
-    <w:lsdException w:name="Light List" w:semiHidden="0" w:uiPriority="61" w:unhideWhenUsed="0"/>
-    <w:lsdException w:name="Light Grid" w:semiHidden="0" w:uiPriority="62" w:unhideWhenUsed="0"/>
-    <w:lsdException w:name="Medium Shading 1" w:semiHidden="0" w:uiPriority="63" w:unhideWhenUsed="0"/>
-    <w:lsdException w:name="Medium Shading 2" w:semiHidden="0" w:uiPriority="64" w:unhideWhenUsed="0"/>
-    <w:lsdException w:name="Medium List 1" w:semiHidden="0" w:uiPriority="65" w:unhideWhenUsed="0"/>
-    <w:lsdException w:name="Medium List 2" w:semiHidden="0" w:uiPriority="66" w:unhideWhenUsed="0"/>
-    <w:lsdException w:name="Medium Grid 1" w:semiHidden="0" w:uiPriority="67" w:unhideWhenUsed="0"/>
-    <w:lsdException w:name="Medium Grid 2" w:semiHidden="0" w:uiPriority="68" w:unhideWhenUsed="0"/>
-    <w:lsdException w:name="Medium Grid 3" w:semiHidden="0" w:uiPriority="69" w:unhideWhenUsed="0"/>
-    <w:lsdException w:name="Dark List" w:semiHidden="0" w:uiPriority="70" w:unhideWhenUsed="0"/>
-    <w:lsdException w:name="Colorful Shading" w:semiHidden="0" w:uiPriority="71" w:unhideWhenUsed="0"/>
-    <w:lsdException w:name="Colorful List" w:semiHidden="0" w:uiPriority="72" w:unhideWhenUsed="0"/>
-    <w:lsdException w:name="Colorful Grid" w:semiHidden="0" w:uiPriority="73" w:unhideWhenUsed="0"/>
-    <w:lsdException w:name="Light Shading Accent 1" w:semiHidden="0" w:uiPriority="60" w:unhideWhenUsed="0"/>
-    <w:lsdException w:name="Light List Accent 1" w:semiHidden="0" w:uiPriority="61" w:unhideWhenUsed="0"/>
-    <w:lsdException w:name="Light Grid Accent 1" w:semiHidden="0" w:uiPriority="62" w:unhideWhenUsed="0"/>
-    <w:lsdException w:name="Medium Shading 1 Accent 1" w:semiHidden="0" w:uiPriority="63" w:unhideWhenUsed="0"/>
-    <w:lsdException w:name="Medium Shading 2 Accent 1" w:semiHidden="0" w:uiPriority="64" w:unhideWhenUsed="0"/>
-    <w:lsdException w:name="Medium List 1 Accent 1" w:semiHidden="0" w:uiPriority="65" w:unhideWhenUsed="0"/>
-    <w:lsdException w:name="Revision" w:unhideWhenUsed="0"/>
-    <w:lsdException w:name="List Paragraph" w:semiHidden="0" w:uiPriority="34" w:unhideWhenUsed="0" w:qFormat="1"/>
-    <w:lsdException w:name="Quote" w:semiHidden="0" w:uiPriority="29" w:unhideWhenUsed="0" w:qFormat="1"/>
-    <w:lsdException w:name="Intense Quote" w:semiHidden="0" w:uiPriority="30" w:unhideWhenUsed="0" w:qFormat="1"/>
-    <w:lsdException w:name="Medium List 2 Accent 1" w:semiHidden="0" w:uiPriority="66" w:unhideWhenUsed="0"/>
-    <w:lsdException w:name="Medium Grid 1 Accent 1" w:semiHidden="0" w:uiPriority="67" w:unhideWhenUsed="0"/>
-    <w:lsdException w:name="Medium Grid 2 Accent 1" w:semiHidden="0" w:uiPriority="68" w:unhideWhenUsed="0"/>
-    <w:lsdException w:name="Medium Grid 3 Accent 1" w:semiHidden="0" w:uiPriority="69" w:unhideWhenUsed="0"/>
-    <w:lsdException w:name="Dark List Accent 1" w:semiHidden="0" w:uiPriority="70" w:unhideWhenUsed="0"/>
-    <w:lsdException w:name="Colorful Shading Accent 1" w:semiHidden="0" w:uiPriority="71" w:unhideWhenUsed="0"/>
-    <w:lsdException w:name="Colorful List Accent 1" w:semiHidden="0" w:uiPriority="72" w:unhideWhenUsed="0"/>
-    <w:lsdException w:name="Colorful Grid Accent 1" w:semiHidden="0" w:uiPriority="73" w:unhideWhenUsed="0"/>
-    <w:lsdException w:name="Light Shading Accent 2" w:semiHidden="0" w:uiPriority="60" w:unhideWhenUsed="0"/>
-    <w:lsdException w:name="Light List Accent 2" w:semiHidden="0" w:uiPriority="61" w:unhideWhenUsed="0"/>
-    <w:lsdException w:name="Light Grid Accent 2" w:semiHidden="0" w:uiPriority="62" w:unhideWhenUsed="0"/>
-    <w:lsdException w:name="Medium Shading 1 Accent 2" w:semiHidden="0" w:uiPriority="63" w:unhideWhenUsed="0"/>
-    <w:lsdException w:name="Medium Shading 2 Accent 2" w:semiHidden="0" w:uiPriority="64" w:unhideWhenUsed="0"/>
-    <w:lsdException w:name="Medium List 1 Accent 2" w:semiHidden="0" w:uiPriority="65" w:unhideWhenUsed="0"/>
-    <w:lsdException w:name="Medium List 2 Accent 2" w:semiHidden="0" w:uiPriority="66" w:unhideWhenUsed="0"/>
-    <w:lsdException w:name="Medium Grid 1 Accent 2" w:semiHidden="0" w:uiPriority="67" w:unhideWhenUsed="0"/>
-    <w:lsdException w:name="Medium Grid 2 Accent 2" w:semiHidden="0" w:uiPriority="68" w:unhideWhenUsed="0"/>
-    <w:lsdException w:name="Medium Grid 3 Accent 2" w:semiHidden="0" w:uiPriority="69" w:unhideWhenUsed="0"/>
-    <w:lsdException w:name="Dark List Accent 2" w:semiHidden="0" w:uiPriority="70" w:unhideWhenUsed="0"/>
-    <w:lsdException w:name="Colorful Shading Accent 2" w:semiHidden="0" w:uiPriority="71" w:unhideWhenUsed="0"/>
-    <w:lsdException w:name="Colorful List Accent 2" w:semiHidden="0" w:uiPriority="72" w:unhideWhenUsed="0"/>
-    <w:lsdException w:name="Colorful Grid Accent 2" w:semiHidden="0" w:uiPriority="73" w:unhideWhenUsed="0"/>
-    <w:lsdException w:name="Light Shading Accent 3" w:semiHidden="0" w:uiPriority="60" w:unhideWhenUsed="0"/>
-    <w:lsdException w:name="Light List Accent 3" w:semiHidden="0" w:uiPriority="61" w:unhideWhenUsed="0"/>
-    <w:lsdException w:name="Light Grid Accent 3" w:semiHidden="0" w:uiPriority="62" w:unhideWhenUsed="0"/>
-    <w:lsdException w:name="Medium Shading 1 Accent 3" w:semiHidden="0" w:uiPriority="63" w:unhideWhenUsed="0"/>
-    <w:lsdException w:name="Medium Shading 2 Accent 3" w:semiHidden="0" w:uiPriority="64" w:unhideWhenUsed="0"/>
-    <w:lsdException w:name="Medium List 1 Accent 3" w:semiHidden="0" w:uiPriority="65" w:unhideWhenUsed="0"/>
-    <w:lsdException w:name="Medium List 2 Accent 3" w:semiHidden="0" w:uiPriority="66" w:unhideWhenUsed="0"/>
-    <w:lsdException w:name="Medium Grid 1 Accent 3" w:semiHidden="0" w:uiPriority="67" w:unhideWhenUsed="0"/>
-    <w:lsdException w:name="Medium Grid 2 Accent 3" w:semiHidden="0" w:uiPriority="68" w:unhideWhenUsed="0"/>
-    <w:lsdException w:name="Medium Grid 3 Accent 3" w:semiHidden="0" w:uiPriority="69" w:unhideWhenUsed="0"/>
-    <w:lsdException w:name="Dark List Accent 3" w:semiHidden="0" w:uiPriority="70" w:unhideWhenUsed="0"/>
-    <w:lsdException w:name="Colorful Shading Accent 3" w:semiHidden="0" w:uiPriority="71" w:unhideWhenUsed="0"/>
-    <w:lsdException w:name="Colorful List Accent 3" w:semiHidden="0" w:uiPriority="72" w:unhideWhenUsed="0"/>
-    <w:lsdException w:name="Colorful Grid Accent 3" w:semiHidden="0" w:uiPriority="73" w:unhideWhenUsed="0"/>
-    <w:lsdException w:name="Light Shading Accent 4" w:semiHidden="0" w:uiPriority="60" w:unhideWhenUsed="0"/>
-    <w:lsdException w:name="Light List Accent 4" w:semiHidden="0" w:uiPriority="61" w:unhideWhenUsed="0"/>
-    <w:lsdException w:name="Light Grid Accent 4" w:semiHidden="0" w:uiPriority="62" w:unhideWhenUsed="0"/>
-    <w:lsdException w:name="Medium Shading 1 Accent 4" w:semiHidden="0" w:uiPriority="63" w:unhideWhenUsed="0"/>
-    <w:lsdException w:name="Medium Shading 2 Accent 4" w:semiHidden="0" w:uiPriority="64" w:unhideWhenUsed="0"/>
-    <w:lsdException w:name="Medium List 1 Accent 4" w:semiHidden="0" w:uiPriority="65" w:unhideWhenUsed="0"/>
-    <w:lsdException w:name="Medium List 2 Accent 4" w:semiHidden="0" w:uiPriority="66" w:unhideWhenUsed="0"/>
-    <w:lsdException w:name="Medium Grid 1 Accent 4" w:semiHidden="0" w:uiPriority="67" w:unhideWhenUsed="0"/>
-    <w:lsdException w:name="Medium Grid 2 Accent 4" w:semiHidden="0" w:uiPriority="68" w:unhideWhenUsed="0"/>
-    <w:lsdException w:name="Medium Grid 3 Accent 4" w:semiHidden="0" w:uiPriority="69" w:unhideWhenUsed="0"/>
-    <w:lsdException w:name="Dark List Accent 4" w:semiHidden="0" w:uiPriority="70" w:unhideWhenUsed="0"/>
-    <w:lsdException w:name="Colorful Shading Accent 4" w:semiHidden="0" w:uiPriority="71" w:unhideWhenUsed="0"/>
-    <w:lsdException w:name="Colorful List Accent 4" w:semiHidden="0" w:uiPriority="72" w:unhideWhenUsed="0"/>
-    <w:lsdException w:name="Colorful Grid Accent 4" w:semiHidden="0" w:uiPriority="73" w:unhideWhenUsed="0"/>
-    <w:lsdException w:name="Light Shading Accent 5" w:semiHidden="0" w:uiPriority="60" w:unhideWhenUsed="0"/>
-    <w:lsdException w:name="Light List Accent 5" w:semiHidden="0" w:uiPriority="61" w:unhideWhenUsed="0"/>
-    <w:lsdException w:name="Light Grid Accent 5" w:semiHidden="0" w:uiPriority="62" w:unhideWhenUsed="0"/>
-    <w:lsdException w:name="Medium Shading 1 Accent 5" w:semiHidden="0" w:uiPriority="63" w:unhideWhenUsed="0"/>
-    <w:lsdException w:name="Medium Shading 2 Accent 5" w:semiHidden="0" w:uiPriority="64" w:unhideWhenUsed="0"/>
-    <w:lsdException w:name="Medium List 1 Accent 5" w:semiHidden="0" w:uiPriority="65" w:unhideWhenUsed="0"/>
-    <w:lsdException w:name="Medium List 2 Accent 5" w:semiHidden="0" w:uiPriority="66" w:unhideWhenUsed="0"/>
-    <w:lsdException w:name="Medium Grid 1 Accent 5" w:semiHidden="0" w:uiPriority="67" w:unhideWhenUsed="0"/>
-    <w:lsdException w:name="Medium Grid 2 Accent 5" w:semiHidden="0" w:uiPriority="68" w:unhideWhenUsed="0"/>
-    <w:lsdException w:name="Medium Grid 3 Accent 5" w:semiHidden="0" w:uiPriority="69" w:unhideWhenUsed="0"/>
-    <w:lsdException w:name="Dark List Accent 5" w:semiHidden="0" w:uiPriority="70" w:unhideWhenUsed="0"/>
-    <w:lsdException w:name="Colorful Shading Accent 5" w:semiHidden="0" w:uiPriority="71" w:unhideWhenUsed="0"/>
-    <w:lsdException w:name="Colorful List Accent 5" w:semiHidden="0" w:uiPriority="72" w:unhideWhenUsed="0"/>
-    <w:lsdException w:name="Colorful Grid Accent 5" w:semiHidden="0" w:uiPriority="73" w:unhideWhenUsed="0"/>
-    <w:lsdException w:name="Light Shading Accent 6" w:semiHidden="0" w:uiPriority="60" w:unhideWhenUsed="0"/>
-    <w:lsdException w:name="Light List Accent 6" w:semiHidden="0" w:uiPriority="61" w:unhideWhenUsed="0"/>
-    <w:lsdException w:name="Light Grid Accent 6" w:semiHidden="0" w:uiPriority="62" w:unhideWhenUsed="0"/>
-    <w:lsdException w:name="Medium Shading 1 Accent 6" w:semiHidden="0" w:uiPriority="63" w:unhideWhenUsed="0"/>
-    <w:lsdException w:name="Medium Shading 2 Accent 6" w:semiHidden="0" w:uiPriority="64" w:unhideWhenUsed="0"/>
-    <w:lsdException w:name="Medium List 1 Accent 6" w:semiHidden="0" w:uiPriority="65" w:unhideWhenUsed="0"/>
-    <w:lsdException w:name="Medium List 2 Accent 6" w:semiHidden="0" w:uiPriority="66" w:unhideWhenUsed="0"/>
-    <w:lsdException w:name="Medium Grid 1 Accent 6" w:semiHidden="0" w:uiPriority="67" w:unhideWhenUsed="0"/>
-    <w:lsdException w:name="Medium Grid 2 Accent 6" w:semiHidden="0" w:uiPriority="68" w:unhideWhenUsed="0"/>
-    <w:lsdException w:name="Medium Grid 3 Accent 6" w:semiHidden="0" w:uiPriority="69" w:unhideWhenUsed="0"/>
-    <w:lsdException w:name="Dark List Accent 6" w:semiHidden="0" w:uiPriority="70" w:unhideWhenUsed="0"/>
-    <w:lsdException w:name="Colorful Shading Accent 6" w:semiHidden="0" w:uiPriority="71" w:unhideWhenUsed="0"/>
-    <w:lsdException w:name="Colorful List Accent 6" w:semiHidden="0" w:uiPriority="72" w:unhideWhenUsed="0"/>
-    <w:lsdException w:name="Colorful Grid Accent 6" w:semiHidden="0" w:uiPriority="73" w:unhideWhenUsed="0"/>
-    <w:lsdException w:name="Subtle Emphasis" w:semiHidden="0" w:uiPriority="19" w:unhideWhenUsed="0" w:qFormat="1"/>
-    <w:lsdException w:name="Intense Emphasis" w:semiHidden="0" w:uiPriority="21" w:unhideWhenUsed="0" w:qFormat="1"/>
-    <w:lsdException w:name="Subtle Reference" w:semiHidden="0" w:uiPriority="31" w:unhideWhenUsed="0" w:qFormat="1"/>
-    <w:lsdException w:name="Intense Reference" w:semiHidden="0" w:uiPriority="32" w:unhideWhenUsed="0" w:qFormat="1"/>
-    <w:lsdException w:name="Book Title" w:semiHidden="0" w:uiPriority="33" w:unhideWhenUsed="0" w:qFormat="1"/>
-    <w:lsdException w:name="Bibliography" w:uiPriority="37"/>
-    <w:lsdException w:name="TOC Heading" w:uiPriority="39" w:qFormat="1"/>
+  <w:latentStyles w:defLockedState="0" w:defUIPriority="99" w:defSemiHidden="0" w:defUnhideWhenUsed="0" w:defQFormat="0" w:count="376">
+    <w:lsdException w:name="Normal" w:uiPriority="0" w:qFormat="1"/>
+    <w:lsdException w:name="heading 1" w:qFormat="1"/>
+    <w:lsdException w:name="heading 2" w:semiHidden="1" w:unhideWhenUsed="1" w:qFormat="1"/>
+    <w:lsdException w:name="heading 3" w:semiHidden="1" w:uiPriority="9" w:unhideWhenUsed="1" w:qFormat="1"/>
+    <w:lsdException w:name="heading 4" w:semiHidden="1" w:uiPriority="9" w:unhideWhenUsed="1" w:qFormat="1"/>
+    <w:lsdException w:name="heading 5" w:semiHidden="1" w:uiPriority="9" w:unhideWhenUsed="1" w:qFormat="1"/>
+    <w:lsdException w:name="heading 6" w:semiHidden="1" w:uiPriority="9" w:unhideWhenUsed="1" w:qFormat="1"/>
+    <w:lsdException w:name="heading 7" w:semiHidden="1" w:uiPriority="9" w:unhideWhenUsed="1" w:qFormat="1"/>
+    <w:lsdException w:name="heading 8" w:semiHidden="1" w:uiPriority="9" w:unhideWhenUsed="1" w:qFormat="1"/>
+    <w:lsdException w:name="heading 9" w:semiHidden="1" w:uiPriority="9" w:unhideWhenUsed="1" w:qFormat="1"/>
+    <w:lsdException w:name="index 1" w:semiHidden="1" w:unhideWhenUsed="1"/>
+    <w:lsdException w:name="index 2" w:semiHidden="1" w:unhideWhenUsed="1"/>
+    <w:lsdException w:name="index 3" w:semiHidden="1" w:unhideWhenUsed="1"/>
+    <w:lsdException w:name="index 4" w:semiHidden="1" w:unhideWhenUsed="1"/>
+    <w:lsdException w:name="index 5" w:semiHidden="1" w:unhideWhenUsed="1"/>
+    <w:lsdException w:name="index 6" w:semiHidden="1" w:unhideWhenUsed="1"/>
+    <w:lsdException w:name="index 7" w:semiHidden="1" w:unhideWhenUsed="1"/>
+    <w:lsdException w:name="index 8" w:semiHidden="1" w:unhideWhenUsed="1"/>
+    <w:lsdException w:name="index 9" w:semiHidden="1" w:unhideWhenUsed="1"/>
+    <w:lsdException w:name="toc 1" w:semiHidden="1" w:uiPriority="39" w:unhideWhenUsed="1"/>
+    <w:lsdException w:name="toc 2" w:semiHidden="1" w:uiPriority="39" w:unhideWhenUsed="1"/>
+    <w:lsdException w:name="toc 3" w:semiHidden="1" w:uiPriority="39" w:unhideWhenUsed="1"/>
+    <w:lsdException w:name="toc 4" w:semiHidden="1" w:uiPriority="39" w:unhideWhenUsed="1"/>
+    <w:lsdException w:name="toc 5" w:semiHidden="1" w:uiPriority="39" w:unhideWhenUsed="1"/>
+    <w:lsdException w:name="toc 6" w:semiHidden="1" w:uiPriority="39" w:unhideWhenUsed="1"/>
+    <w:lsdException w:name="toc 7" w:semiHidden="1" w:uiPriority="39" w:unhideWhenUsed="1"/>
+    <w:lsdException w:name="toc 8" w:semiHidden="1" w:uiPriority="39" w:unhideWhenUsed="1"/>
+    <w:lsdException w:name="toc 9" w:semiHidden="1" w:uiPriority="39" w:unhideWhenUsed="1"/>
+    <w:lsdException w:name="Normal Indent" w:semiHidden="1" w:unhideWhenUsed="1"/>
+    <w:lsdException w:name="footnote text" w:semiHidden="1" w:unhideWhenUsed="1"/>
+    <w:lsdException w:name="annotation text" w:semiHidden="1" w:unhideWhenUsed="1"/>
+    <w:lsdException w:name="header" w:semiHidden="1" w:unhideWhenUsed="1"/>
+    <w:lsdException w:name="footer" w:semiHidden="1" w:unhideWhenUsed="1"/>
+    <w:lsdException w:name="index heading" w:semiHidden="1" w:unhideWhenUsed="1"/>
+    <w:lsdException w:name="caption" w:semiHidden="1" w:uiPriority="35" w:unhideWhenUsed="1" w:qFormat="1"/>
+    <w:lsdException w:name="table of figures" w:semiHidden="1" w:unhideWhenUsed="1"/>
+    <w:lsdException w:name="envelope address" w:semiHidden="1" w:unhideWhenUsed="1"/>
+    <w:lsdException w:name="envelope return" w:semiHidden="1" w:unhideWhenUsed="1"/>
+    <w:lsdException w:name="footnote reference" w:semiHidden="1" w:unhideWhenUsed="1"/>
+    <w:lsdException w:name="annotation reference" w:semiHidden="1" w:unhideWhenUsed="1"/>
+    <w:lsdException w:name="line number" w:semiHidden="1" w:unhideWhenUsed="1"/>
+    <w:lsdException w:name="page number" w:semiHidden="1" w:unhideWhenUsed="1"/>
+    <w:lsdException w:name="endnote reference" w:semiHidden="1" w:unhideWhenUsed="1"/>
+    <w:lsdException w:name="endnote text" w:semiHidden="1" w:unhideWhenUsed="1"/>
+    <w:lsdException w:name="table of authorities" w:semiHidden="1" w:unhideWhenUsed="1"/>
+    <w:lsdException w:name="macro" w:semiHidden="1" w:unhideWhenUsed="1"/>
+    <w:lsdException w:name="toa heading" w:semiHidden="1" w:unhideWhenUsed="1"/>
+    <w:lsdException w:name="List" w:semiHidden="1" w:unhideWhenUsed="1"/>
+    <w:lsdException w:name="List Bullet" w:semiHidden="1" w:unhideWhenUsed="1"/>
+    <w:lsdException w:name="List Number" w:semiHidden="1" w:unhideWhenUsed="1"/>
+    <w:lsdException w:name="List 2" w:semiHidden="1" w:unhideWhenUsed="1"/>
+    <w:lsdException w:name="List 3" w:semiHidden="1" w:unhideWhenUsed="1"/>
+    <w:lsdException w:name="List 4" w:semiHidden="1" w:unhideWhenUsed="1"/>
+    <w:lsdException w:name="List 5" w:semiHidden="1" w:unhideWhenUsed="1"/>
+    <w:lsdException w:name="List Bullet 2" w:semiHidden="1" w:unhideWhenUsed="1"/>
+    <w:lsdException w:name="List Bullet 3" w:semiHidden="1" w:unhideWhenUsed="1"/>
+    <w:lsdException w:name="List Bullet 4" w:semiHidden="1" w:unhideWhenUsed="1"/>
+    <w:lsdException w:name="List Bullet 5" w:semiHidden="1" w:unhideWhenUsed="1"/>
+    <w:lsdException w:name="List Number 2" w:semiHidden="1" w:unhideWhenUsed="1"/>
+    <w:lsdException w:name="List Number 3" w:semiHidden="1" w:unhideWhenUsed="1"/>
+    <w:lsdException w:name="List Number 4" w:semiHidden="1" w:unhideWhenUsed="1"/>
+    <w:lsdException w:name="List Number 5" w:semiHidden="1" w:unhideWhenUsed="1"/>
+    <w:lsdException w:name="Title" w:uiPriority="10" w:qFormat="1"/>
+    <w:lsdException w:name="Closing" w:semiHidden="1" w:unhideWhenUsed="1"/>
+    <w:lsdException w:name="Signature" w:semiHidden="1" w:unhideWhenUsed="1"/>
+    <w:lsdException w:name="Default Paragraph Font" w:semiHidden="1" w:uiPriority="1" w:unhideWhenUsed="1"/>
+    <w:lsdException w:name="Body Text" w:semiHidden="1" w:unhideWhenUsed="1"/>
+    <w:lsdException w:name="Body Text Indent" w:semiHidden="1" w:unhideWhenUsed="1"/>
+    <w:lsdException w:name="List Continue" w:semiHidden="1" w:unhideWhenUsed="1"/>
+    <w:lsdException w:name="List Continue 2" w:semiHidden="1" w:unhideWhenUsed="1"/>
+    <w:lsdException w:name="List Continue 3" w:semiHidden="1" w:unhideWhenUsed="1"/>
+    <w:lsdException w:name="List Continue 4" w:semiHidden="1" w:unhideWhenUsed="1"/>
+    <w:lsdException w:name="List Continue 5" w:semiHidden="1" w:unhideWhenUsed="1"/>
+    <w:lsdException w:name="Message Header" w:semiHidden="1" w:unhideWhenUsed="1"/>
+    <w:lsdException w:name="Subtitle" w:uiPriority="11" w:qFormat="1"/>
+    <w:lsdException w:name="Salutation" w:semiHidden="1" w:unhideWhenUsed="1"/>
+    <w:lsdException w:name="Date" w:semiHidden="1" w:unhideWhenUsed="1"/>
+    <w:lsdException w:name="Body Text First Indent" w:semiHidden="1" w:unhideWhenUsed="1"/>
+    <w:lsdException w:name="Body Text First Indent 2" w:semiHidden="1" w:unhideWhenUsed="1"/>
+    <w:lsdException w:name="Note Heading" w:semiHidden="1" w:unhideWhenUsed="1"/>
+    <w:lsdException w:name="Body Text 2" w:semiHidden="1" w:unhideWhenUsed="1"/>
+    <w:lsdException w:name="Body Text 3" w:semiHidden="1" w:unhideWhenUsed="1"/>
+    <w:lsdException w:name="Body Text Indent 2" w:semiHidden="1" w:unhideWhenUsed="1"/>
+    <w:lsdException w:name="Body Text Indent 3" w:semiHidden="1" w:unhideWhenUsed="1"/>
+    <w:lsdException w:name="Block Text" w:semiHidden="1" w:unhideWhenUsed="1"/>
+    <w:lsdException w:name="Hyperlink" w:semiHidden="1" w:unhideWhenUsed="1"/>
+    <w:lsdException w:name="FollowedHyperlink" w:semiHidden="1" w:unhideWhenUsed="1"/>
+    <w:lsdException w:name="Strong" w:uiPriority="22" w:qFormat="1"/>
+    <w:lsdException w:name="Emphasis" w:uiPriority="20" w:qFormat="1"/>
+    <w:lsdException w:name="Document Map" w:semiHidden="1" w:unhideWhenUsed="1"/>
+    <w:lsdException w:name="Plain Text" w:semiHidden="1" w:unhideWhenUsed="1"/>
+    <w:lsdException w:name="E-mail Signature" w:semiHidden="1" w:unhideWhenUsed="1"/>
+    <w:lsdException w:name="HTML Top of Form" w:semiHidden="1" w:unhideWhenUsed="1"/>
+    <w:lsdException w:name="HTML Bottom of Form" w:semiHidden="1" w:unhideWhenUsed="1"/>
+    <w:lsdException w:name="Normal (Web)" w:semiHidden="1" w:unhideWhenUsed="1"/>
+    <w:lsdException w:name="HTML Acronym" w:semiHidden="1" w:unhideWhenUsed="1"/>
+    <w:lsdException w:name="HTML Address" w:semiHidden="1" w:unhideWhenUsed="1"/>
+    <w:lsdException w:name="HTML Cite" w:semiHidden="1" w:unhideWhenUsed="1"/>
+    <w:lsdException w:name="HTML Code" w:semiHidden="1" w:unhideWhenUsed="1"/>
+    <w:lsdException w:name="HTML Definition" w:semiHidden="1" w:unhideWhenUsed="1"/>
+    <w:lsdException w:name="HTML Keyboard" w:semiHidden="1" w:unhideWhenUsed="1"/>
+    <w:lsdException w:name="HTML Preformatted" w:semiHidden="1" w:unhideWhenUsed="1"/>
+    <w:lsdException w:name="HTML Sample" w:semiHidden="1" w:unhideWhenUsed="1"/>
+    <w:lsdException w:name="HTML Typewriter" w:semiHidden="1" w:unhideWhenUsed="1"/>
+    <w:lsdException w:name="HTML Variable" w:semiHidden="1" w:unhideWhenUsed="1"/>
+    <w:lsdException w:name="Normal Table" w:semiHidden="1" w:unhideWhenUsed="1"/>
+    <w:lsdException w:name="annotation subject" w:semiHidden="1" w:unhideWhenUsed="1"/>
+    <w:lsdException w:name="No List" w:semiHidden="1" w:unhideWhenUsed="1"/>
+    <w:lsdException w:name="Outline List 1" w:semiHidden="1" w:unhideWhenUsed="1"/>
+    <w:lsdException w:name="Outline List 2" w:semiHidden="1" w:unhideWhenUsed="1"/>
+    <w:lsdException w:name="Outline List 3" w:semiHidden="1" w:unhideWhenUsed="1"/>
+    <w:lsdException w:name="Table Simple 1" w:semiHidden="1" w:unhideWhenUsed="1"/>
+    <w:lsdException w:name="Table Simple 2" w:semiHidden="1" w:unhideWhenUsed="1"/>
+    <w:lsdException w:name="Table Simple 3" w:semiHidden="1" w:unhideWhenUsed="1"/>
+    <w:lsdException w:name="Table Classic 1" w:semiHidden="1" w:unhideWhenUsed="1"/>
+    <w:lsdException w:name="Table Classic 2" w:semiHidden="1" w:unhideWhenUsed="1"/>
+    <w:lsdException w:name="Table Classic 3" w:semiHidden="1" w:unhideWhenUsed="1"/>
+    <w:lsdException w:name="Table Classic 4" w:semiHidden="1" w:unhideWhenUsed="1"/>
+    <w:lsdException w:name="Table Colorful 1" w:semiHidden="1" w:unhideWhenUsed="1"/>
+    <w:lsdException w:name="Table Colorful 2" w:semiHidden="1" w:unhideWhenUsed="1"/>
+    <w:lsdException w:name="Table Colorful 3" w:semiHidden="1" w:unhideWhenUsed="1"/>
+    <w:lsdException w:name="Table Columns 1" w:semiHidden="1" w:unhideWhenUsed="1"/>
+    <w:lsdException w:name="Table Columns 2" w:semiHidden="1" w:unhideWhenUsed="1"/>
+    <w:lsdException w:name="Table Columns 3" w:semiHidden="1" w:unhideWhenUsed="1"/>
+    <w:lsdException w:name="Table Columns 4" w:semiHidden="1" w:unhideWhenUsed="1"/>
+    <w:lsdException w:name="Table Columns 5" w:semiHidden="1" w:unhideWhenUsed="1"/>
+    <w:lsdException w:name="Table Grid 1" w:semiHidden="1" w:unhideWhenUsed="1"/>
+    <w:lsdException w:name="Table Grid 2" w:semiHidden="1" w:unhideWhenUsed="1"/>
+    <w:lsdException w:name="Table Grid 3" w:semiHidden="1" w:unhideWhenUsed="1"/>
+    <w:lsdException w:name="Table Grid 4" w:semiHidden="1" w:unhideWhenUsed="1"/>
+    <w:lsdException w:name="Table Grid 5" w:semiHidden="1" w:unhideWhenUsed="1"/>
+    <w:lsdException w:name="Table Grid 6" w:semiHidden="1" w:unhideWhenUsed="1"/>
+    <w:lsdException w:name="Table Grid 7" w:semiHidden="1" w:unhideWhenUsed="1"/>
+    <w:lsdException w:name="Table Grid 8" w:semiHidden="1" w:unhideWhenUsed="1"/>
+    <w:lsdException w:name="Table List 1" w:semiHidden="1" w:unhideWhenUsed="1"/>
+    <w:lsdException w:name="Table List 2" w:semiHidden="1" w:unhideWhenUsed="1"/>
+    <w:lsdException w:name="Table List 3" w:semiHidden="1" w:unhideWhenUsed="1"/>
+    <w:lsdException w:name="Table List 4" w:semiHidden="1" w:unhideWhenUsed="1"/>
+    <w:lsdException w:name="Table List 5" w:semiHidden="1" w:unhideWhenUsed="1"/>
+    <w:lsdException w:name="Table List 6" w:semiHidden="1" w:unhideWhenUsed="1"/>
+    <w:lsdException w:name="Table List 7" w:semiHidden="1" w:unhideWhenUsed="1"/>
+    <w:lsdException w:name="Table List 8" w:semiHidden="1" w:unhideWhenUsed="1"/>
+    <w:lsdException w:name="Table 3D effects 1" w:semiHidden="1" w:unhideWhenUsed="1"/>
+    <w:lsdException w:name="Table 3D effects 2" w:semiHidden="1" w:unhideWhenUsed="1"/>
+    <w:lsdException w:name="Table 3D effects 3" w:semiHidden="1" w:unhideWhenUsed="1"/>
+    <w:lsdException w:name="Table Contemporary" w:semiHidden="1" w:unhideWhenUsed="1"/>
+    <w:lsdException w:name="Table Elegant" w:semiHidden="1" w:unhideWhenUsed="1"/>
+    <w:lsdException w:name="Table Professional" w:semiHidden="1" w:unhideWhenUsed="1"/>
+    <w:lsdException w:name="Table Subtle 1" w:semiHidden="1" w:unhideWhenUsed="1"/>
+    <w:lsdException w:name="Table Subtle 2" w:semiHidden="1" w:unhideWhenUsed="1"/>
+    <w:lsdException w:name="Table Web 1" w:semiHidden="1" w:unhideWhenUsed="1"/>
+    <w:lsdException w:name="Table Web 2" w:semiHidden="1" w:unhideWhenUsed="1"/>
+    <w:lsdException w:name="Table Web 3" w:semiHidden="1" w:unhideWhenUsed="1"/>
+    <w:lsdException w:name="Balloon Text" w:semiHidden="1" w:unhideWhenUsed="1"/>
+    <w:lsdException w:name="Table Grid" w:semiHidden="1" w:unhideWhenUsed="1"/>
+    <w:lsdException w:name="Table Theme" w:semiHidden="1" w:unhideWhenUsed="1"/>
+    <w:lsdException w:name="Placeholder Text" w:semiHidden="1"/>
+    <w:lsdException w:name="No Spacing" w:uiPriority="1" w:qFormat="1"/>
+    <w:lsdException w:name="Light Shading" w:uiPriority="60"/>
+    <w:lsdException w:name="Light List" w:uiPriority="61"/>
+    <w:lsdException w:name="Light Grid" w:uiPriority="62"/>
+    <w:lsdException w:name="Medium Shading 1" w:uiPriority="63"/>
+    <w:lsdException w:name="Medium Shading 2" w:uiPriority="64"/>
+    <w:lsdException w:name="Medium List 1" w:uiPriority="65"/>
+    <w:lsdException w:name="Medium List 2" w:uiPriority="66"/>
+    <w:lsdException w:name="Medium Grid 1" w:uiPriority="67"/>
+    <w:lsdException w:name="Medium Grid 2" w:uiPriority="68"/>
+    <w:lsdException w:name="Medium Grid 3" w:uiPriority="69"/>
+    <w:lsdException w:name="Dark List" w:uiPriority="70"/>
+    <w:lsdException w:name="Colorful Shading" w:uiPriority="71"/>
+    <w:lsdException w:name="Colorful List" w:uiPriority="72"/>
+    <w:lsdException w:name="Colorful Grid" w:uiPriority="73"/>
+    <w:lsdException w:name="Light Shading Accent 1" w:uiPriority="60"/>
+    <w:lsdException w:name="Light List Accent 1" w:uiPriority="61"/>
+    <w:lsdException w:name="Light Grid Accent 1" w:uiPriority="62"/>
+    <w:lsdException w:name="Medium Shading 1 Accent 1" w:uiPriority="63"/>
+    <w:lsdException w:name="Medium Shading 2 Accent 1" w:uiPriority="64"/>
+    <w:lsdException w:name="Medium List 1 Accent 1" w:uiPriority="65"/>
+    <w:lsdException w:name="Revision" w:semiHidden="1"/>
+    <w:lsdException w:name="List Paragraph" w:uiPriority="34" w:qFormat="1"/>
+    <w:lsdException w:name="Quote" w:uiPriority="29" w:qFormat="1"/>
+    <w:lsdException w:name="Intense Quote" w:uiPriority="30" w:qFormat="1"/>
+    <w:lsdException w:name="Medium List 2 Accent 1" w:uiPriority="66"/>
+    <w:lsdException w:name="Medium Grid 1 Accent 1" w:uiPriority="67"/>
+    <w:lsdException w:name="Medium Grid 2 Accent 1" w:uiPriority="68"/>
+    <w:lsdException w:name="Medium Grid 3 Accent 1" w:uiPriority="69"/>
+    <w:lsdException w:name="Dark List Accent 1" w:uiPriority="70"/>
+    <w:lsdException w:name="Colorful Shading Accent 1" w:uiPriority="71"/>
+    <w:lsdException w:name="Colorful List Accent 1" w:uiPriority="72"/>
+    <w:lsdException w:name="Colorful Grid Accent 1" w:uiPriority="73"/>
+    <w:lsdException w:name="Light Shading Accent 2" w:uiPriority="60"/>
+    <w:lsdException w:name="Light List Accent 2" w:uiPriority="61"/>
+    <w:lsdException w:name="Light Grid Accent 2" w:uiPriority="62"/>
+    <w:lsdException w:name="Medium Shading 1 Accent 2" w:uiPriority="63"/>
+    <w:lsdException w:name="Medium Shading 2 Accent 2" w:uiPriority="64"/>
+    <w:lsdException w:name="Medium List 1 Accent 2" w:uiPriority="65"/>
+    <w:lsdException w:name="Medium List 2 Accent 2" w:uiPriority="66"/>
+    <w:lsdException w:name="Medium Grid 1 Accent 2" w:uiPriority="67"/>
+    <w:lsdException w:name="Medium Grid 2 Accent 2" w:uiPriority="68"/>
+    <w:lsdException w:name="Medium Grid 3 Accent 2" w:uiPriority="69"/>
+    <w:lsdException w:name="Dark List Accent 2" w:uiPriority="70"/>
+    <w:lsdException w:name="Colorful Shading Accent 2" w:uiPriority="71"/>
+    <w:lsdException w:name="Colorful List Accent 2" w:uiPriority="72"/>
+    <w:lsdException w:name="Colorful Grid Accent 2" w:uiPriority="73"/>
+    <w:lsdException w:name="Light Shading Accent 3" w:uiPriority="60"/>
+    <w:lsdException w:name="Light List Accent 3" w:uiPriority="61"/>
+    <w:lsdException w:name="Light Grid Accent 3" w:uiPriority="62"/>
+    <w:lsdException w:name="Medium Shading 1 Accent 3" w:uiPriority="63"/>
+    <w:lsdException w:name="Medium Shading 2 Accent 3" w:uiPriority="64"/>
+    <w:lsdException w:name="Medium List 1 Accent 3" w:uiPriority="65"/>
+    <w:lsdException w:name="Medium List 2 Accent 3" w:uiPriority="66"/>
+    <w:lsdException w:name="Medium Grid 1 Accent 3" w:uiPriority="67"/>
+    <w:lsdException w:name="Medium Grid 2 Accent 3" w:uiPriority="68"/>
+    <w:lsdException w:name="Medium Grid 3 Accent 3" w:uiPriority="69"/>
+    <w:lsdException w:name="Dark List Accent 3" w:uiPriority="70"/>
+    <w:lsdException w:name="Colorful Shading Accent 3" w:uiPriority="71"/>
+    <w:lsdException w:name="Colorful List Accent 3" w:uiPriority="72"/>
+    <w:lsdException w:name="Colorful Grid Accent 3" w:uiPriority="73"/>
+    <w:lsdException w:name="Light Shading Accent 4" w:uiPriority="60"/>
+    <w:lsdException w:name="Light List Accent 4" w:uiPriority="61"/>
+    <w:lsdException w:name="Light Grid Accent 4" w:uiPriority="62"/>
+    <w:lsdException w:name="Medium Shading 1 Accent 4" w:uiPriority="63"/>
+    <w:lsdException w:name="Medium Shading 2 Accent 4" w:uiPriority="64"/>
+    <w:lsdException w:name="Medium List 1 Accent 4" w:uiPriority="65"/>
+    <w:lsdException w:name="Medium List 2 Accent 4" w:uiPriority="66"/>
+    <w:lsdException w:name="Medium Grid 1 Accent 4" w:uiPriority="67"/>
+    <w:lsdException w:name="Medium Grid 2 Accent 4" w:uiPriority="68"/>
+    <w:lsdException w:name="Medium Grid 3 Accent 4" w:uiPriority="69"/>
+    <w:lsdException w:name="Dark List Accent 4" w:uiPriority="70"/>
+    <w:lsdException w:name="Colorful Shading Accent 4" w:uiPriority="71"/>
+    <w:lsdException w:name="Colorful List Accent 4" w:uiPriority="72"/>
+    <w:lsdException w:name="Colorful Grid Accent 4" w:uiPriority="73"/>
+    <w:lsdException w:name="Light Shading Accent 5" w:uiPriority="60"/>
+    <w:lsdException w:name="Light List Accent 5" w:uiPriority="61"/>
+    <w:lsdException w:name="Light Grid Accent 5" w:uiPriority="62"/>
+    <w:lsdException w:name="Medium Shading 1 Accent 5" w:uiPriority="63"/>
+    <w:lsdException w:name="Medium Shading 2 Accent 5" w:uiPriority="64"/>
+    <w:lsdException w:name="Medium List 1 Accent 5" w:uiPriority="65"/>
+    <w:lsdException w:name="Medium List 2 Accent 5" w:uiPriority="66"/>
+    <w:lsdException w:name="Medium Grid 1 Accent 5" w:uiPriority="67"/>
+    <w:lsdException w:name="Medium Grid 2 Accent 5" w:uiPriority="68"/>
+    <w:lsdException w:name="Medium Grid 3 Accent 5" w:uiPriority="69"/>
+    <w:lsdException w:name="Dark List Accent 5" w:uiPriority="70"/>
+    <w:lsdException w:name="Colorful Shading Accent 5" w:uiPriority="71"/>
+    <w:lsdException w:name="Colorful List Accent 5" w:uiPriority="72"/>
+    <w:lsdException w:name="Colorful Grid Accent 5" w:uiPriority="73"/>
+    <w:lsdException w:name="Light Shading Accent 6" w:uiPriority="60"/>
+    <w:lsdException w:name="Light List Accent 6" w:uiPriority="61"/>
+    <w:lsdException w:name="Light Grid Accent 6" w:uiPriority="62"/>
+    <w:lsdException w:name="Medium Shading 1 Accent 6" w:uiPriority="63"/>
+    <w:lsdException w:name="Medium Shading 2 Accent 6" w:uiPriority="64"/>
+    <w:lsdException w:name="Medium List 1 Accent 6" w:uiPriority="65"/>
+    <w:lsdException w:name="Medium List 2 Accent 6" w:uiPriority="66"/>
+    <w:lsdException w:name="Medium Grid 1 Accent 6" w:uiPriority="67"/>
+    <w:lsdException w:name="Medium Grid 2 Accent 6" w:uiPriority="68"/>
+    <w:lsdException w:name="Medium Grid 3 Accent 6" w:uiPriority="69"/>
+    <w:lsdException w:name="Dark List Accent 6" w:uiPriority="70"/>
+    <w:lsdException w:name="Colorful Shading Accent 6" w:uiPriority="71"/>
+    <w:lsdException w:name="Colorful List Accent 6" w:uiPriority="72"/>
+    <w:lsdException w:name="Colorful Grid Accent 6" w:uiPriority="73"/>
+    <w:lsdException w:name="Subtle Emphasis" w:uiPriority="19" w:qFormat="1"/>
+    <w:lsdException w:name="Intense Emphasis" w:uiPriority="21" w:qFormat="1"/>
+    <w:lsdException w:name="Subtle Reference" w:uiPriority="31" w:qFormat="1"/>
+    <w:lsdException w:name="Intense Reference" w:uiPriority="32" w:qFormat="1"/>
+    <w:lsdException w:name="Book Title" w:uiPriority="33" w:qFormat="1"/>
+    <w:lsdException w:name="Bibliography" w:semiHidden="1" w:uiPriority="37" w:unhideWhenUsed="1"/>
+    <w:lsdException w:name="TOC Heading" w:semiHidden="1" w:uiPriority="39" w:unhideWhenUsed="1" w:qFormat="1"/>
+    <w:lsdException w:name="Plain Table 1" w:uiPriority="41"/>
+    <w:lsdException w:name="Plain Table 2" w:uiPriority="42"/>
+    <w:lsdException w:name="Plain Table 3" w:uiPriority="43"/>
+    <w:lsdException w:name="Plain Table 4" w:uiPriority="44"/>
+    <w:lsdException w:name="Plain Table 5" w:uiPriority="45"/>
+    <w:lsdException w:name="Grid Table Light" w:uiPriority="40"/>
+    <w:lsdException w:name="Grid Table 1 Light" w:uiPriority="46"/>
+    <w:lsdException w:name="Grid Table 2" w:uiPriority="47"/>
+    <w:lsdException w:name="Grid Table 3" w:uiPriority="48"/>
+    <w:lsdException w:name="Grid Table 4" w:uiPriority="49"/>
+    <w:lsdException w:name="Grid Table 5 Dark" w:uiPriority="50"/>
+    <w:lsdException w:name="Grid Table 6 Colorful" w:uiPriority="51"/>
+    <w:lsdException w:name="Grid Table 7 Colorful" w:uiPriority="52"/>
+    <w:lsdException w:name="Grid Table 1 Light Accent 1" w:uiPriority="46"/>
+    <w:lsdException w:name="Grid Table 2 Accent 1" w:uiPriority="47"/>
+    <w:lsdException w:name="Grid Table 3 Accent 1" w:uiPriority="48"/>
+    <w:lsdException w:name="Grid Table 4 Accent 1" w:uiPriority="49"/>
+    <w:lsdException w:name="Grid Table 5 Dark Accent 1" w:uiPriority="50"/>
+    <w:lsdException w:name="Grid Table 6 Colorful Accent 1" w:uiPriority="51"/>
+    <w:lsdException w:name="Grid Table 7 Colorful Accent 1" w:uiPriority="52"/>
+    <w:lsdException w:name="Grid Table 1 Light Accent 2" w:uiPriority="46"/>
+    <w:lsdException w:name="Grid Table 2 Accent 2" w:uiPriority="47"/>
+    <w:lsdException w:name="Grid Table 3 Accent 2" w:uiPriority="48"/>
+    <w:lsdException w:name="Grid Table 4 Accent 2" w:uiPriority="49"/>
+    <w:lsdException w:name="Grid Table 5 Dark Accent 2" w:uiPriority="50"/>
+    <w:lsdException w:name="Grid Table 6 Colorful Accent 2" w:uiPriority="51"/>
+    <w:lsdException w:name="Grid Table 7 Colorful Accent 2" w:uiPriority="52"/>
+    <w:lsdException w:name="Grid Table 1 Light Accent 3" w:uiPriority="46"/>
+    <w:lsdException w:name="Grid Table 2 Accent 3" w:uiPriority="47"/>
+    <w:lsdException w:name="Grid Table 3 Accent 3" w:uiPriority="48"/>
+    <w:lsdException w:name="Grid Table 4 Accent 3" w:uiPriority="49"/>
+    <w:lsdException w:name="Grid Table 5 Dark Accent 3" w:uiPriority="50"/>
+    <w:lsdException w:name="Grid Table 6 Colorful Accent 3" w:uiPriority="51"/>
+    <w:lsdException w:name="Grid Table 7 Colorful Accent 3" w:uiPriority="52"/>
+    <w:lsdException w:name="Grid Table 1 Light Accent 4" w:uiPriority="46"/>
+    <w:lsdException w:name="Grid Table 2 Accent 4" w:uiPriority="47"/>
+    <w:lsdException w:name="Grid Table 3 Accent 4" w:uiPriority="48"/>
+    <w:lsdException w:name="Grid Table 4 Accent 4" w:uiPriority="49"/>
+    <w:lsdException w:name="Grid Table 5 Dark Accent 4" w:uiPriority="50"/>
+    <w:lsdException w:name="Grid Table 6 Colorful Accent 4" w:uiPriority="51"/>
+    <w:lsdException w:name="Grid Table 7 Colorful Accent 4" w:uiPriority="52"/>
+    <w:lsdException w:name="Grid Table 1 Light Accent 5" w:uiPriority="46"/>
+    <w:lsdException w:name="Grid Table 2 Accent 5" w:uiPriority="47"/>
+    <w:lsdException w:name="Grid Table 3 Accent 5" w:uiPriority="48"/>
+    <w:lsdException w:name="Grid Table 4 Accent 5" w:uiPriority="49"/>
+    <w:lsdException w:name="Grid Table 5 Dark Accent 5" w:uiPriority="50"/>
+    <w:lsdException w:name="Grid Table 6 Colorful Accent 5" w:uiPriority="51"/>
+    <w:lsdException w:name="Grid Table 7 Colorful Accent 5" w:uiPriority="52"/>
+    <w:lsdException w:name="Grid Table 1 Light Accent 6" w:uiPriority="46"/>
+    <w:lsdException w:name="Grid Table 2 Accent 6" w:uiPriority="47"/>
+    <w:lsdException w:name="Grid Table 3 Accent 6" w:uiPriority="48"/>
+    <w:lsdException w:name="Grid Table 4 Accent 6" w:uiPriority="49"/>
+    <w:lsdException w:name="Grid Table 5 Dark Accent 6" w:uiPriority="50"/>
+    <w:lsdException w:name="Grid Table 6 Colorful Accent 6" w:uiPriority="51"/>
+    <w:lsdException w:name="Grid Table 7 Colorful Accent 6" w:uiPriority="52"/>
+    <w:lsdException w:name="List Table 1 Light" w:uiPriority="46"/>
+    <w:lsdException w:name="List Table 2" w:uiPriority="47"/>
+    <w:lsdException w:name="List Table 3" w:uiPriority="48"/>
+    <w:lsdException w:name="List Table 4" w:uiPriority="49"/>
+    <w:lsdException w:name="List Table 5 Dark" w:uiPriority="50"/>
+    <w:lsdException w:name="List Table 6 Colorful" w:uiPriority="51"/>
+    <w:lsdException w:name="List Table 7 Colorful" w:uiPriority="52"/>
+    <w:lsdException w:name="List Table 1 Light Accent 1" w:uiPriority="46"/>
+    <w:lsdException w:name="List Table 2 Accent 1" w:uiPriority="47"/>
+    <w:lsdException w:name="List Table 3 Accent 1" w:uiPriority="48"/>
+    <w:lsdException w:name="List Table 4 Accent 1" w:uiPriority="49"/>
+    <w:lsdException w:name="List Table 5 Dark Accent 1" w:uiPriority="50"/>
+    <w:lsdException w:name="List Table 6 Colorful Accent 1" w:uiPriority="51"/>
+    <w:lsdException w:name="List Table 7 Colorful Accent 1" w:uiPriority="52"/>
+    <w:lsdException w:name="List Table 1 Light Accent 2" w:uiPriority="46"/>
+    <w:lsdException w:name="List Table 2 Accent 2" w:uiPriority="47"/>
+    <w:lsdException w:name="List Table 3 Accent 2" w:uiPriority="48"/>
+    <w:lsdException w:name="List Table 4 Accent 2" w:uiPriority="49"/>
+    <w:lsdException w:name="List Table 5 Dark Accent 2" w:uiPriority="50"/>
+    <w:lsdException w:name="List Table 6 Colorful Accent 2" w:uiPriority="51"/>
+    <w:lsdException w:name="List Table 7 Colorful Accent 2" w:uiPriority="52"/>
+    <w:lsdException w:name="List Table 1 Light Accent 3" w:uiPriority="46"/>
+    <w:lsdException w:name="List Table 2 Accent 3" w:uiPriority="47"/>
+    <w:lsdException w:name="List Table 3 Accent 3" w:uiPriority="48"/>
+    <w:lsdException w:name="List Table 4 Accent 3" w:uiPriority="49"/>
+    <w:lsdException w:name="List Table 5 Dark Accent 3" w:uiPriority="50"/>
+    <w:lsdException w:name="List Table 6 Colorful Accent 3" w:uiPriority="51"/>
+    <w:lsdException w:name="List Table 7 Colorful Accent 3" w:uiPriority="52"/>
+    <w:lsdException w:name="List Table 1 Light Accent 4" w:uiPriority="46"/>
+    <w:lsdException w:name="List Table 2 Accent 4" w:uiPriority="47"/>
+    <w:lsdException w:name="List Table 3 Accent 4" w:uiPriority="48"/>
+    <w:lsdException w:name="List Table 4 Accent 4" w:uiPriority="49"/>
+    <w:lsdException w:name="List Table 5 Dark Accent 4" w:uiPriority="50"/>
+    <w:lsdException w:name="List Table 6 Colorful Accent 4" w:uiPriority="51"/>
+    <w:lsdException w:name="List Table 7 Colorful Accent 4" w:uiPriority="52"/>
+    <w:lsdException w:name="List Table 1 Light Accent 5" w:uiPriority="46"/>
+    <w:lsdException w:name="List Table 2 Accent 5" w:uiPriority="47"/>
+    <w:lsdException w:name="List Table 3 Accent 5" w:uiPriority="48"/>
+    <w:lsdException w:name="List Table 4 Accent 5" w:uiPriority="49"/>
+    <w:lsdException w:name="List Table 5 Dark Accent 5" w:uiPriority="50"/>
+    <w:lsdException w:name="List Table 6 Colorful Accent 5" w:uiPriority="51"/>
+    <w:lsdException w:name="List Table 7 Colorful Accent 5" w:uiPriority="52"/>
+    <w:lsdException w:name="List Table 1 Light Accent 6" w:uiPriority="46"/>
+    <w:lsdException w:name="List Table 2 Accent 6" w:uiPriority="47"/>
+    <w:lsdException w:name="List Table 3 Accent 6" w:uiPriority="48"/>
+    <w:lsdException w:name="List Table 4 Accent 6" w:uiPriority="49"/>
+    <w:lsdException w:name="List Table 5 Dark Accent 6" w:uiPriority="50"/>
+    <w:lsdException w:name="List Table 6 Colorful Accent 6" w:uiPriority="51"/>
+    <w:lsdException w:name="List Table 7 Colorful Accent 6" w:uiPriority="52"/>
+    <w:lsdException w:name="Mention" w:semiHidden="1" w:unhideWhenUsed="1"/>
+    <w:lsdException w:name="Smart Hyperlink" w:semiHidden="1" w:unhideWhenUsed="1"/>
+    <w:lsdException w:name="Hashtag" w:semiHidden="1" w:unhideWhenUsed="1"/>
+    <w:lsdException w:name="Unresolved Mention" w:semiHidden="1" w:unhideWhenUsed="1"/>
+    <w:lsdException w:name="Smart Link" w:semiHidden="1" w:unhideWhenUsed="1"/>
   </w:latentStyles>
   <w:style w:type="paragraph" w:default="1" w:styleId="Normal">
     <w:name w:val="Normal"/>
@@ -8081,6 +6202,7 @@
   <w:style w:type="character" w:default="1" w:styleId="DefaultParagraphFont">
     <w:name w:val="Default Paragraph Font"/>
     <w:uiPriority w:val="1"/>
+    <w:semiHidden/>
     <w:unhideWhenUsed/>
   </w:style>
   <w:style w:type="table" w:default="1" w:styleId="TableNormal">
@@ -8198,588 +6320,8 @@
       <w:u w:val="single"/>
     </w:rPr>
   </w:style>
-  <w:style w:type="character" w:customStyle="1" w:styleId="UnresolvedMention">
-    <w:name w:val="Unresolved Mention"/>
-    <w:basedOn w:val="DefaultParagraphFont"/>
-    <w:uiPriority w:val="99"/>
-    <w:semiHidden/>
-    <w:unhideWhenUsed/>
-    <w:rsid w:val="00580BB4"/>
-    <w:rPr>
-      <w:color w:val="605E5C"/>
-      <w:shd w:val="clear" w:color="auto" w:fill="E1DFDD"/>
-    </w:rPr>
-  </w:style>
-  <w:style w:type="paragraph" w:styleId="Header">
-    <w:name w:val="header"/>
-    <w:basedOn w:val="Normal"/>
-    <w:link w:val="HeaderChar"/>
-    <w:uiPriority w:val="99"/>
-    <w:unhideWhenUsed/>
-    <w:rsid w:val="00D30DFE"/>
-    <w:pPr>
-      <w:tabs>
-        <w:tab w:val="center" w:pos="4680"/>
-        <w:tab w:val="right" w:pos="9360"/>
-      </w:tabs>
-      <w:spacing w:after="0" w:line="240" w:lineRule="auto"/>
-    </w:pPr>
-  </w:style>
-  <w:style w:type="character" w:customStyle="1" w:styleId="HeaderChar">
-    <w:name w:val="Header Char"/>
-    <w:basedOn w:val="DefaultParagraphFont"/>
-    <w:link w:val="Header"/>
-    <w:uiPriority w:val="99"/>
-    <w:rsid w:val="00D30DFE"/>
-  </w:style>
-  <w:style w:type="paragraph" w:styleId="Footer">
-    <w:name w:val="footer"/>
-    <w:basedOn w:val="Normal"/>
-    <w:link w:val="FooterChar"/>
-    <w:uiPriority w:val="99"/>
-    <w:unhideWhenUsed/>
-    <w:rsid w:val="00D30DFE"/>
-    <w:pPr>
-      <w:tabs>
-        <w:tab w:val="center" w:pos="4680"/>
-        <w:tab w:val="right" w:pos="9360"/>
-      </w:tabs>
-      <w:spacing w:after="0" w:line="240" w:lineRule="auto"/>
-    </w:pPr>
-  </w:style>
-  <w:style w:type="character" w:customStyle="1" w:styleId="FooterChar">
-    <w:name w:val="Footer Char"/>
-    <w:basedOn w:val="DefaultParagraphFont"/>
-    <w:link w:val="Footer"/>
-    <w:uiPriority w:val="99"/>
-    <w:rsid w:val="00D30DFE"/>
-  </w:style>
-  <w:style w:type="paragraph" w:styleId="TOC1">
-    <w:name w:val="toc 1"/>
-    <w:basedOn w:val="Normal"/>
-    <w:next w:val="Normal"/>
-    <w:autoRedefine/>
-    <w:uiPriority w:val="39"/>
-    <w:unhideWhenUsed/>
-    <w:rsid w:val="00350371"/>
-    <w:pPr>
-      <w:tabs>
-        <w:tab w:val="left" w:pos="1320"/>
-        <w:tab w:val="right" w:leader="dot" w:pos="9395"/>
-      </w:tabs>
-      <w:spacing w:after="100"/>
-    </w:pPr>
-    <w:rPr>
-      <w:rFonts w:ascii="Times New Roman" w:hAnsi="Times New Roman" w:cs="Times New Roman"/>
-      <w:b/>
-      <w:bCs/>
-      <w:noProof/>
-      <w:sz w:val="36"/>
-      <w:szCs w:val="36"/>
-    </w:rPr>
-  </w:style>
-  <w:style w:type="paragraph" w:styleId="TOC2">
-    <w:name w:val="toc 2"/>
-    <w:basedOn w:val="Normal"/>
-    <w:next w:val="Normal"/>
-    <w:autoRedefine/>
-    <w:uiPriority w:val="39"/>
-    <w:unhideWhenUsed/>
-    <w:rsid w:val="00350371"/>
-    <w:pPr>
-      <w:tabs>
-        <w:tab w:val="left" w:pos="660"/>
-        <w:tab w:val="right" w:leader="dot" w:pos="9395"/>
-      </w:tabs>
-      <w:spacing w:after="100"/>
-      <w:ind w:left="220"/>
-    </w:pPr>
-    <w:rPr>
-      <w:rFonts w:ascii="Times New Roman" w:hAnsi="Times New Roman" w:cs="Times New Roman"/>
-      <w:bCs/>
-      <w:noProof/>
-      <w:sz w:val="32"/>
-      <w:szCs w:val="32"/>
-    </w:rPr>
-  </w:style>
-  <w:style w:type="paragraph" w:styleId="BalloonText">
-    <w:name w:val="Balloon Text"/>
-    <w:basedOn w:val="Normal"/>
-    <w:link w:val="BalloonTextChar"/>
-    <w:uiPriority w:val="99"/>
-    <w:semiHidden/>
-    <w:unhideWhenUsed/>
-    <w:rsid w:val="00803FE7"/>
-    <w:pPr>
-      <w:spacing w:after="0" w:line="240" w:lineRule="auto"/>
-    </w:pPr>
-    <w:rPr>
-      <w:rFonts w:ascii="Tahoma" w:hAnsi="Tahoma" w:cs="Tahoma"/>
-      <w:sz w:val="16"/>
-      <w:szCs w:val="16"/>
-    </w:rPr>
-  </w:style>
-  <w:style w:type="character" w:customStyle="1" w:styleId="BalloonTextChar">
-    <w:name w:val="Balloon Text Char"/>
-    <w:basedOn w:val="DefaultParagraphFont"/>
-    <w:link w:val="BalloonText"/>
-    <w:uiPriority w:val="99"/>
-    <w:semiHidden/>
-    <w:rsid w:val="00803FE7"/>
-    <w:rPr>
-      <w:rFonts w:ascii="Tahoma" w:hAnsi="Tahoma" w:cs="Tahoma"/>
-      <w:sz w:val="16"/>
-      <w:szCs w:val="16"/>
-    </w:rPr>
-  </w:style>
-  <w:style w:type="character" w:styleId="Emphasis">
-    <w:name w:val="Emphasis"/>
-    <w:basedOn w:val="DefaultParagraphFont"/>
-    <w:uiPriority w:val="20"/>
-    <w:qFormat/>
-    <w:rsid w:val="00B524C0"/>
-    <w:rPr>
-      <w:i/>
-      <w:iCs/>
-    </w:rPr>
-  </w:style>
-  <w:style w:type="paragraph" w:customStyle="1" w:styleId="pagespeed853783517">
-    <w:name w:val="page_speed_853783517"/>
-    <w:basedOn w:val="Normal"/>
-    <w:rsid w:val="005204AC"/>
-    <w:pPr>
-      <w:spacing w:before="100" w:beforeAutospacing="1" w:after="100" w:afterAutospacing="1" w:line="240" w:lineRule="auto"/>
-    </w:pPr>
-    <w:rPr>
-      <w:rFonts w:ascii="Times New Roman" w:eastAsia="Times New Roman" w:hAnsi="Times New Roman" w:cs="Times New Roman"/>
-      <w:sz w:val="24"/>
-      <w:szCs w:val="24"/>
-    </w:rPr>
-  </w:style>
-  <w:style w:type="character" w:styleId="Strong">
-    <w:name w:val="Strong"/>
-    <w:basedOn w:val="DefaultParagraphFont"/>
-    <w:uiPriority w:val="22"/>
-    <w:qFormat/>
-    <w:rsid w:val="009D1331"/>
-    <w:rPr>
-      <w:b/>
-      <w:bCs/>
-    </w:rPr>
-  </w:style>
-  <w:style w:type="paragraph" w:styleId="NormalWeb">
-    <w:name w:val="Normal (Web)"/>
-    <w:basedOn w:val="Normal"/>
-    <w:uiPriority w:val="99"/>
-    <w:semiHidden/>
-    <w:unhideWhenUsed/>
-    <w:rsid w:val="00096363"/>
-    <w:pPr>
-      <w:spacing w:before="100" w:beforeAutospacing="1" w:after="100" w:afterAutospacing="1" w:line="240" w:lineRule="auto"/>
-    </w:pPr>
-    <w:rPr>
-      <w:rFonts w:ascii="Times New Roman" w:eastAsia="Times New Roman" w:hAnsi="Times New Roman" w:cs="Times New Roman"/>
-      <w:sz w:val="24"/>
-      <w:szCs w:val="24"/>
-    </w:rPr>
-  </w:style>
-  <w:style w:type="paragraph" w:styleId="TOCHeading">
-    <w:name w:val="TOC Heading"/>
-    <w:basedOn w:val="Heading1"/>
-    <w:next w:val="Normal"/>
-    <w:uiPriority w:val="39"/>
-    <w:unhideWhenUsed/>
-    <w:qFormat/>
-    <w:rsid w:val="0038780E"/>
-    <w:pPr>
-      <w:keepLines/>
-      <w:spacing w:before="480" w:after="0" w:line="276" w:lineRule="auto"/>
-      <w:outlineLvl w:val="9"/>
-    </w:pPr>
-    <w:rPr>
-      <w:rFonts w:asciiTheme="majorHAnsi" w:eastAsiaTheme="majorEastAsia" w:hAnsiTheme="majorHAnsi" w:cstheme="majorBidi"/>
-      <w:color w:val="2F5496" w:themeColor="accent1" w:themeShade="BF"/>
-      <w:kern w:val="0"/>
-      <w:sz w:val="28"/>
-      <w:szCs w:val="28"/>
-      <w:lang w:eastAsia="ja-JP"/>
-    </w:rPr>
-  </w:style>
-  <w:style w:type="paragraph" w:styleId="TOC3">
-    <w:name w:val="toc 3"/>
-    <w:basedOn w:val="Normal"/>
-    <w:next w:val="Normal"/>
-    <w:autoRedefine/>
-    <w:uiPriority w:val="39"/>
-    <w:unhideWhenUsed/>
-    <w:rsid w:val="00683F4C"/>
-    <w:pPr>
-      <w:tabs>
-        <w:tab w:val="left" w:pos="880"/>
-        <w:tab w:val="right" w:leader="dot" w:pos="9395"/>
-      </w:tabs>
-      <w:spacing w:after="100"/>
-      <w:ind w:left="440"/>
-    </w:pPr>
-    <w:rPr>
-      <w:rFonts w:ascii="Times New Roman" w:hAnsi="Times New Roman" w:cs="Times New Roman"/>
-      <w:b/>
-      <w:noProof/>
-      <w:sz w:val="28"/>
-      <w:szCs w:val="28"/>
-    </w:rPr>
-  </w:style>
-</w:styles>
-</file>
-
-<file path=word/stylesWithEffects.xml><?xml version="1.0" encoding="utf-8"?>
-<w:styles xmlns:wpc="http://schemas.microsoft.com/office/word/2010/wordprocessingCanvas" xmlns:mc="http://schemas.openxmlformats.org/markup-compatibility/2006" xmlns:o="urn:schemas-microsoft-com:office:office" xmlns:r="http://schemas.openxmlformats.org/officeDocument/2006/relationships" xmlns:m="http://schemas.openxmlformats.org/officeDocument/2006/math" xmlns:v="urn:schemas-microsoft-com:vml" xmlns:wp14="http://schemas.microsoft.com/office/word/2010/wordprocessingDrawing" xmlns:wp="http://schemas.openxmlformats.org/drawingml/2006/wordprocessingDrawing" xmlns:w10="urn:schemas-microsoft-com:office:word" xmlns:w="http://schemas.openxmlformats.org/wordprocessingml/2006/main" xmlns:w14="http://schemas.microsoft.com/office/word/2010/wordml" xmlns:wpg="http://schemas.microsoft.com/office/word/2010/wordprocessingGroup" xmlns:wpi="http://schemas.microsoft.com/office/word/2010/wordprocessingInk" xmlns:wne="http://schemas.microsoft.com/office/word/2006/wordml" xmlns:wps="http://schemas.microsoft.com/office/word/2010/wordprocessingShape" mc:Ignorable="w14 wp14">
-  <w:docDefaults>
-    <w:rPrDefault>
-      <w:rPr>
-        <w:rFonts w:asciiTheme="minorHAnsi" w:eastAsiaTheme="minorHAnsi" w:hAnsiTheme="minorHAnsi" w:cstheme="minorBidi"/>
-        <w:sz w:val="22"/>
-        <w:szCs w:val="22"/>
-        <w:lang w:val="en-US" w:eastAsia="en-US" w:bidi="ar-SA"/>
-      </w:rPr>
-    </w:rPrDefault>
-    <w:pPrDefault>
-      <w:pPr>
-        <w:spacing w:after="160" w:line="259" w:lineRule="auto"/>
-      </w:pPr>
-    </w:pPrDefault>
-  </w:docDefaults>
-  <w:latentStyles w:defLockedState="0" w:defUIPriority="99" w:defSemiHidden="1" w:defUnhideWhenUsed="1" w:defQFormat="0" w:count="267">
-    <w:lsdException w:name="Normal" w:semiHidden="0" w:uiPriority="0" w:unhideWhenUsed="0" w:qFormat="1"/>
-    <w:lsdException w:name="heading 1" w:semiHidden="0" w:unhideWhenUsed="0" w:qFormat="1"/>
-    <w:lsdException w:name="heading 2" w:qFormat="1"/>
-    <w:lsdException w:name="heading 3" w:uiPriority="9" w:qFormat="1"/>
-    <w:lsdException w:name="heading 4" w:uiPriority="9" w:qFormat="1"/>
-    <w:lsdException w:name="heading 5" w:uiPriority="9" w:qFormat="1"/>
-    <w:lsdException w:name="heading 6" w:uiPriority="9" w:qFormat="1"/>
-    <w:lsdException w:name="heading 7" w:uiPriority="9" w:qFormat="1"/>
-    <w:lsdException w:name="heading 8" w:uiPriority="9" w:qFormat="1"/>
-    <w:lsdException w:name="heading 9" w:uiPriority="9" w:qFormat="1"/>
-    <w:lsdException w:name="toc 1" w:uiPriority="39"/>
-    <w:lsdException w:name="toc 2" w:uiPriority="39"/>
-    <w:lsdException w:name="toc 3" w:uiPriority="39"/>
-    <w:lsdException w:name="toc 4" w:uiPriority="39"/>
-    <w:lsdException w:name="toc 5" w:uiPriority="39"/>
-    <w:lsdException w:name="toc 6" w:uiPriority="39"/>
-    <w:lsdException w:name="toc 7" w:uiPriority="39"/>
-    <w:lsdException w:name="toc 8" w:uiPriority="39"/>
-    <w:lsdException w:name="toc 9" w:uiPriority="39"/>
-    <w:lsdException w:name="caption" w:uiPriority="35" w:qFormat="1"/>
-    <w:lsdException w:name="Title" w:semiHidden="0" w:uiPriority="10" w:unhideWhenUsed="0" w:qFormat="1"/>
-    <w:lsdException w:name="Default Paragraph Font" w:uiPriority="1"/>
-    <w:lsdException w:name="Subtitle" w:semiHidden="0" w:uiPriority="11" w:unhideWhenUsed="0" w:qFormat="1"/>
-    <w:lsdException w:name="Strong" w:semiHidden="0" w:uiPriority="22" w:unhideWhenUsed="0" w:qFormat="1"/>
-    <w:lsdException w:name="Emphasis" w:semiHidden="0" w:uiPriority="20" w:unhideWhenUsed="0" w:qFormat="1"/>
-    <w:lsdException w:name="Table Grid" w:semiHidden="0" w:unhideWhenUsed="0"/>
-    <w:lsdException w:name="Placeholder Text" w:unhideWhenUsed="0"/>
-    <w:lsdException w:name="No Spacing" w:semiHidden="0" w:uiPriority="1" w:unhideWhenUsed="0" w:qFormat="1"/>
-    <w:lsdException w:name="Light Shading" w:semiHidden="0" w:uiPriority="60" w:unhideWhenUsed="0"/>
-    <w:lsdException w:name="Light List" w:semiHidden="0" w:uiPriority="61" w:unhideWhenUsed="0"/>
-    <w:lsdException w:name="Light Grid" w:semiHidden="0" w:uiPriority="62" w:unhideWhenUsed="0"/>
-    <w:lsdException w:name="Medium Shading 1" w:semiHidden="0" w:uiPriority="63" w:unhideWhenUsed="0"/>
-    <w:lsdException w:name="Medium Shading 2" w:semiHidden="0" w:uiPriority="64" w:unhideWhenUsed="0"/>
-    <w:lsdException w:name="Medium List 1" w:semiHidden="0" w:uiPriority="65" w:unhideWhenUsed="0"/>
-    <w:lsdException w:name="Medium List 2" w:semiHidden="0" w:uiPriority="66" w:unhideWhenUsed="0"/>
-    <w:lsdException w:name="Medium Grid 1" w:semiHidden="0" w:uiPriority="67" w:unhideWhenUsed="0"/>
-    <w:lsdException w:name="Medium Grid 2" w:semiHidden="0" w:uiPriority="68" w:unhideWhenUsed="0"/>
-    <w:lsdException w:name="Medium Grid 3" w:semiHidden="0" w:uiPriority="69" w:unhideWhenUsed="0"/>
-    <w:lsdException w:name="Dark List" w:semiHidden="0" w:uiPriority="70" w:unhideWhenUsed="0"/>
-    <w:lsdException w:name="Colorful Shading" w:semiHidden="0" w:uiPriority="71" w:unhideWhenUsed="0"/>
-    <w:lsdException w:name="Colorful List" w:semiHidden="0" w:uiPriority="72" w:unhideWhenUsed="0"/>
-    <w:lsdException w:name="Colorful Grid" w:semiHidden="0" w:uiPriority="73" w:unhideWhenUsed="0"/>
-    <w:lsdException w:name="Light Shading Accent 1" w:semiHidden="0" w:uiPriority="60" w:unhideWhenUsed="0"/>
-    <w:lsdException w:name="Light List Accent 1" w:semiHidden="0" w:uiPriority="61" w:unhideWhenUsed="0"/>
-    <w:lsdException w:name="Light Grid Accent 1" w:semiHidden="0" w:uiPriority="62" w:unhideWhenUsed="0"/>
-    <w:lsdException w:name="Medium Shading 1 Accent 1" w:semiHidden="0" w:uiPriority="63" w:unhideWhenUsed="0"/>
-    <w:lsdException w:name="Medium Shading 2 Accent 1" w:semiHidden="0" w:uiPriority="64" w:unhideWhenUsed="0"/>
-    <w:lsdException w:name="Medium List 1 Accent 1" w:semiHidden="0" w:uiPriority="65" w:unhideWhenUsed="0"/>
-    <w:lsdException w:name="Revision" w:unhideWhenUsed="0"/>
-    <w:lsdException w:name="List Paragraph" w:semiHidden="0" w:uiPriority="34" w:unhideWhenUsed="0" w:qFormat="1"/>
-    <w:lsdException w:name="Quote" w:semiHidden="0" w:uiPriority="29" w:unhideWhenUsed="0" w:qFormat="1"/>
-    <w:lsdException w:name="Intense Quote" w:semiHidden="0" w:uiPriority="30" w:unhideWhenUsed="0" w:qFormat="1"/>
-    <w:lsdException w:name="Medium List 2 Accent 1" w:semiHidden="0" w:uiPriority="66" w:unhideWhenUsed="0"/>
-    <w:lsdException w:name="Medium Grid 1 Accent 1" w:semiHidden="0" w:uiPriority="67" w:unhideWhenUsed="0"/>
-    <w:lsdException w:name="Medium Grid 2 Accent 1" w:semiHidden="0" w:uiPriority="68" w:unhideWhenUsed="0"/>
-    <w:lsdException w:name="Medium Grid 3 Accent 1" w:semiHidden="0" w:uiPriority="69" w:unhideWhenUsed="0"/>
-    <w:lsdException w:name="Dark List Accent 1" w:semiHidden="0" w:uiPriority="70" w:unhideWhenUsed="0"/>
-    <w:lsdException w:name="Colorful Shading Accent 1" w:semiHidden="0" w:uiPriority="71" w:unhideWhenUsed="0"/>
-    <w:lsdException w:name="Colorful List Accent 1" w:semiHidden="0" w:uiPriority="72" w:unhideWhenUsed="0"/>
-    <w:lsdException w:name="Colorful Grid Accent 1" w:semiHidden="0" w:uiPriority="73" w:unhideWhenUsed="0"/>
-    <w:lsdException w:name="Light Shading Accent 2" w:semiHidden="0" w:uiPriority="60" w:unhideWhenUsed="0"/>
-    <w:lsdException w:name="Light List Accent 2" w:semiHidden="0" w:uiPriority="61" w:unhideWhenUsed="0"/>
-    <w:lsdException w:name="Light Grid Accent 2" w:semiHidden="0" w:uiPriority="62" w:unhideWhenUsed="0"/>
-    <w:lsdException w:name="Medium Shading 1 Accent 2" w:semiHidden="0" w:uiPriority="63" w:unhideWhenUsed="0"/>
-    <w:lsdException w:name="Medium Shading 2 Accent 2" w:semiHidden="0" w:uiPriority="64" w:unhideWhenUsed="0"/>
-    <w:lsdException w:name="Medium List 1 Accent 2" w:semiHidden="0" w:uiPriority="65" w:unhideWhenUsed="0"/>
-    <w:lsdException w:name="Medium List 2 Accent 2" w:semiHidden="0" w:uiPriority="66" w:unhideWhenUsed="0"/>
-    <w:lsdException w:name="Medium Grid 1 Accent 2" w:semiHidden="0" w:uiPriority="67" w:unhideWhenUsed="0"/>
-    <w:lsdException w:name="Medium Grid 2 Accent 2" w:semiHidden="0" w:uiPriority="68" w:unhideWhenUsed="0"/>
-    <w:lsdException w:name="Medium Grid 3 Accent 2" w:semiHidden="0" w:uiPriority="69" w:unhideWhenUsed="0"/>
-    <w:lsdException w:name="Dark List Accent 2" w:semiHidden="0" w:uiPriority="70" w:unhideWhenUsed="0"/>
-    <w:lsdException w:name="Colorful Shading Accent 2" w:semiHidden="0" w:uiPriority="71" w:unhideWhenUsed="0"/>
-    <w:lsdException w:name="Colorful List Accent 2" w:semiHidden="0" w:uiPriority="72" w:unhideWhenUsed="0"/>
-    <w:lsdException w:name="Colorful Grid Accent 2" w:semiHidden="0" w:uiPriority="73" w:unhideWhenUsed="0"/>
-    <w:lsdException w:name="Light Shading Accent 3" w:semiHidden="0" w:uiPriority="60" w:unhideWhenUsed="0"/>
-    <w:lsdException w:name="Light List Accent 3" w:semiHidden="0" w:uiPriority="61" w:unhideWhenUsed="0"/>
-    <w:lsdException w:name="Light Grid Accent 3" w:semiHidden="0" w:uiPriority="62" w:unhideWhenUsed="0"/>
-    <w:lsdException w:name="Medium Shading 1 Accent 3" w:semiHidden="0" w:uiPriority="63" w:unhideWhenUsed="0"/>
-    <w:lsdException w:name="Medium Shading 2 Accent 3" w:semiHidden="0" w:uiPriority="64" w:unhideWhenUsed="0"/>
-    <w:lsdException w:name="Medium List 1 Accent 3" w:semiHidden="0" w:uiPriority="65" w:unhideWhenUsed="0"/>
-    <w:lsdException w:name="Medium List 2 Accent 3" w:semiHidden="0" w:uiPriority="66" w:unhideWhenUsed="0"/>
-    <w:lsdException w:name="Medium Grid 1 Accent 3" w:semiHidden="0" w:uiPriority="67" w:unhideWhenUsed="0"/>
-    <w:lsdException w:name="Medium Grid 2 Accent 3" w:semiHidden="0" w:uiPriority="68" w:unhideWhenUsed="0"/>
-    <w:lsdException w:name="Medium Grid 3 Accent 3" w:semiHidden="0" w:uiPriority="69" w:unhideWhenUsed="0"/>
-    <w:lsdException w:name="Dark List Accent 3" w:semiHidden="0" w:uiPriority="70" w:unhideWhenUsed="0"/>
-    <w:lsdException w:name="Colorful Shading Accent 3" w:semiHidden="0" w:uiPriority="71" w:unhideWhenUsed="0"/>
-    <w:lsdException w:name="Colorful List Accent 3" w:semiHidden="0" w:uiPriority="72" w:unhideWhenUsed="0"/>
-    <w:lsdException w:name="Colorful Grid Accent 3" w:semiHidden="0" w:uiPriority="73" w:unhideWhenUsed="0"/>
-    <w:lsdException w:name="Light Shading Accent 4" w:semiHidden="0" w:uiPriority="60" w:unhideWhenUsed="0"/>
-    <w:lsdException w:name="Light List Accent 4" w:semiHidden="0" w:uiPriority="61" w:unhideWhenUsed="0"/>
-    <w:lsdException w:name="Light Grid Accent 4" w:semiHidden="0" w:uiPriority="62" w:unhideWhenUsed="0"/>
-    <w:lsdException w:name="Medium Shading 1 Accent 4" w:semiHidden="0" w:uiPriority="63" w:unhideWhenUsed="0"/>
-    <w:lsdException w:name="Medium Shading 2 Accent 4" w:semiHidden="0" w:uiPriority="64" w:unhideWhenUsed="0"/>
-    <w:lsdException w:name="Medium List 1 Accent 4" w:semiHidden="0" w:uiPriority="65" w:unhideWhenUsed="0"/>
-    <w:lsdException w:name="Medium List 2 Accent 4" w:semiHidden="0" w:uiPriority="66" w:unhideWhenUsed="0"/>
-    <w:lsdException w:name="Medium Grid 1 Accent 4" w:semiHidden="0" w:uiPriority="67" w:unhideWhenUsed="0"/>
-    <w:lsdException w:name="Medium Grid 2 Accent 4" w:semiHidden="0" w:uiPriority="68" w:unhideWhenUsed="0"/>
-    <w:lsdException w:name="Medium Grid 3 Accent 4" w:semiHidden="0" w:uiPriority="69" w:unhideWhenUsed="0"/>
-    <w:lsdException w:name="Dark List Accent 4" w:semiHidden="0" w:uiPriority="70" w:unhideWhenUsed="0"/>
-    <w:lsdException w:name="Colorful Shading Accent 4" w:semiHidden="0" w:uiPriority="71" w:unhideWhenUsed="0"/>
-    <w:lsdException w:name="Colorful List Accent 4" w:semiHidden="0" w:uiPriority="72" w:unhideWhenUsed="0"/>
-    <w:lsdException w:name="Colorful Grid Accent 4" w:semiHidden="0" w:uiPriority="73" w:unhideWhenUsed="0"/>
-    <w:lsdException w:name="Light Shading Accent 5" w:semiHidden="0" w:uiPriority="60" w:unhideWhenUsed="0"/>
-    <w:lsdException w:name="Light List Accent 5" w:semiHidden="0" w:uiPriority="61" w:unhideWhenUsed="0"/>
-    <w:lsdException w:name="Light Grid Accent 5" w:semiHidden="0" w:uiPriority="62" w:unhideWhenUsed="0"/>
-    <w:lsdException w:name="Medium Shading 1 Accent 5" w:semiHidden="0" w:uiPriority="63" w:unhideWhenUsed="0"/>
-    <w:lsdException w:name="Medium Shading 2 Accent 5" w:semiHidden="0" w:uiPriority="64" w:unhideWhenUsed="0"/>
-    <w:lsdException w:name="Medium List 1 Accent 5" w:semiHidden="0" w:uiPriority="65" w:unhideWhenUsed="0"/>
-    <w:lsdException w:name="Medium List 2 Accent 5" w:semiHidden="0" w:uiPriority="66" w:unhideWhenUsed="0"/>
-    <w:lsdException w:name="Medium Grid 1 Accent 5" w:semiHidden="0" w:uiPriority="67" w:unhideWhenUsed="0"/>
-    <w:lsdException w:name="Medium Grid 2 Accent 5" w:semiHidden="0" w:uiPriority="68" w:unhideWhenUsed="0"/>
-    <w:lsdException w:name="Medium Grid 3 Accent 5" w:semiHidden="0" w:uiPriority="69" w:unhideWhenUsed="0"/>
-    <w:lsdException w:name="Dark List Accent 5" w:semiHidden="0" w:uiPriority="70" w:unhideWhenUsed="0"/>
-    <w:lsdException w:name="Colorful Shading Accent 5" w:semiHidden="0" w:uiPriority="71" w:unhideWhenUsed="0"/>
-    <w:lsdException w:name="Colorful List Accent 5" w:semiHidden="0" w:uiPriority="72" w:unhideWhenUsed="0"/>
-    <w:lsdException w:name="Colorful Grid Accent 5" w:semiHidden="0" w:uiPriority="73" w:unhideWhenUsed="0"/>
-    <w:lsdException w:name="Light Shading Accent 6" w:semiHidden="0" w:uiPriority="60" w:unhideWhenUsed="0"/>
-    <w:lsdException w:name="Light List Accent 6" w:semiHidden="0" w:uiPriority="61" w:unhideWhenUsed="0"/>
-    <w:lsdException w:name="Light Grid Accent 6" w:semiHidden="0" w:uiPriority="62" w:unhideWhenUsed="0"/>
-    <w:lsdException w:name="Medium Shading 1 Accent 6" w:semiHidden="0" w:uiPriority="63" w:unhideWhenUsed="0"/>
-    <w:lsdException w:name="Medium Shading 2 Accent 6" w:semiHidden="0" w:uiPriority="64" w:unhideWhenUsed="0"/>
-    <w:lsdException w:name="Medium List 1 Accent 6" w:semiHidden="0" w:uiPriority="65" w:unhideWhenUsed="0"/>
-    <w:lsdException w:name="Medium List 2 Accent 6" w:semiHidden="0" w:uiPriority="66" w:unhideWhenUsed="0"/>
-    <w:lsdException w:name="Medium Grid 1 Accent 6" w:semiHidden="0" w:uiPriority="67" w:unhideWhenUsed="0"/>
-    <w:lsdException w:name="Medium Grid 2 Accent 6" w:semiHidden="0" w:uiPriority="68" w:unhideWhenUsed="0"/>
-    <w:lsdException w:name="Medium Grid 3 Accent 6" w:semiHidden="0" w:uiPriority="69" w:unhideWhenUsed="0"/>
-    <w:lsdException w:name="Dark List Accent 6" w:semiHidden="0" w:uiPriority="70" w:unhideWhenUsed="0"/>
-    <w:lsdException w:name="Colorful Shading Accent 6" w:semiHidden="0" w:uiPriority="71" w:unhideWhenUsed="0"/>
-    <w:lsdException w:name="Colorful List Accent 6" w:semiHidden="0" w:uiPriority="72" w:unhideWhenUsed="0"/>
-    <w:lsdException w:name="Colorful Grid Accent 6" w:semiHidden="0" w:uiPriority="73" w:unhideWhenUsed="0"/>
-    <w:lsdException w:name="Subtle Emphasis" w:semiHidden="0" w:uiPriority="19" w:unhideWhenUsed="0" w:qFormat="1"/>
-    <w:lsdException w:name="Intense Emphasis" w:semiHidden="0" w:uiPriority="21" w:unhideWhenUsed="0" w:qFormat="1"/>
-    <w:lsdException w:name="Subtle Reference" w:semiHidden="0" w:uiPriority="31" w:unhideWhenUsed="0" w:qFormat="1"/>
-    <w:lsdException w:name="Intense Reference" w:semiHidden="0" w:uiPriority="32" w:unhideWhenUsed="0" w:qFormat="1"/>
-    <w:lsdException w:name="Book Title" w:semiHidden="0" w:uiPriority="33" w:unhideWhenUsed="0" w:qFormat="1"/>
-    <w:lsdException w:name="Bibliography" w:uiPriority="37"/>
-    <w:lsdException w:name="TOC Heading" w:uiPriority="39" w:qFormat="1"/>
-  </w:latentStyles>
-  <w:style w:type="paragraph" w:default="1" w:styleId="Normal">
-    <w:name w:val="Normal"/>
-    <w:qFormat/>
-    <w:rsid w:val="00287B15"/>
-  </w:style>
-  <w:style w:type="paragraph" w:styleId="Heading1">
-    <w:name w:val="heading 1"/>
-    <w:basedOn w:val="Normal"/>
-    <w:next w:val="Normal"/>
-    <w:link w:val="Heading1Char"/>
-    <w:uiPriority w:val="99"/>
-    <w:qFormat/>
-    <w:rsid w:val="007D58DE"/>
-    <w:pPr>
-      <w:keepNext/>
-      <w:spacing w:before="240" w:after="60" w:line="273" w:lineRule="auto"/>
-      <w:outlineLvl w:val="0"/>
-    </w:pPr>
-    <w:rPr>
-      <w:rFonts w:ascii="Times New Roman" w:eastAsia="Times New Roman" w:hAnsi="Times New Roman" w:cs="Times New Roman"/>
-      <w:b/>
-      <w:bCs/>
-      <w:kern w:val="32"/>
-      <w:sz w:val="32"/>
-      <w:szCs w:val="32"/>
-    </w:rPr>
-  </w:style>
-  <w:style w:type="paragraph" w:styleId="Heading2">
-    <w:name w:val="heading 2"/>
-    <w:basedOn w:val="Normal"/>
-    <w:next w:val="Normal"/>
-    <w:link w:val="Heading2Char"/>
-    <w:uiPriority w:val="99"/>
-    <w:qFormat/>
-    <w:rsid w:val="007D58DE"/>
-    <w:pPr>
-      <w:keepNext/>
-      <w:spacing w:before="240" w:after="60" w:line="273" w:lineRule="auto"/>
-      <w:outlineLvl w:val="1"/>
-    </w:pPr>
-    <w:rPr>
-      <w:rFonts w:ascii="Times New Roman" w:eastAsia="Times New Roman" w:hAnsi="Times New Roman" w:cs="Times New Roman"/>
-      <w:b/>
-      <w:bCs/>
-      <w:iCs/>
-      <w:sz w:val="28"/>
-      <w:szCs w:val="28"/>
-    </w:rPr>
-  </w:style>
-  <w:style w:type="paragraph" w:styleId="Heading3">
-    <w:name w:val="heading 3"/>
-    <w:basedOn w:val="Normal"/>
-    <w:next w:val="Normal"/>
-    <w:link w:val="Heading3Char"/>
-    <w:uiPriority w:val="9"/>
-    <w:unhideWhenUsed/>
-    <w:qFormat/>
-    <w:rsid w:val="007D58DE"/>
-    <w:pPr>
-      <w:keepNext/>
-      <w:keepLines/>
-      <w:spacing w:before="40" w:after="0"/>
-      <w:outlineLvl w:val="2"/>
-    </w:pPr>
-    <w:rPr>
-      <w:rFonts w:ascii="Times New Roman" w:eastAsiaTheme="majorEastAsia" w:hAnsi="Times New Roman" w:cstheme="majorBidi"/>
-      <w:sz w:val="26"/>
-      <w:szCs w:val="24"/>
-    </w:rPr>
-  </w:style>
-  <w:style w:type="character" w:default="1" w:styleId="DefaultParagraphFont">
-    <w:name w:val="Default Paragraph Font"/>
-    <w:uiPriority w:val="1"/>
-    <w:unhideWhenUsed/>
-  </w:style>
-  <w:style w:type="table" w:default="1" w:styleId="TableNormal">
-    <w:name w:val="Normal Table"/>
-    <w:uiPriority w:val="99"/>
-    <w:semiHidden/>
-    <w:unhideWhenUsed/>
-    <w:tblPr>
-      <w:tblInd w:w="0" w:type="dxa"/>
-      <w:tblCellMar>
-        <w:top w:w="0" w:type="dxa"/>
-        <w:left w:w="108" w:type="dxa"/>
-        <w:bottom w:w="0" w:type="dxa"/>
-        <w:right w:w="108" w:type="dxa"/>
-      </w:tblCellMar>
-    </w:tblPr>
-  </w:style>
-  <w:style w:type="numbering" w:default="1" w:styleId="NoList">
-    <w:name w:val="No List"/>
-    <w:uiPriority w:val="99"/>
-    <w:semiHidden/>
-    <w:unhideWhenUsed/>
-  </w:style>
-  <w:style w:type="table" w:styleId="TableGrid">
-    <w:name w:val="Table Grid"/>
-    <w:basedOn w:val="TableNormal"/>
-    <w:uiPriority w:val="99"/>
-    <w:rsid w:val="006D4DE0"/>
-    <w:pPr>
-      <w:spacing w:after="0" w:line="240" w:lineRule="auto"/>
-    </w:pPr>
-    <w:tblPr>
-      <w:tblBorders>
-        <w:top w:val="single" w:sz="4" w:space="0" w:color="auto"/>
-        <w:left w:val="single" w:sz="4" w:space="0" w:color="auto"/>
-        <w:bottom w:val="single" w:sz="4" w:space="0" w:color="auto"/>
-        <w:right w:val="single" w:sz="4" w:space="0" w:color="auto"/>
-        <w:insideH w:val="single" w:sz="4" w:space="0" w:color="auto"/>
-        <w:insideV w:val="single" w:sz="4" w:space="0" w:color="auto"/>
-      </w:tblBorders>
-    </w:tblPr>
-  </w:style>
-  <w:style w:type="character" w:styleId="SubtleReference">
-    <w:name w:val="Subtle Reference"/>
-    <w:basedOn w:val="DefaultParagraphFont"/>
-    <w:uiPriority w:val="31"/>
-    <w:qFormat/>
-    <w:rsid w:val="00FA5471"/>
-    <w:rPr>
-      <w:smallCaps/>
-      <w:color w:val="5A5A5A" w:themeColor="text1" w:themeTint="A5"/>
-    </w:rPr>
-  </w:style>
-  <w:style w:type="character" w:customStyle="1" w:styleId="Heading1Char">
-    <w:name w:val="Heading 1 Char"/>
-    <w:basedOn w:val="DefaultParagraphFont"/>
-    <w:link w:val="Heading1"/>
-    <w:uiPriority w:val="99"/>
-    <w:rsid w:val="007D58DE"/>
-    <w:rPr>
-      <w:rFonts w:ascii="Times New Roman" w:eastAsia="Times New Roman" w:hAnsi="Times New Roman" w:cs="Times New Roman"/>
-      <w:b/>
-      <w:bCs/>
-      <w:kern w:val="32"/>
-      <w:sz w:val="32"/>
-      <w:szCs w:val="32"/>
-    </w:rPr>
-  </w:style>
-  <w:style w:type="character" w:customStyle="1" w:styleId="Heading2Char">
-    <w:name w:val="Heading 2 Char"/>
-    <w:basedOn w:val="DefaultParagraphFont"/>
-    <w:link w:val="Heading2"/>
-    <w:uiPriority w:val="99"/>
-    <w:rsid w:val="007D58DE"/>
-    <w:rPr>
-      <w:rFonts w:ascii="Times New Roman" w:eastAsia="Times New Roman" w:hAnsi="Times New Roman" w:cs="Times New Roman"/>
-      <w:b/>
-      <w:bCs/>
-      <w:iCs/>
-      <w:sz w:val="28"/>
-      <w:szCs w:val="28"/>
-    </w:rPr>
-  </w:style>
-  <w:style w:type="character" w:customStyle="1" w:styleId="Heading3Char">
-    <w:name w:val="Heading 3 Char"/>
-    <w:basedOn w:val="DefaultParagraphFont"/>
-    <w:link w:val="Heading3"/>
-    <w:uiPriority w:val="9"/>
-    <w:rsid w:val="007D58DE"/>
-    <w:rPr>
-      <w:rFonts w:ascii="Times New Roman" w:eastAsiaTheme="majorEastAsia" w:hAnsi="Times New Roman" w:cstheme="majorBidi"/>
-      <w:sz w:val="26"/>
-      <w:szCs w:val="24"/>
-    </w:rPr>
-  </w:style>
-  <w:style w:type="paragraph" w:styleId="ListParagraph">
-    <w:name w:val="List Paragraph"/>
-    <w:basedOn w:val="Normal"/>
-    <w:uiPriority w:val="34"/>
-    <w:qFormat/>
-    <w:rsid w:val="00756E65"/>
-    <w:pPr>
-      <w:ind w:left="720"/>
-      <w:contextualSpacing/>
-    </w:pPr>
-  </w:style>
-  <w:style w:type="character" w:styleId="Hyperlink">
-    <w:name w:val="Hyperlink"/>
-    <w:basedOn w:val="DefaultParagraphFont"/>
-    <w:uiPriority w:val="99"/>
-    <w:unhideWhenUsed/>
-    <w:rsid w:val="00580BB4"/>
-    <w:rPr>
-      <w:color w:val="0563C1" w:themeColor="hyperlink"/>
-      <w:u w:val="single"/>
-    </w:rPr>
-  </w:style>
-  <w:style w:type="character" w:customStyle="1" w:styleId="UnresolvedMention">
-    <w:name w:val="Unresolved Mention"/>
+  <w:style w:type="character" w:customStyle="1" w:styleId="UnresolvedMention1">
+    <w:name w:val="Unresolved Mention1"/>
     <w:basedOn w:val="DefaultParagraphFont"/>
     <w:uiPriority w:val="99"/>
     <w:semiHidden/>
@@ -9301,7 +6843,7 @@
   <a:extraClrSchemeLst/>
   <a:extLst>
     <a:ext uri="{05A4C25C-085E-4340-85A3-A5531E510DB2}">
-      <thm15:themeFamily xmlns:thm15="http://schemas.microsoft.com/office/thememl/2012/main" xmlns="" name="Office Theme" id="{62F939B6-93AF-4DB8-9C6B-D6C7DFDC589F}" vid="{4A3C46E8-61CC-4603-A589-7422A47A8E4A}"/>
+      <thm15:themeFamily xmlns:thm15="http://schemas.microsoft.com/office/thememl/2012/main" name="Office Theme" id="{62F939B6-93AF-4DB8-9C6B-D6C7DFDC589F}" vid="{4A3C46E8-61CC-4603-A589-7422A47A8E4A}"/>
     </a:ext>
   </a:extLst>
 </a:theme>

</xml_diff>